<commit_message>
Mise à jour du diagramme de classe suite à la rencontre avec Éric, correction des autres tables. Mise à jour du document d'analyse globale, surtout le package Évènements et un ajout dans le package Forfait. Laissé des notes pour les autres afin que le document soit plus complet. Correction des fautes de grammaire et de syntaxe. Mise à jour de toutes les images.
</commit_message>
<xml_diff>
--- a/Sprint 2/Package 1/Documentation/AnalyseGlobal.docx
+++ b/Sprint 2/Package 1/Documentation/AnalyseGlobal.docx
@@ -24,15 +24,13 @@
         </w:rPr>
         <w:t>Global</w:t>
       </w:r>
-    </w:p>
-    <w:p>
-      <w:pPr>
-        <w:jc w:val="center"/>
+      <w:r>
         <w:rPr>
           <w:sz w:val="36"/>
           <w:szCs w:val="36"/>
         </w:rPr>
-      </w:pPr>
+        <w:t>e</w:t>
+      </w:r>
     </w:p>
     <w:p>
       <w:pPr>
@@ -75,22 +73,64 @@
           <w:sz w:val="24"/>
           <w:szCs w:val="24"/>
         </w:rPr>
-        <w:t>Les pages doivent contenir les couleurs du cégep et la page de login doit contenir le logo du cégep.</w:t>
-      </w:r>
-    </w:p>
-    <w:p>
-      <w:pPr>
-        <w:rPr>
-          <w:sz w:val="24"/>
-          <w:szCs w:val="24"/>
-        </w:rPr>
-      </w:pPr>
-      <w:r>
-        <w:rPr>
-          <w:sz w:val="24"/>
-          <w:szCs w:val="24"/>
-        </w:rPr>
-        <w:t>Cet analyse est divisé en 4 packages, c’est-à-dire, le packages évènement, publicité, mémo et forfaits.</w:t>
+        <w:t xml:space="preserve">Les pages doivent contenir les couleurs du cégep et la page de </w:t>
+      </w:r>
+      <w:r>
+        <w:rPr>
+          <w:sz w:val="24"/>
+          <w:szCs w:val="24"/>
+        </w:rPr>
+        <w:t>connexion</w:t>
+      </w:r>
+      <w:r>
+        <w:rPr>
+          <w:sz w:val="24"/>
+          <w:szCs w:val="24"/>
+        </w:rPr>
+        <w:t xml:space="preserve"> doit contenir le logo du cégep.</w:t>
+      </w:r>
+    </w:p>
+    <w:p>
+      <w:pPr>
+        <w:rPr>
+          <w:sz w:val="24"/>
+          <w:szCs w:val="24"/>
+        </w:rPr>
+      </w:pPr>
+      <w:r>
+        <w:rPr>
+          <w:sz w:val="24"/>
+          <w:szCs w:val="24"/>
+        </w:rPr>
+        <w:t>Cet</w:t>
+      </w:r>
+      <w:r>
+        <w:rPr>
+          <w:sz w:val="24"/>
+          <w:szCs w:val="24"/>
+        </w:rPr>
+        <w:t>te</w:t>
+      </w:r>
+      <w:r>
+        <w:rPr>
+          <w:sz w:val="24"/>
+          <w:szCs w:val="24"/>
+        </w:rPr>
+        <w:t xml:space="preserve"> analyse est divisé</w:t>
+      </w:r>
+      <w:r>
+        <w:rPr>
+          <w:sz w:val="24"/>
+          <w:szCs w:val="24"/>
+        </w:rPr>
+        <w:t>e</w:t>
+      </w:r>
+      <w:r>
+        <w:rPr>
+          <w:sz w:val="24"/>
+          <w:szCs w:val="24"/>
+        </w:rPr>
+        <w:t xml:space="preserve"> en 4 packages, c’est-à-dire, le packages évènement, publicité, mémo et forfaits.</w:t>
       </w:r>
     </w:p>
     <w:p>
@@ -107,8 +147,8 @@
         </w:rPr>
         <w:drawing>
           <wp:inline distT="0" distB="0" distL="0" distR="0" wp14:anchorId="1C7B975C" wp14:editId="4C6A55CD">
-            <wp:extent cx="5486400" cy="3009265"/>
-            <wp:effectExtent l="0" t="0" r="0" b="635"/>
+            <wp:extent cx="5486400" cy="2575827"/>
+            <wp:effectExtent l="0" t="0" r="0" b="0"/>
             <wp:docPr id="3" name="Image 3"/>
             <wp:cNvGraphicFramePr>
               <a:graphicFrameLocks xmlns:a="http://schemas.openxmlformats.org/drawingml/2006/main" noChangeAspect="1"/>
@@ -121,7 +161,13 @@
                     <pic:cNvPicPr/>
                   </pic:nvPicPr>
                   <pic:blipFill>
-                    <a:blip r:embed="rId5"/>
+                    <a:blip r:embed="rId5" cstate="print">
+                      <a:extLst>
+                        <a:ext uri="{28A0092B-C50C-407E-A947-70E740481C1C}">
+                          <a14:useLocalDpi xmlns:a14="http://schemas.microsoft.com/office/drawing/2010/main" val="0"/>
+                        </a:ext>
+                      </a:extLst>
+                    </a:blip>
                     <a:stretch>
                       <a:fillRect/>
                     </a:stretch>
@@ -129,7 +175,7 @@
                   <pic:spPr>
                     <a:xfrm>
                       <a:off x="0" y="0"/>
-                      <a:ext cx="5486400" cy="3009265"/>
+                      <a:ext cx="5486400" cy="2575827"/>
                     </a:xfrm>
                     <a:prstGeom prst="rect">
                       <a:avLst/>
@@ -141,6 +187,14 @@
           </wp:inline>
         </w:drawing>
       </w:r>
+    </w:p>
+    <w:p>
+      <w:pPr>
+        <w:rPr>
+          <w:sz w:val="24"/>
+          <w:szCs w:val="24"/>
+        </w:rPr>
+      </w:pPr>
       <w:r>
         <w:rPr>
           <w:sz w:val="24"/>
@@ -167,70 +221,144 @@
           <w:sz w:val="24"/>
           <w:szCs w:val="24"/>
         </w:rPr>
-        <w:t xml:space="preserve"> celle du login, afin qu’aucune personne n’ayant pas les accès puisse </w:t>
-      </w:r>
-      <w:r>
-        <w:rPr>
-          <w:sz w:val="24"/>
-          <w:szCs w:val="24"/>
-        </w:rPr>
-        <w:t>y accéder.</w:t>
-      </w:r>
-      <w:r>
-        <w:rPr>
-          <w:sz w:val="24"/>
-          <w:szCs w:val="24"/>
-        </w:rPr>
         <w:t xml:space="preserve"> </w:t>
       </w:r>
-    </w:p>
-    <w:p>
-      <w:pPr>
-        <w:rPr>
-          <w:sz w:val="24"/>
-          <w:szCs w:val="24"/>
-        </w:rPr>
-      </w:pPr>
-    </w:p>
-    <w:p>
-      <w:pPr>
-        <w:rPr>
-          <w:sz w:val="24"/>
-          <w:szCs w:val="24"/>
-        </w:rPr>
-      </w:pPr>
-    </w:p>
-    <w:p>
-      <w:pPr>
-        <w:rPr>
-          <w:sz w:val="24"/>
-          <w:szCs w:val="24"/>
-        </w:rPr>
-      </w:pPr>
-    </w:p>
-    <w:p>
-      <w:pPr>
-        <w:rPr>
-          <w:sz w:val="24"/>
-          <w:szCs w:val="24"/>
-        </w:rPr>
-      </w:pPr>
-    </w:p>
-    <w:p>
-      <w:pPr>
-        <w:rPr>
-          <w:sz w:val="24"/>
-          <w:szCs w:val="24"/>
-        </w:rPr>
-      </w:pPr>
-    </w:p>
-    <w:p>
-      <w:pPr>
-        <w:rPr>
-          <w:sz w:val="24"/>
-          <w:szCs w:val="24"/>
-        </w:rPr>
-      </w:pPr>
+      <w:r>
+        <w:rPr>
+          <w:sz w:val="24"/>
+          <w:szCs w:val="24"/>
+        </w:rPr>
+        <w:t>la page de connexion</w:t>
+      </w:r>
+      <w:r>
+        <w:rPr>
+          <w:sz w:val="24"/>
+          <w:szCs w:val="24"/>
+        </w:rPr>
+        <w:t xml:space="preserve">, afin qu’aucune personne n’ayant pas les accès puisse </w:t>
+      </w:r>
+      <w:r>
+        <w:rPr>
+          <w:sz w:val="24"/>
+          <w:szCs w:val="24"/>
+        </w:rPr>
+        <w:t>accéder au contenu du site</w:t>
+      </w:r>
+      <w:r>
+        <w:rPr>
+          <w:sz w:val="24"/>
+          <w:szCs w:val="24"/>
+        </w:rPr>
+        <w:t>.</w:t>
+      </w:r>
+      <w:r>
+        <w:rPr>
+          <w:sz w:val="24"/>
+          <w:szCs w:val="24"/>
+        </w:rPr>
+        <w:t xml:space="preserve"> </w:t>
+      </w:r>
+      <w:r>
+        <w:rPr>
+          <w:sz w:val="24"/>
+          <w:szCs w:val="24"/>
+        </w:rPr>
+        <w:t>Une sécurité additionnelle va aussi être déployée pour empêcher quiconque voulant accéder aux pages sans être authentifié.</w:t>
+      </w:r>
+      <w:r>
+        <w:rPr>
+          <w:sz w:val="24"/>
+          <w:szCs w:val="24"/>
+        </w:rPr>
+        <w:t xml:space="preserve"> </w:t>
+      </w:r>
+      <w:r>
+        <w:rPr>
+          <w:sz w:val="24"/>
+          <w:szCs w:val="24"/>
+          <w:highlight w:val="yellow"/>
+        </w:rPr>
+        <w:t>(AJOUTER LES ÉLÉMENTS CONCERNANT LA SÉCURITÉ / LES DROITS</w:t>
+      </w:r>
+      <w:r>
+        <w:rPr>
+          <w:sz w:val="24"/>
+          <w:szCs w:val="24"/>
+          <w:highlight w:val="yellow"/>
+        </w:rPr>
+        <w:t xml:space="preserve"> POUR CHAQUE UTILISATEUR. INCLURE LES TYPES D’UTILISATEUR</w:t>
+      </w:r>
+      <w:r>
+        <w:rPr>
+          <w:sz w:val="24"/>
+          <w:szCs w:val="24"/>
+          <w:highlight w:val="yellow"/>
+        </w:rPr>
+        <w:t>)</w:t>
+      </w:r>
+    </w:p>
+    <w:p>
+      <w:pPr>
+        <w:rPr>
+          <w:sz w:val="24"/>
+          <w:szCs w:val="24"/>
+        </w:rPr>
+      </w:pPr>
+    </w:p>
+    <w:p>
+      <w:pPr>
+        <w:rPr>
+          <w:sz w:val="24"/>
+          <w:szCs w:val="24"/>
+        </w:rPr>
+      </w:pPr>
+    </w:p>
+    <w:p>
+      <w:pPr>
+        <w:rPr>
+          <w:sz w:val="24"/>
+          <w:szCs w:val="24"/>
+        </w:rPr>
+      </w:pPr>
+    </w:p>
+    <w:p>
+      <w:pPr>
+        <w:rPr>
+          <w:sz w:val="24"/>
+          <w:szCs w:val="24"/>
+        </w:rPr>
+      </w:pPr>
+    </w:p>
+    <w:p>
+      <w:pPr>
+        <w:rPr>
+          <w:sz w:val="24"/>
+          <w:szCs w:val="24"/>
+        </w:rPr>
+      </w:pPr>
+    </w:p>
+    <w:p>
+      <w:pPr>
+        <w:rPr>
+          <w:sz w:val="24"/>
+          <w:szCs w:val="24"/>
+        </w:rPr>
+      </w:pPr>
+    </w:p>
+    <w:p>
+      <w:pPr>
+        <w:rPr>
+          <w:sz w:val="24"/>
+          <w:szCs w:val="24"/>
+        </w:rPr>
+      </w:pPr>
+      <w:r>
+        <w:rPr>
+          <w:sz w:val="24"/>
+          <w:szCs w:val="24"/>
+        </w:rPr>
+        <w:br w:type="page"/>
+      </w:r>
     </w:p>
     <w:p>
       <w:pPr>
@@ -253,7 +381,6 @@
           <w:sz w:val="36"/>
           <w:szCs w:val="36"/>
         </w:rPr>
-        <w:lastRenderedPageBreak/>
         <w:t>Package Évènement</w:t>
       </w:r>
     </w:p>
@@ -281,8 +408,8 @@
         </w:rPr>
         <w:drawing>
           <wp:inline distT="0" distB="0" distL="0" distR="0" wp14:anchorId="2D6F8D9F" wp14:editId="72C375DC">
-            <wp:extent cx="5486400" cy="3960495"/>
-            <wp:effectExtent l="0" t="0" r="0" b="1905"/>
+            <wp:extent cx="5486400" cy="3921710"/>
+            <wp:effectExtent l="0" t="0" r="0" b="3175"/>
             <wp:docPr id="9" name="Image 9"/>
             <wp:cNvGraphicFramePr>
               <a:graphicFrameLocks xmlns:a="http://schemas.openxmlformats.org/drawingml/2006/main" noChangeAspect="1"/>
@@ -295,7 +422,13 @@
                     <pic:cNvPicPr/>
                   </pic:nvPicPr>
                   <pic:blipFill>
-                    <a:blip r:embed="rId6"/>
+                    <a:blip r:embed="rId6">
+                      <a:extLst>
+                        <a:ext uri="{28A0092B-C50C-407E-A947-70E740481C1C}">
+                          <a14:useLocalDpi xmlns:a14="http://schemas.microsoft.com/office/drawing/2010/main" val="0"/>
+                        </a:ext>
+                      </a:extLst>
+                    </a:blip>
                     <a:stretch>
                       <a:fillRect/>
                     </a:stretch>
@@ -303,7 +436,7 @@
                   <pic:spPr>
                     <a:xfrm>
                       <a:off x="0" y="0"/>
-                      <a:ext cx="5486400" cy="3960495"/>
+                      <a:ext cx="5486400" cy="3921710"/>
                     </a:xfrm>
                     <a:prstGeom prst="rect">
                       <a:avLst/>
@@ -333,6 +466,78 @@
           <w:szCs w:val="24"/>
         </w:rPr>
       </w:pPr>
+      <w:r>
+        <w:rPr>
+          <w:sz w:val="24"/>
+          <w:szCs w:val="24"/>
+        </w:rPr>
+        <w:t>Les évènements</w:t>
+      </w:r>
+      <w:r>
+        <w:rPr>
+          <w:sz w:val="24"/>
+          <w:szCs w:val="24"/>
+        </w:rPr>
+        <w:t xml:space="preserve"> sont les parents</w:t>
+      </w:r>
+      <w:r>
+        <w:rPr>
+          <w:sz w:val="24"/>
+          <w:szCs w:val="24"/>
+        </w:rPr>
+        <w:t>.</w:t>
+      </w:r>
+      <w:r>
+        <w:rPr>
+          <w:sz w:val="24"/>
+          <w:szCs w:val="24"/>
+        </w:rPr>
+        <w:t xml:space="preserve"> On peut les comparer au festival général, pouvant contenir des sous-évènements, comme par exemple « Le </w:t>
+      </w:r>
+      <w:proofErr w:type="spellStart"/>
+      <w:r>
+        <w:rPr>
+          <w:sz w:val="24"/>
+          <w:szCs w:val="24"/>
+        </w:rPr>
+        <w:t>Festi</w:t>
+      </w:r>
+      <w:proofErr w:type="spellEnd"/>
+      <w:r>
+        <w:rPr>
+          <w:sz w:val="24"/>
+          <w:szCs w:val="24"/>
+        </w:rPr>
+        <w:t>-Rire 2016 ».</w:t>
+      </w:r>
+      <w:r>
+        <w:rPr>
+          <w:sz w:val="24"/>
+          <w:szCs w:val="24"/>
+        </w:rPr>
+        <w:t xml:space="preserve"> Pour ce qui est des sous-évènements, des activités ainsi que les commanditaires, ce sont </w:t>
+      </w:r>
+      <w:r>
+        <w:rPr>
+          <w:sz w:val="24"/>
+          <w:szCs w:val="24"/>
+        </w:rPr>
+        <w:t>toutes</w:t>
+      </w:r>
+      <w:r>
+        <w:rPr>
+          <w:sz w:val="24"/>
+          <w:szCs w:val="24"/>
+        </w:rPr>
+        <w:t xml:space="preserve"> des classes apparts. Le sous-évènement sont en fait les spectacles, les souper bénéfices, les campagnes de financements, etc… Les commanditaires ne commanditent pas un évènement, ils commanditent un sous-évènement.</w:t>
+      </w:r>
+      <w:r>
+        <w:rPr>
+          <w:sz w:val="24"/>
+          <w:szCs w:val="24"/>
+        </w:rPr>
+        <w:t xml:space="preserve"> </w:t>
+      </w:r>
     </w:p>
     <w:p>
       <w:pPr>
@@ -347,7 +552,96 @@
           <w:sz w:val="24"/>
           <w:szCs w:val="24"/>
         </w:rPr>
-        <w:t>Les évènements sont en fait le festival en tant que tel. Pour ce qui est des sous-évènements, des activités ainsi que les commanditaires, ce sont tous des classes apparts. Le sous-évènement sont en fait les spectacles, les souper bénéfices, les campagnes de financements, etc… Les commanditaires ne commanditent pas un évènement, ils commanditent un sous-évènement.</w:t>
+        <w:t>Les engagements sont visibles, par contre ils sont en lecture seule. Le seul moyen de les modifier est dans la console d’administration.</w:t>
+      </w:r>
+    </w:p>
+    <w:p>
+      <w:pPr>
+        <w:rPr>
+          <w:sz w:val="24"/>
+          <w:szCs w:val="24"/>
+        </w:rPr>
+      </w:pPr>
+      <w:r>
+        <w:rPr>
+          <w:sz w:val="24"/>
+          <w:szCs w:val="24"/>
+        </w:rPr>
+        <w:t xml:space="preserve">Les commanditaires ont la possibilité de faire un ou plusieurs </w:t>
+      </w:r>
+      <w:r>
+        <w:rPr>
+          <w:sz w:val="24"/>
+          <w:szCs w:val="24"/>
+        </w:rPr>
+        <w:t>dons</w:t>
+      </w:r>
+      <w:r>
+        <w:rPr>
+          <w:sz w:val="24"/>
+          <w:szCs w:val="24"/>
+        </w:rPr>
+        <w:t>. Lorsqu’ils passent un certain cap</w:t>
+      </w:r>
+      <w:r>
+        <w:rPr>
+          <w:sz w:val="24"/>
+          <w:szCs w:val="24"/>
+        </w:rPr>
+        <w:t>, ils atteignent un niveau</w:t>
+      </w:r>
+      <w:r>
+        <w:rPr>
+          <w:sz w:val="24"/>
+          <w:szCs w:val="24"/>
+        </w:rPr>
+        <w:t xml:space="preserve"> </w:t>
+      </w:r>
+      <w:r>
+        <w:rPr>
+          <w:sz w:val="24"/>
+          <w:szCs w:val="24"/>
+          <w:highlight w:val="yellow"/>
+        </w:rPr>
+        <w:t>(À CHANGER AVEC LE BON CAP</w:t>
+      </w:r>
+      <w:r>
+        <w:rPr>
+          <w:sz w:val="24"/>
+          <w:szCs w:val="24"/>
+          <w:highlight w:val="yellow"/>
+        </w:rPr>
+        <w:t xml:space="preserve"> POUR OR, ARGENT, AMI, ETC.</w:t>
+      </w:r>
+      <w:r>
+        <w:rPr>
+          <w:sz w:val="24"/>
+          <w:szCs w:val="24"/>
+          <w:highlight w:val="yellow"/>
+        </w:rPr>
+        <w:t>)</w:t>
+      </w:r>
+      <w:r>
+        <w:rPr>
+          <w:sz w:val="24"/>
+          <w:szCs w:val="24"/>
+        </w:rPr>
+        <w:t xml:space="preserve"> </w:t>
+      </w:r>
+    </w:p>
+    <w:p>
+      <w:pPr>
+        <w:rPr>
+          <w:sz w:val="24"/>
+          <w:szCs w:val="24"/>
+        </w:rPr>
+      </w:pPr>
+      <w:r>
+        <w:rPr>
+          <w:sz w:val="24"/>
+          <w:szCs w:val="24"/>
+        </w:rPr>
+        <w:t>Les commanditaires sont triés par leur don ensuite leur rang.</w:t>
       </w:r>
     </w:p>
     <w:p>
@@ -363,28 +657,50 @@
           <w:sz w:val="24"/>
           <w:szCs w:val="24"/>
         </w:rPr>
-        <w:t xml:space="preserve">Les engagements sont visibles, par contre ils sont </w:t>
-      </w:r>
-      <w:r>
-        <w:rPr>
-          <w:sz w:val="24"/>
-          <w:szCs w:val="24"/>
-        </w:rPr>
-        <w:t>en lecture seule. Le seul moyen</w:t>
-      </w:r>
-      <w:r>
-        <w:rPr>
-          <w:sz w:val="24"/>
-          <w:szCs w:val="24"/>
-        </w:rPr>
-        <w:t xml:space="preserve"> de les modifier c’est </w:t>
-      </w:r>
-      <w:r>
-        <w:rPr>
-          <w:sz w:val="24"/>
-          <w:szCs w:val="24"/>
-        </w:rPr>
-        <w:t>dans la console d’administration.</w:t>
+        <w:lastRenderedPageBreak/>
+        <w:t xml:space="preserve">Les activités vont avoir leurs interfaces à elles seules. Les activités sont en fait </w:t>
+      </w:r>
+      <w:r>
+        <w:rPr>
+          <w:sz w:val="24"/>
+          <w:szCs w:val="24"/>
+        </w:rPr>
+        <w:t>une note rapide que l’on prend pour s’assurer du suivi des tâches accomplies.</w:t>
+      </w:r>
+      <w:r>
+        <w:rPr>
+          <w:sz w:val="24"/>
+          <w:szCs w:val="24"/>
+        </w:rPr>
+        <w:t xml:space="preserve"> Nous devons les voir </w:t>
+      </w:r>
+      <w:r>
+        <w:rPr>
+          <w:sz w:val="24"/>
+          <w:szCs w:val="24"/>
+        </w:rPr>
+        <w:t>sous forme de</w:t>
+      </w:r>
+      <w:r>
+        <w:rPr>
+          <w:sz w:val="24"/>
+          <w:szCs w:val="24"/>
+        </w:rPr>
+        <w:t xml:space="preserve"> liste et </w:t>
+      </w:r>
+      <w:r>
+        <w:rPr>
+          <w:sz w:val="24"/>
+          <w:szCs w:val="24"/>
+        </w:rPr>
+        <w:t>de</w:t>
+      </w:r>
+      <w:r>
+        <w:rPr>
+          <w:sz w:val="24"/>
+          <w:szCs w:val="24"/>
+        </w:rPr>
+        <w:t xml:space="preserve"> calendrier.</w:t>
       </w:r>
     </w:p>
     <w:p>
@@ -400,7 +716,49 @@
           <w:sz w:val="24"/>
           <w:szCs w:val="24"/>
         </w:rPr>
-        <w:t>Les activités vont avoir leurs interfaces à elles seules. Les activités sont en fait résumé d’un pourquoi, quoi, qui résultat et une date. Nous devons les voir en liste et en calendrier.</w:t>
+        <w:t>Un sous-évènement ne contient pratiquement aucune info</w:t>
+      </w:r>
+      <w:r>
+        <w:rPr>
+          <w:sz w:val="24"/>
+          <w:szCs w:val="24"/>
+        </w:rPr>
+        <w:t>rmation</w:t>
+      </w:r>
+      <w:r>
+        <w:rPr>
+          <w:sz w:val="24"/>
+          <w:szCs w:val="24"/>
+        </w:rPr>
+        <w:t>.</w:t>
+      </w:r>
+      <w:r>
+        <w:rPr>
+          <w:sz w:val="24"/>
+          <w:szCs w:val="24"/>
+        </w:rPr>
+        <w:t xml:space="preserve"> Il sert principalement à regrouper les informations sur le</w:t>
+      </w:r>
+      <w:r>
+        <w:rPr>
+          <w:sz w:val="24"/>
+          <w:szCs w:val="24"/>
+        </w:rPr>
+        <w:t>s salles, les forfaits et</w:t>
+      </w:r>
+      <w:r>
+        <w:rPr>
+          <w:sz w:val="24"/>
+          <w:szCs w:val="24"/>
+        </w:rPr>
+        <w:t xml:space="preserve"> les services requis pour pouvoir choisir une salle convenable</w:t>
+      </w:r>
+      <w:r>
+        <w:rPr>
+          <w:sz w:val="24"/>
+          <w:szCs w:val="24"/>
+        </w:rPr>
+        <w:t xml:space="preserve"> pour le sous-évènement.</w:t>
       </w:r>
     </w:p>
     <w:p>
@@ -416,35 +774,14 @@
           <w:sz w:val="24"/>
           <w:szCs w:val="24"/>
         </w:rPr>
-        <w:t>Un sous-évènement ne contient pratiquement aucune info</w:t>
-      </w:r>
-      <w:r>
-        <w:rPr>
-          <w:sz w:val="24"/>
-          <w:szCs w:val="24"/>
-        </w:rPr>
-        <w:t>rmation</w:t>
-      </w:r>
-      <w:r>
-        <w:rPr>
-          <w:sz w:val="24"/>
-          <w:szCs w:val="24"/>
-        </w:rPr>
-        <w:t>. Ces info</w:t>
-      </w:r>
-      <w:r>
-        <w:rPr>
-          <w:sz w:val="24"/>
-          <w:szCs w:val="24"/>
-        </w:rPr>
-        <w:t>rmation</w:t>
-      </w:r>
-      <w:r>
-        <w:rPr>
-          <w:sz w:val="24"/>
-          <w:szCs w:val="24"/>
-        </w:rPr>
-        <w:t>s sont en fait un engagement.</w:t>
+        <w:t>Une activité doit obligatoirement être liée à un évènement mais le lien entre elle et le</w:t>
+      </w:r>
+      <w:r>
+        <w:rPr>
+          <w:sz w:val="24"/>
+          <w:szCs w:val="24"/>
+        </w:rPr>
+        <w:t>s sous-évènements est optionnel, ce qui veut dire qu’une activité doit être créée depuis un évènement mais peut aussi être créée depuis un sous-évènement.</w:t>
       </w:r>
     </w:p>
     <w:p>
@@ -460,27 +797,12 @@
           <w:sz w:val="24"/>
           <w:szCs w:val="24"/>
         </w:rPr>
-        <w:lastRenderedPageBreak/>
-        <w:t>Une activité doit obligatoirement être liée à un évènement mais le lien entre elle et les sous-évènements est optionnel.</w:t>
-      </w:r>
-    </w:p>
-    <w:p>
-      <w:pPr>
-        <w:rPr>
-          <w:sz w:val="24"/>
-          <w:szCs w:val="24"/>
-        </w:rPr>
-      </w:pPr>
-      <w:r>
-        <w:rPr>
-          <w:sz w:val="24"/>
-          <w:szCs w:val="24"/>
-        </w:rPr>
-        <w:t>Lors de la suppression une activité n’a pas de date supprimé elle est complètement effacé.</w:t>
-      </w:r>
-    </w:p>
-    <w:p>
-      <w:pPr>
+        <w:t>Les deux types d’activité (celles liés à un évènement et à un sous-évènement) apparaissent sur l’interface de l’évènement parent.</w:t>
+      </w:r>
+    </w:p>
+    <w:p>
+      <w:pPr>
+        <w:jc w:val="both"/>
         <w:rPr>
           <w:sz w:val="24"/>
           <w:szCs w:val="24"/>
@@ -506,22 +828,51 @@
           <w:sz w:val="24"/>
           <w:szCs w:val="24"/>
         </w:rPr>
-        <w:t>Les états des activités sont « réalisés ou non réalisés ».</w:t>
-      </w:r>
-    </w:p>
-    <w:p>
-      <w:pPr>
-        <w:rPr>
-          <w:sz w:val="24"/>
-          <w:szCs w:val="24"/>
-        </w:rPr>
-      </w:pPr>
-      <w:r>
-        <w:rPr>
-          <w:sz w:val="24"/>
-          <w:szCs w:val="24"/>
-        </w:rPr>
-        <w:t>Le statut n’est pas un champ mais une mise en évidence.</w:t>
+        <w:t>Les états des activités sont « réalisés</w:t>
+      </w:r>
+      <w:r>
+        <w:rPr>
+          <w:sz w:val="24"/>
+          <w:szCs w:val="24"/>
+        </w:rPr>
+        <w:t> »</w:t>
+      </w:r>
+      <w:r>
+        <w:rPr>
+          <w:sz w:val="24"/>
+          <w:szCs w:val="24"/>
+        </w:rPr>
+        <w:t xml:space="preserve"> </w:t>
+      </w:r>
+      <w:proofErr w:type="gramStart"/>
+      <w:r>
+        <w:rPr>
+          <w:sz w:val="24"/>
+          <w:szCs w:val="24"/>
+        </w:rPr>
+        <w:t>ou</w:t>
+      </w:r>
+      <w:proofErr w:type="gramEnd"/>
+      <w:r>
+        <w:rPr>
+          <w:sz w:val="24"/>
+          <w:szCs w:val="24"/>
+        </w:rPr>
+        <w:t xml:space="preserve"> </w:t>
+      </w:r>
+      <w:r>
+        <w:rPr>
+          <w:sz w:val="24"/>
+          <w:szCs w:val="24"/>
+        </w:rPr>
+        <w:t>« </w:t>
+      </w:r>
+      <w:r>
+        <w:rPr>
+          <w:sz w:val="24"/>
+          <w:szCs w:val="24"/>
+        </w:rPr>
+        <w:t>non réalisés ».</w:t>
       </w:r>
     </w:p>
     <w:p>
@@ -543,6 +894,13 @@
           <w:sz w:val="24"/>
           <w:szCs w:val="24"/>
         </w:rPr>
+        <w:t xml:space="preserve"> permettant d’accepter ou non l’action</w:t>
+      </w:r>
+      <w:r>
+        <w:rPr>
+          <w:sz w:val="24"/>
+          <w:szCs w:val="24"/>
+        </w:rPr>
         <w:t>.</w:t>
       </w:r>
     </w:p>
@@ -560,96 +918,184 @@
         </w:rPr>
         <w:t>Le statut est un lien HyperText et lors d’un clic il devient réalisé.</w:t>
       </w:r>
-    </w:p>
-    <w:p>
-      <w:pPr>
-        <w:rPr>
-          <w:sz w:val="24"/>
-          <w:szCs w:val="24"/>
-        </w:rPr>
-      </w:pPr>
-      <w:r>
-        <w:rPr>
-          <w:sz w:val="24"/>
-          <w:szCs w:val="24"/>
-        </w:rPr>
-        <w:t xml:space="preserve">Ajouter/modifier/supprimer une activité </w:t>
-      </w:r>
-      <w:proofErr w:type="gramStart"/>
-      <w:r>
-        <w:rPr>
-          <w:sz w:val="24"/>
-          <w:szCs w:val="24"/>
-        </w:rPr>
-        <w:t>sont</w:t>
-      </w:r>
-      <w:proofErr w:type="gramEnd"/>
-      <w:r>
-        <w:rPr>
-          <w:sz w:val="24"/>
-          <w:szCs w:val="24"/>
-        </w:rPr>
-        <w:t xml:space="preserve"> sur la même page.</w:t>
-      </w:r>
-    </w:p>
-    <w:p>
-      <w:pPr>
-        <w:rPr>
-          <w:sz w:val="24"/>
-          <w:szCs w:val="24"/>
-        </w:rPr>
-      </w:pPr>
-      <w:r>
-        <w:rPr>
-          <w:sz w:val="24"/>
-          <w:szCs w:val="24"/>
-        </w:rPr>
-        <w:t>Les commanditaires sont trié par leur don ensuite leur rang</w:t>
-      </w:r>
-    </w:p>
-    <w:p>
-      <w:pPr>
-        <w:rPr>
-          <w:sz w:val="24"/>
-          <w:szCs w:val="24"/>
-        </w:rPr>
-      </w:pPr>
-      <w:r>
-        <w:rPr>
-          <w:sz w:val="24"/>
-          <w:szCs w:val="24"/>
-        </w:rPr>
-        <w:t>L’interface des listes d’évènements comprendra le nom, la date de début, la date de fin, la description.</w:t>
-      </w:r>
-    </w:p>
-    <w:p>
-      <w:pPr>
-        <w:rPr>
-          <w:sz w:val="24"/>
-          <w:szCs w:val="24"/>
-        </w:rPr>
-      </w:pPr>
-      <w:r>
-        <w:rPr>
-          <w:sz w:val="24"/>
-          <w:szCs w:val="24"/>
-        </w:rPr>
-        <w:t>Dans les détails le site web seras une icône qui envoie vers le site web de l’évènement.</w:t>
-      </w:r>
-    </w:p>
-    <w:p>
-      <w:pPr>
-        <w:rPr>
-          <w:sz w:val="24"/>
-          <w:szCs w:val="24"/>
-        </w:rPr>
-      </w:pPr>
-      <w:r>
-        <w:rPr>
-          <w:sz w:val="24"/>
-          <w:szCs w:val="24"/>
-        </w:rPr>
-        <w:t xml:space="preserve">Dans les détails de l’évènement ont y trouveras la liste des sous-évènements et les activités reliées. </w:t>
+      <w:r>
+        <w:rPr>
+          <w:sz w:val="24"/>
+          <w:szCs w:val="24"/>
+        </w:rPr>
+        <w:t xml:space="preserve"> </w:t>
+      </w:r>
+      <w:r>
+        <w:rPr>
+          <w:sz w:val="24"/>
+          <w:szCs w:val="24"/>
+          <w:highlight w:val="yellow"/>
+        </w:rPr>
+        <w:t>(DEPUIS OU? LE STATUT DE QUOI?)</w:t>
+      </w:r>
+    </w:p>
+    <w:p>
+      <w:pPr>
+        <w:rPr>
+          <w:sz w:val="24"/>
+          <w:szCs w:val="24"/>
+        </w:rPr>
+      </w:pPr>
+      <w:r>
+        <w:rPr>
+          <w:sz w:val="24"/>
+          <w:szCs w:val="24"/>
+        </w:rPr>
+        <w:t>Ajouter</w:t>
+      </w:r>
+      <w:r>
+        <w:rPr>
+          <w:sz w:val="24"/>
+          <w:szCs w:val="24"/>
+        </w:rPr>
+        <w:t xml:space="preserve">, </w:t>
+      </w:r>
+      <w:r>
+        <w:rPr>
+          <w:sz w:val="24"/>
+          <w:szCs w:val="24"/>
+        </w:rPr>
+        <w:t>modifier</w:t>
+      </w:r>
+      <w:r>
+        <w:rPr>
+          <w:sz w:val="24"/>
+          <w:szCs w:val="24"/>
+        </w:rPr>
+        <w:t xml:space="preserve">, </w:t>
+      </w:r>
+      <w:r>
+        <w:rPr>
+          <w:sz w:val="24"/>
+          <w:szCs w:val="24"/>
+        </w:rPr>
+        <w:t>supprimer</w:t>
+      </w:r>
+      <w:r>
+        <w:rPr>
+          <w:sz w:val="24"/>
+          <w:szCs w:val="24"/>
+        </w:rPr>
+        <w:t xml:space="preserve"> et accéder aux détails d’</w:t>
+      </w:r>
+      <w:r>
+        <w:rPr>
+          <w:sz w:val="24"/>
+          <w:szCs w:val="24"/>
+        </w:rPr>
+        <w:t xml:space="preserve">une activité </w:t>
+      </w:r>
+      <w:r>
+        <w:rPr>
+          <w:sz w:val="24"/>
+          <w:szCs w:val="24"/>
+        </w:rPr>
+        <w:t>seront accessible</w:t>
+      </w:r>
+      <w:r>
+        <w:rPr>
+          <w:sz w:val="24"/>
+          <w:szCs w:val="24"/>
+        </w:rPr>
+        <w:t xml:space="preserve"> sur la </w:t>
+      </w:r>
+      <w:r>
+        <w:rPr>
+          <w:sz w:val="24"/>
+          <w:szCs w:val="24"/>
+        </w:rPr>
+        <w:t>page de sommaire</w:t>
+      </w:r>
+      <w:r>
+        <w:rPr>
+          <w:sz w:val="24"/>
+          <w:szCs w:val="24"/>
+        </w:rPr>
+        <w:t>.</w:t>
+      </w:r>
+    </w:p>
+    <w:p>
+      <w:pPr>
+        <w:rPr>
+          <w:sz w:val="24"/>
+          <w:szCs w:val="24"/>
+        </w:rPr>
+      </w:pPr>
+      <w:r>
+        <w:rPr>
+          <w:sz w:val="24"/>
+          <w:szCs w:val="24"/>
+        </w:rPr>
+        <w:t>Da</w:t>
+      </w:r>
+      <w:r>
+        <w:rPr>
+          <w:sz w:val="24"/>
+          <w:szCs w:val="24"/>
+        </w:rPr>
+        <w:t>ns les détails, le site web sera</w:t>
+      </w:r>
+      <w:r>
+        <w:rPr>
+          <w:sz w:val="24"/>
+          <w:szCs w:val="24"/>
+        </w:rPr>
+        <w:t xml:space="preserve"> une icône</w:t>
+      </w:r>
+      <w:r>
+        <w:rPr>
+          <w:sz w:val="24"/>
+          <w:szCs w:val="24"/>
+        </w:rPr>
+        <w:t xml:space="preserve"> (planète)</w:t>
+      </w:r>
+      <w:r>
+        <w:rPr>
+          <w:sz w:val="24"/>
+          <w:szCs w:val="24"/>
+        </w:rPr>
+        <w:t xml:space="preserve"> qui envoie vers le site web de l’évènement.</w:t>
+      </w:r>
+    </w:p>
+    <w:p>
+      <w:pPr>
+        <w:rPr>
+          <w:sz w:val="24"/>
+          <w:szCs w:val="24"/>
+        </w:rPr>
+      </w:pPr>
+      <w:r>
+        <w:rPr>
+          <w:sz w:val="24"/>
+          <w:szCs w:val="24"/>
+        </w:rPr>
+        <w:t>Dans les détails de l’évènement</w:t>
+      </w:r>
+      <w:r>
+        <w:rPr>
+          <w:sz w:val="24"/>
+          <w:szCs w:val="24"/>
+        </w:rPr>
+        <w:t>, on</w:t>
+      </w:r>
+      <w:r>
+        <w:rPr>
+          <w:sz w:val="24"/>
+          <w:szCs w:val="24"/>
+        </w:rPr>
+        <w:t xml:space="preserve"> y trouvera la liste des sous-évènements et les activités reliées</w:t>
+      </w:r>
+      <w:r>
+        <w:rPr>
+          <w:sz w:val="24"/>
+          <w:szCs w:val="24"/>
+        </w:rPr>
+        <w:t xml:space="preserve"> ainsi que les activités liés aux sous-évènements enfant.</w:t>
       </w:r>
     </w:p>
     <w:p>
@@ -692,32 +1138,7 @@
           <w:sz w:val="24"/>
           <w:szCs w:val="24"/>
         </w:rPr>
-        <w:t xml:space="preserve"> (un résumé au mi</w:t>
-      </w:r>
-      <w:bookmarkStart w:id="0" w:name="_GoBack"/>
-      <w:bookmarkEnd w:id="0"/>
-      <w:r>
-        <w:rPr>
-          <w:sz w:val="24"/>
-          <w:szCs w:val="24"/>
-        </w:rPr>
-        <w:t xml:space="preserve">nimum) Voir </w:t>
-      </w:r>
-      <w:proofErr w:type="spellStart"/>
-      <w:r>
-        <w:rPr>
-          <w:sz w:val="24"/>
-          <w:szCs w:val="24"/>
-        </w:rPr>
-        <w:t>Eric</w:t>
-      </w:r>
-      <w:proofErr w:type="spellEnd"/>
-      <w:r>
-        <w:rPr>
-          <w:sz w:val="24"/>
-          <w:szCs w:val="24"/>
-        </w:rPr>
-        <w:t xml:space="preserve"> avant de le faire.</w:t>
+        <w:t>.</w:t>
       </w:r>
     </w:p>
     <w:p>
@@ -734,21 +1155,40 @@
         </w:rPr>
         <w:t xml:space="preserve">Pour ajouter une </w:t>
       </w:r>
-      <w:proofErr w:type="spellStart"/>
-      <w:r>
-        <w:rPr>
-          <w:sz w:val="24"/>
-          <w:szCs w:val="24"/>
-        </w:rPr>
-        <w:t>activié</w:t>
-      </w:r>
-      <w:proofErr w:type="spellEnd"/>
-      <w:r>
-        <w:rPr>
-          <w:sz w:val="24"/>
-          <w:szCs w:val="24"/>
-        </w:rPr>
-        <w:t xml:space="preserve"> à partir d’Évènement ou sous-évènement, on doit le faire par un pop-up</w:t>
+      <w:r>
+        <w:rPr>
+          <w:sz w:val="24"/>
+          <w:szCs w:val="24"/>
+        </w:rPr>
+        <w:t>activité à partir d’un é</w:t>
+      </w:r>
+      <w:r>
+        <w:rPr>
+          <w:sz w:val="24"/>
+          <w:szCs w:val="24"/>
+        </w:rPr>
+        <w:t>vènement ou</w:t>
+      </w:r>
+      <w:r>
+        <w:rPr>
+          <w:sz w:val="24"/>
+          <w:szCs w:val="24"/>
+        </w:rPr>
+        <w:t xml:space="preserve"> d’un</w:t>
+      </w:r>
+      <w:r>
+        <w:rPr>
+          <w:sz w:val="24"/>
+          <w:szCs w:val="24"/>
+        </w:rPr>
+        <w:t xml:space="preserve"> sous-évènement, on doit le faire par un pop-up</w:t>
+      </w:r>
+      <w:r>
+        <w:rPr>
+          <w:sz w:val="24"/>
+          <w:szCs w:val="24"/>
+        </w:rPr>
+        <w:t>.</w:t>
       </w:r>
     </w:p>
     <w:p>
@@ -812,21 +1252,6 @@
           <w:sz w:val="24"/>
           <w:szCs w:val="24"/>
         </w:rPr>
-        <w:t>La suppression est totale.</w:t>
-      </w:r>
-    </w:p>
-    <w:p>
-      <w:pPr>
-        <w:rPr>
-          <w:sz w:val="24"/>
-          <w:szCs w:val="24"/>
-        </w:rPr>
-      </w:pPr>
-      <w:r>
-        <w:rPr>
-          <w:sz w:val="24"/>
-          <w:szCs w:val="24"/>
-        </w:rPr>
         <w:t>Trier les dons par date.</w:t>
       </w:r>
     </w:p>
@@ -842,7 +1267,28 @@
           <w:sz w:val="24"/>
           <w:szCs w:val="24"/>
         </w:rPr>
-        <w:t>Système de e-mail, (créer une adresse bidon DICJ), envoyer les e-mails à chaque ajout ou suppression de don</w:t>
+        <w:t xml:space="preserve">Système </w:t>
+      </w:r>
+      <w:r>
+        <w:rPr>
+          <w:sz w:val="24"/>
+          <w:szCs w:val="24"/>
+        </w:rPr>
+        <w:t xml:space="preserve">d’e-mail : </w:t>
+      </w:r>
+      <w:r>
+        <w:rPr>
+          <w:sz w:val="24"/>
+          <w:szCs w:val="24"/>
+        </w:rPr>
+        <w:t>envoyer les e-mails à chaque ajout ou suppression de don</w:t>
+      </w:r>
+      <w:r>
+        <w:rPr>
+          <w:sz w:val="24"/>
+          <w:szCs w:val="24"/>
+        </w:rPr>
+        <w:t>, notifiant le commanditaire que l’action a bien eu lieu.</w:t>
       </w:r>
     </w:p>
     <w:p>
@@ -870,29 +1316,22 @@
       </w:pPr>
       <w:r>
         <w:rPr>
-          <w:sz w:val="36"/>
-          <w:szCs w:val="36"/>
-        </w:rPr>
-        <w:lastRenderedPageBreak/>
-        <w:t>Package Publicités</w:t>
-      </w:r>
-    </w:p>
-    <w:p>
-      <w:pPr>
-        <w:rPr>
-          <w:sz w:val="24"/>
-          <w:szCs w:val="24"/>
-        </w:rPr>
-      </w:pPr>
-      <w:r>
-        <w:rPr>
           <w:noProof/>
           <w:lang w:eastAsia="fr-CA"/>
         </w:rPr>
+        <w:lastRenderedPageBreak/>
         <w:drawing>
-          <wp:inline distT="0" distB="0" distL="0" distR="0" wp14:anchorId="5762A6B1" wp14:editId="52EC7153">
-            <wp:extent cx="5162550" cy="4105275"/>
-            <wp:effectExtent l="0" t="0" r="0" b="9525"/>
+          <wp:anchor distT="0" distB="0" distL="114300" distR="114300" simplePos="0" relativeHeight="251660288" behindDoc="0" locked="0" layoutInCell="1" allowOverlap="1" wp14:anchorId="24434337" wp14:editId="437656FE">
+            <wp:simplePos x="0" y="0"/>
+            <wp:positionH relativeFrom="column">
+              <wp:posOffset>1576070</wp:posOffset>
+            </wp:positionH>
+            <wp:positionV relativeFrom="paragraph">
+              <wp:posOffset>318770</wp:posOffset>
+            </wp:positionV>
+            <wp:extent cx="3152775" cy="2487930"/>
+            <wp:effectExtent l="0" t="0" r="0" b="7620"/>
+            <wp:wrapTopAndBottom/>
             <wp:docPr id="10" name="Image 10"/>
             <wp:cNvGraphicFramePr>
               <a:graphicFrameLocks xmlns:a="http://schemas.openxmlformats.org/drawingml/2006/main" noChangeAspect="1"/>
@@ -905,7 +1344,13 @@
                     <pic:cNvPicPr/>
                   </pic:nvPicPr>
                   <pic:blipFill>
-                    <a:blip r:embed="rId7"/>
+                    <a:blip r:embed="rId7">
+                      <a:extLst>
+                        <a:ext uri="{28A0092B-C50C-407E-A947-70E740481C1C}">
+                          <a14:useLocalDpi xmlns:a14="http://schemas.microsoft.com/office/drawing/2010/main" val="0"/>
+                        </a:ext>
+                      </a:extLst>
+                    </a:blip>
                     <a:stretch>
                       <a:fillRect/>
                     </a:stretch>
@@ -913,7 +1358,7 @@
                   <pic:spPr>
                     <a:xfrm>
                       <a:off x="0" y="0"/>
-                      <a:ext cx="5162550" cy="4105275"/>
+                      <a:ext cx="3152775" cy="2487930"/>
                     </a:xfrm>
                     <a:prstGeom prst="rect">
                       <a:avLst/>
@@ -922,268 +1367,329 @@
                 </pic:pic>
               </a:graphicData>
             </a:graphic>
-          </wp:inline>
+          </wp:anchor>
         </w:drawing>
       </w:r>
       <w:r>
-        <w:rPr>
-          <w:sz w:val="24"/>
-          <w:szCs w:val="24"/>
-        </w:rPr>
-        <w:br w:type="textWrapping" w:clear="all"/>
-      </w:r>
-      <w:r>
-        <w:rPr>
-          <w:sz w:val="24"/>
-          <w:szCs w:val="24"/>
-        </w:rPr>
-        <w:t xml:space="preserve">Il doit être possible de créer une publicité. Une fois la publicité </w:t>
-      </w:r>
-      <w:r>
-        <w:rPr>
-          <w:sz w:val="24"/>
-          <w:szCs w:val="24"/>
-        </w:rPr>
-        <w:t>créée</w:t>
-      </w:r>
-      <w:r>
-        <w:rPr>
-          <w:sz w:val="24"/>
-          <w:szCs w:val="24"/>
-        </w:rPr>
-        <w:t xml:space="preserve">, elle doit être </w:t>
-      </w:r>
-      <w:r>
-        <w:rPr>
-          <w:sz w:val="24"/>
-          <w:szCs w:val="24"/>
-        </w:rPr>
-        <w:t>envoyé</w:t>
-      </w:r>
-      <w:r>
-        <w:rPr>
-          <w:sz w:val="24"/>
-          <w:szCs w:val="24"/>
-        </w:rPr>
-        <w:t>e</w:t>
-      </w:r>
-      <w:r>
-        <w:rPr>
-          <w:sz w:val="24"/>
-          <w:szCs w:val="24"/>
-        </w:rPr>
-        <w:t xml:space="preserve"> en fichier </w:t>
-      </w:r>
-      <w:r>
-        <w:rPr>
-          <w:sz w:val="24"/>
-          <w:szCs w:val="24"/>
-        </w:rPr>
-        <w:t>XML</w:t>
-      </w:r>
-      <w:r>
-        <w:rPr>
-          <w:sz w:val="24"/>
-          <w:szCs w:val="24"/>
-        </w:rPr>
-        <w:t>.</w:t>
-      </w:r>
-    </w:p>
-    <w:p>
-      <w:pPr>
-        <w:rPr>
-          <w:sz w:val="24"/>
-          <w:szCs w:val="24"/>
-        </w:rPr>
-      </w:pPr>
-      <w:r>
-        <w:rPr>
-          <w:sz w:val="24"/>
-          <w:szCs w:val="24"/>
-        </w:rPr>
-        <w:t>Une fois que la publicité est créée, elle est envoyée à une agence de publicité</w:t>
-      </w:r>
-      <w:r>
-        <w:rPr>
-          <w:sz w:val="24"/>
-          <w:szCs w:val="24"/>
-        </w:rPr>
-        <w:t>. Cette publicité devient donc u</w:t>
-      </w:r>
-      <w:r>
-        <w:rPr>
-          <w:sz w:val="24"/>
-          <w:szCs w:val="24"/>
-        </w:rPr>
-        <w:t>n appel d’offre. Cet appel d’offre contient un statut. Le statut tombe en négociation, ensuite tout dépendamment des répon</w:t>
-      </w:r>
-      <w:r>
-        <w:rPr>
-          <w:sz w:val="24"/>
-          <w:szCs w:val="24"/>
-        </w:rPr>
-        <w:t>ses il peut être annulé, accepté</w:t>
-      </w:r>
-      <w:r>
-        <w:rPr>
-          <w:sz w:val="24"/>
-          <w:szCs w:val="24"/>
-        </w:rPr>
-        <w:t xml:space="preserve">, etc… Il est important de noter qu’il peut y avoir </w:t>
-      </w:r>
-      <w:r>
-        <w:rPr>
-          <w:sz w:val="24"/>
-          <w:szCs w:val="24"/>
-        </w:rPr>
-        <w:t>un seul</w:t>
-      </w:r>
-      <w:r>
-        <w:rPr>
-          <w:sz w:val="24"/>
-          <w:szCs w:val="24"/>
-        </w:rPr>
-        <w:t xml:space="preserve"> </w:t>
-      </w:r>
-      <w:r>
-        <w:rPr>
-          <w:sz w:val="24"/>
-          <w:szCs w:val="24"/>
-        </w:rPr>
-        <w:t xml:space="preserve">appel d’offre </w:t>
-      </w:r>
-      <w:r>
-        <w:rPr>
-          <w:sz w:val="24"/>
-          <w:szCs w:val="24"/>
-        </w:rPr>
-        <w:t>accepté.</w:t>
-      </w:r>
-    </w:p>
-    <w:p>
-      <w:pPr>
-        <w:rPr>
-          <w:sz w:val="24"/>
-          <w:szCs w:val="24"/>
-        </w:rPr>
-      </w:pPr>
-      <w:r>
-        <w:rPr>
-          <w:sz w:val="24"/>
-          <w:szCs w:val="24"/>
-        </w:rPr>
-        <w:t>La publicité est obligatoirement liée à un évènement.</w:t>
-      </w:r>
-    </w:p>
-    <w:p>
-      <w:pPr>
-        <w:rPr>
-          <w:sz w:val="24"/>
-          <w:szCs w:val="24"/>
-        </w:rPr>
-      </w:pPr>
-      <w:r>
-        <w:rPr>
-          <w:sz w:val="24"/>
-          <w:szCs w:val="24"/>
-        </w:rPr>
-        <w:t xml:space="preserve">La création des publicités va être faite manuellement et par étapes générer le </w:t>
-      </w:r>
-      <w:proofErr w:type="spellStart"/>
-      <w:r>
-        <w:rPr>
-          <w:sz w:val="24"/>
-          <w:szCs w:val="24"/>
-        </w:rPr>
-        <w:t>xml</w:t>
-      </w:r>
-      <w:proofErr w:type="spellEnd"/>
-      <w:r>
-        <w:rPr>
-          <w:sz w:val="24"/>
-          <w:szCs w:val="24"/>
-        </w:rPr>
-        <w:t xml:space="preserve"> des choix à la fin.</w:t>
-      </w:r>
-    </w:p>
-    <w:p>
-      <w:pPr>
-        <w:rPr>
-          <w:sz w:val="24"/>
-          <w:szCs w:val="24"/>
-        </w:rPr>
-      </w:pPr>
-      <w:r>
-        <w:rPr>
-          <w:sz w:val="24"/>
-          <w:szCs w:val="24"/>
-        </w:rPr>
-        <w:t>Les appels d’offres et les soumissions peuvent être dans la même page.</w:t>
-      </w:r>
-    </w:p>
-    <w:p>
-      <w:pPr>
-        <w:rPr>
-          <w:sz w:val="24"/>
-          <w:szCs w:val="24"/>
-        </w:rPr>
-      </w:pPr>
-      <w:r>
-        <w:rPr>
-          <w:sz w:val="24"/>
-          <w:szCs w:val="24"/>
-        </w:rPr>
-        <w:t>Voir tous les appels d’offres et soumissions au même endroit.</w:t>
-      </w:r>
-    </w:p>
-    <w:p>
-      <w:pPr>
-        <w:rPr>
-          <w:sz w:val="24"/>
-          <w:szCs w:val="24"/>
-        </w:rPr>
-      </w:pPr>
-      <w:r>
-        <w:rPr>
-          <w:sz w:val="24"/>
-          <w:szCs w:val="24"/>
-        </w:rPr>
-        <w:t>L’écran de consultation montre les soumissions et l’écran de création fait un appel d’offre.</w:t>
-      </w:r>
-    </w:p>
-    <w:p>
-      <w:pPr>
-        <w:jc w:val="center"/>
         <w:rPr>
           <w:sz w:val="36"/>
           <w:szCs w:val="36"/>
         </w:rPr>
-      </w:pPr>
-      <w:r>
+        <w:t>Package Publicités</w:t>
+      </w:r>
+    </w:p>
+    <w:p>
+      <w:pPr>
+        <w:rPr>
+          <w:sz w:val="24"/>
+          <w:szCs w:val="24"/>
+        </w:rPr>
+      </w:pPr>
+      <w:r>
+        <w:rPr>
+          <w:sz w:val="24"/>
+          <w:szCs w:val="24"/>
+        </w:rPr>
+        <w:br w:type="textWrapping" w:clear="all"/>
+      </w:r>
+      <w:r>
+        <w:rPr>
+          <w:sz w:val="24"/>
+          <w:szCs w:val="24"/>
+        </w:rPr>
+        <w:t xml:space="preserve">Il doit être possible de créer une publicité. Une fois la publicité </w:t>
+      </w:r>
+      <w:r>
+        <w:rPr>
+          <w:sz w:val="24"/>
+          <w:szCs w:val="24"/>
+        </w:rPr>
+        <w:t>créée</w:t>
+      </w:r>
+      <w:r>
+        <w:rPr>
+          <w:sz w:val="24"/>
+          <w:szCs w:val="24"/>
+        </w:rPr>
+        <w:t xml:space="preserve">, elle doit être </w:t>
+      </w:r>
+      <w:r>
+        <w:rPr>
+          <w:sz w:val="24"/>
+          <w:szCs w:val="24"/>
+        </w:rPr>
+        <w:t>envoyé</w:t>
+      </w:r>
+      <w:r>
+        <w:rPr>
+          <w:sz w:val="24"/>
+          <w:szCs w:val="24"/>
+        </w:rPr>
+        <w:t>e</w:t>
+      </w:r>
+      <w:r>
+        <w:rPr>
+          <w:sz w:val="24"/>
+          <w:szCs w:val="24"/>
+        </w:rPr>
+        <w:t xml:space="preserve"> en fichier </w:t>
+      </w:r>
+      <w:r>
+        <w:rPr>
+          <w:sz w:val="24"/>
+          <w:szCs w:val="24"/>
+        </w:rPr>
+        <w:t>XML</w:t>
+      </w:r>
+      <w:r>
+        <w:rPr>
+          <w:sz w:val="24"/>
+          <w:szCs w:val="24"/>
+        </w:rPr>
+        <w:t>.</w:t>
+      </w:r>
+      <w:r>
+        <w:rPr>
+          <w:sz w:val="24"/>
+          <w:szCs w:val="24"/>
+        </w:rPr>
+        <w:t xml:space="preserve"> </w:t>
+      </w:r>
+      <w:r>
+        <w:rPr>
+          <w:sz w:val="24"/>
+          <w:szCs w:val="24"/>
+          <w:highlight w:val="yellow"/>
+        </w:rPr>
+        <w:t>(À QUI?)</w:t>
+      </w:r>
+      <w:bookmarkStart w:id="0" w:name="_GoBack"/>
+      <w:bookmarkEnd w:id="0"/>
+    </w:p>
+    <w:p>
+      <w:pPr>
+        <w:rPr>
+          <w:sz w:val="24"/>
+          <w:szCs w:val="24"/>
+        </w:rPr>
+      </w:pPr>
+      <w:r>
+        <w:rPr>
+          <w:sz w:val="24"/>
+          <w:szCs w:val="24"/>
+        </w:rPr>
+        <w:t>Une fois que la publicité est créée, elle est envoyée à une agence de publicité</w:t>
+      </w:r>
+      <w:r>
+        <w:rPr>
+          <w:sz w:val="24"/>
+          <w:szCs w:val="24"/>
+        </w:rPr>
+        <w:t>. Cette publicité devient donc u</w:t>
+      </w:r>
+      <w:r>
+        <w:rPr>
+          <w:sz w:val="24"/>
+          <w:szCs w:val="24"/>
+        </w:rPr>
+        <w:t>n appel d’offre. Cet appel d’offre contient un statut. Le statut tombe en négociation, ensuite tout dépendamment des répon</w:t>
+      </w:r>
+      <w:r>
+        <w:rPr>
+          <w:sz w:val="24"/>
+          <w:szCs w:val="24"/>
+        </w:rPr>
+        <w:t>ses il peut être annulé, accepté</w:t>
+      </w:r>
+      <w:r>
+        <w:rPr>
+          <w:sz w:val="24"/>
+          <w:szCs w:val="24"/>
+        </w:rPr>
+        <w:t xml:space="preserve">, etc… Il est important de noter qu’il peut y avoir </w:t>
+      </w:r>
+      <w:r>
+        <w:rPr>
+          <w:sz w:val="24"/>
+          <w:szCs w:val="24"/>
+        </w:rPr>
+        <w:t>un seul</w:t>
+      </w:r>
+      <w:r>
+        <w:rPr>
+          <w:sz w:val="24"/>
+          <w:szCs w:val="24"/>
+        </w:rPr>
+        <w:t xml:space="preserve"> </w:t>
+      </w:r>
+      <w:r>
+        <w:rPr>
+          <w:sz w:val="24"/>
+          <w:szCs w:val="24"/>
+        </w:rPr>
+        <w:t xml:space="preserve">appel d’offre </w:t>
+      </w:r>
+      <w:r>
+        <w:rPr>
+          <w:sz w:val="24"/>
+          <w:szCs w:val="24"/>
+        </w:rPr>
+        <w:t>accepté</w:t>
+      </w:r>
+      <w:r>
+        <w:rPr>
+          <w:sz w:val="24"/>
+          <w:szCs w:val="24"/>
+        </w:rPr>
+        <w:t xml:space="preserve"> par publicité</w:t>
+      </w:r>
+      <w:r>
+        <w:rPr>
+          <w:sz w:val="24"/>
+          <w:szCs w:val="24"/>
+        </w:rPr>
+        <w:t>.</w:t>
+      </w:r>
+    </w:p>
+    <w:p>
+      <w:pPr>
+        <w:rPr>
+          <w:sz w:val="24"/>
+          <w:szCs w:val="24"/>
+        </w:rPr>
+      </w:pPr>
+      <w:r>
+        <w:rPr>
+          <w:sz w:val="24"/>
+          <w:szCs w:val="24"/>
+        </w:rPr>
+        <w:t>La publicité est obligatoirement liée à un évènement.</w:t>
+      </w:r>
+    </w:p>
+    <w:p>
+      <w:pPr>
+        <w:rPr>
+          <w:sz w:val="24"/>
+          <w:szCs w:val="24"/>
+        </w:rPr>
+      </w:pPr>
+      <w:r>
+        <w:rPr>
+          <w:sz w:val="24"/>
+          <w:szCs w:val="24"/>
+        </w:rPr>
+        <w:t xml:space="preserve">La création des publicités va être faite manuellement et par étapes générer le </w:t>
+      </w:r>
+      <w:proofErr w:type="spellStart"/>
+      <w:r>
+        <w:rPr>
+          <w:sz w:val="24"/>
+          <w:szCs w:val="24"/>
+        </w:rPr>
+        <w:t>xml</w:t>
+      </w:r>
+      <w:proofErr w:type="spellEnd"/>
+      <w:r>
+        <w:rPr>
+          <w:sz w:val="24"/>
+          <w:szCs w:val="24"/>
+        </w:rPr>
+        <w:t xml:space="preserve"> des choix à la fin.</w:t>
+      </w:r>
+    </w:p>
+    <w:p>
+      <w:pPr>
+        <w:rPr>
+          <w:sz w:val="24"/>
+          <w:szCs w:val="24"/>
+        </w:rPr>
+      </w:pPr>
+      <w:r>
+        <w:rPr>
+          <w:sz w:val="24"/>
+          <w:szCs w:val="24"/>
+        </w:rPr>
+        <w:t>Les appels d’offre et les soumissions peuvent être dans la même page.</w:t>
+      </w:r>
+    </w:p>
+    <w:p>
+      <w:pPr>
+        <w:rPr>
+          <w:sz w:val="24"/>
+          <w:szCs w:val="24"/>
+        </w:rPr>
+      </w:pPr>
+      <w:r>
+        <w:rPr>
+          <w:sz w:val="24"/>
+          <w:szCs w:val="24"/>
+        </w:rPr>
+        <w:t>Voir tous les appels d’offres et soumissions au même endroit.</w:t>
+      </w:r>
+    </w:p>
+    <w:p>
+      <w:pPr>
+        <w:rPr>
+          <w:sz w:val="24"/>
+          <w:szCs w:val="24"/>
+        </w:rPr>
+      </w:pPr>
+      <w:r>
+        <w:rPr>
+          <w:sz w:val="24"/>
+          <w:szCs w:val="24"/>
+        </w:rPr>
+        <w:t>L’écran de consultation montre les soumissions et l’écran de création fait un appel d’offre.</w:t>
+      </w:r>
+    </w:p>
+    <w:p>
+      <w:pPr>
+        <w:rPr>
+          <w:sz w:val="24"/>
+          <w:szCs w:val="24"/>
+        </w:rPr>
+      </w:pPr>
+      <w:r>
+        <w:rPr>
+          <w:sz w:val="24"/>
+          <w:szCs w:val="24"/>
+        </w:rPr>
+        <w:br w:type="page"/>
+      </w:r>
+    </w:p>
+    <w:p>
+      <w:pPr>
+        <w:rPr>
+          <w:sz w:val="24"/>
+          <w:szCs w:val="24"/>
+        </w:rPr>
+      </w:pPr>
+    </w:p>
+    <w:p>
+      <w:pPr>
+        <w:jc w:val="center"/>
         <w:rPr>
           <w:sz w:val="36"/>
           <w:szCs w:val="36"/>
         </w:rPr>
-        <w:t>Package Forfaits</w:t>
-      </w:r>
-    </w:p>
-    <w:p>
-      <w:pPr>
-        <w:rPr>
-          <w:sz w:val="24"/>
-          <w:szCs w:val="24"/>
-        </w:rPr>
       </w:pPr>
       <w:r>
         <w:rPr>
           <w:noProof/>
           <w:lang w:eastAsia="fr-CA"/>
         </w:rPr>
-        <w:lastRenderedPageBreak/>
         <w:drawing>
-          <wp:inline distT="0" distB="0" distL="0" distR="0" wp14:anchorId="1307B1FC" wp14:editId="50E7EDE4">
-            <wp:extent cx="5486400" cy="2338070"/>
-            <wp:effectExtent l="0" t="0" r="0" b="5080"/>
+          <wp:anchor distT="0" distB="0" distL="114300" distR="114300" simplePos="0" relativeHeight="251658240" behindDoc="1" locked="0" layoutInCell="1" allowOverlap="1" wp14:anchorId="72DA70E8" wp14:editId="412A6DD1">
+            <wp:simplePos x="0" y="0"/>
+            <wp:positionH relativeFrom="column">
+              <wp:posOffset>733425</wp:posOffset>
+            </wp:positionH>
+            <wp:positionV relativeFrom="paragraph">
+              <wp:posOffset>383540</wp:posOffset>
+            </wp:positionV>
+            <wp:extent cx="4576445" cy="2594610"/>
+            <wp:effectExtent l="0" t="0" r="0" b="0"/>
+            <wp:wrapTopAndBottom/>
             <wp:docPr id="1" name="Image 1"/>
             <wp:cNvGraphicFramePr>
               <a:graphicFrameLocks xmlns:a="http://schemas.openxmlformats.org/drawingml/2006/main" noChangeAspect="1"/>
@@ -1196,7 +1702,13 @@
                     <pic:cNvPicPr/>
                   </pic:nvPicPr>
                   <pic:blipFill>
-                    <a:blip r:embed="rId8"/>
+                    <a:blip r:embed="rId8">
+                      <a:extLst>
+                        <a:ext uri="{28A0092B-C50C-407E-A947-70E740481C1C}">
+                          <a14:useLocalDpi xmlns:a14="http://schemas.microsoft.com/office/drawing/2010/main" val="0"/>
+                        </a:ext>
+                      </a:extLst>
+                    </a:blip>
                     <a:stretch>
                       <a:fillRect/>
                     </a:stretch>
@@ -1204,7 +1716,7 @@
                   <pic:spPr>
                     <a:xfrm>
                       <a:off x="0" y="0"/>
-                      <a:ext cx="5486400" cy="2338070"/>
+                      <a:ext cx="4576445" cy="2594610"/>
                     </a:xfrm>
                     <a:prstGeom prst="rect">
                       <a:avLst/>
@@ -1213,31 +1725,147 @@
                 </pic:pic>
               </a:graphicData>
             </a:graphic>
-          </wp:inline>
+            <wp14:sizeRelH relativeFrom="margin">
+              <wp14:pctWidth>0</wp14:pctWidth>
+            </wp14:sizeRelH>
+            <wp14:sizeRelV relativeFrom="margin">
+              <wp14:pctHeight>0</wp14:pctHeight>
+            </wp14:sizeRelV>
+          </wp:anchor>
         </w:drawing>
       </w:r>
-    </w:p>
-    <w:p>
-      <w:pPr>
-        <w:rPr>
-          <w:sz w:val="24"/>
-          <w:szCs w:val="24"/>
-        </w:rPr>
-      </w:pPr>
-    </w:p>
-    <w:p>
-      <w:pPr>
-        <w:rPr>
-          <w:sz w:val="24"/>
-          <w:szCs w:val="24"/>
-        </w:rPr>
-      </w:pPr>
-      <w:r>
-        <w:rPr>
-          <w:sz w:val="24"/>
-          <w:szCs w:val="24"/>
-        </w:rPr>
-        <w:t>Le package de forfait comprend une ternaire. Elle déterminera un prix global pour les forfaits, les billets ainsi que les salles. Ce sera un champ calculé et il devra y avoir moyen de le calculer directement sur la page web.</w:t>
+      <w:r>
+        <w:rPr>
+          <w:sz w:val="36"/>
+          <w:szCs w:val="36"/>
+        </w:rPr>
+        <w:t>Package Forfaits</w:t>
+      </w:r>
+    </w:p>
+    <w:p>
+      <w:pPr>
+        <w:rPr>
+          <w:sz w:val="24"/>
+          <w:szCs w:val="24"/>
+        </w:rPr>
+      </w:pPr>
+      <w:r>
+        <w:rPr>
+          <w:sz w:val="24"/>
+          <w:szCs w:val="24"/>
+        </w:rPr>
+        <w:t xml:space="preserve">Elle déterminera un prix global pour les forfaits, les billets ainsi que les salles. Ce sera un champ calculé </w:t>
+      </w:r>
+      <w:r>
+        <w:rPr>
+          <w:sz w:val="24"/>
+          <w:szCs w:val="24"/>
+          <w:highlight w:val="yellow"/>
+        </w:rPr>
+        <w:t>(QU’EST-CE QUI SERA UN CHAMP CALCULÉ?)</w:t>
+      </w:r>
+      <w:r>
+        <w:rPr>
+          <w:sz w:val="24"/>
+          <w:szCs w:val="24"/>
+        </w:rPr>
+        <w:t xml:space="preserve"> </w:t>
+      </w:r>
+      <w:r>
+        <w:rPr>
+          <w:sz w:val="24"/>
+          <w:szCs w:val="24"/>
+        </w:rPr>
+        <w:t>et il devra y avoir moyen de le calculer</w:t>
+      </w:r>
+      <w:r>
+        <w:rPr>
+          <w:sz w:val="24"/>
+          <w:szCs w:val="24"/>
+        </w:rPr>
+        <w:t xml:space="preserve"> </w:t>
+      </w:r>
+      <w:r>
+        <w:rPr>
+          <w:sz w:val="24"/>
+          <w:szCs w:val="24"/>
+          <w:highlight w:val="yellow"/>
+        </w:rPr>
+        <w:t>(DE QUOI???)</w:t>
+      </w:r>
+      <w:r>
+        <w:rPr>
+          <w:sz w:val="24"/>
+          <w:szCs w:val="24"/>
+        </w:rPr>
+        <w:t xml:space="preserve"> directement sur la page web</w:t>
+      </w:r>
+      <w:r>
+        <w:rPr>
+          <w:sz w:val="24"/>
+          <w:szCs w:val="24"/>
+        </w:rPr>
+        <w:t>.</w:t>
+      </w:r>
+      <w:r>
+        <w:rPr>
+          <w:sz w:val="24"/>
+          <w:szCs w:val="24"/>
+        </w:rPr>
+        <w:t xml:space="preserve"> </w:t>
+      </w:r>
+      <w:r>
+        <w:rPr>
+          <w:sz w:val="24"/>
+          <w:szCs w:val="24"/>
+          <w:highlight w:val="yellow"/>
+        </w:rPr>
+        <w:t>(</w:t>
+      </w:r>
+      <w:r>
+        <w:rPr>
+          <w:sz w:val="24"/>
+          <w:szCs w:val="24"/>
+          <w:highlight w:val="yellow"/>
+        </w:rPr>
+        <w:t xml:space="preserve">CETTE </w:t>
+      </w:r>
+      <w:r>
+        <w:rPr>
+          <w:sz w:val="24"/>
+          <w:szCs w:val="24"/>
+          <w:highlight w:val="yellow"/>
+        </w:rPr>
+        <w:t>DESCRIPTION À REFAIRE INTÉGRALEMENT)</w:t>
+      </w:r>
+    </w:p>
+    <w:p>
+      <w:pPr>
+        <w:rPr>
+          <w:sz w:val="24"/>
+          <w:szCs w:val="24"/>
+        </w:rPr>
+      </w:pPr>
+      <w:r>
+        <w:rPr>
+          <w:sz w:val="24"/>
+          <w:szCs w:val="24"/>
+        </w:rPr>
+        <w:t>Le principe d’un service est qu’il sert à faciliter le choix des salles pour un sous-</w:t>
+      </w:r>
+      <w:r>
+        <w:rPr>
+          <w:sz w:val="24"/>
+          <w:szCs w:val="24"/>
+        </w:rPr>
+        <w:t>évènement</w:t>
+      </w:r>
+      <w:r>
+        <w:rPr>
+          <w:sz w:val="24"/>
+          <w:szCs w:val="24"/>
+        </w:rPr>
+        <w:t>. Lorsqu’un utilisateur crée un sous-évènement, il choisit les services requis pour celui-ci. Lors du choix de la salle, une liste filtrée selon les services requis (par rapport aux services offerts par la salle) sera disponible pour faire un choix éclairé. Lorsqu’un service de plus est requis dans le sous-évènement et que ce service rend une ou plusieurs Salle incompatible avec l’ensemble des services requis, ECJ va notifier l’utilisateur que les salles incompatibles vont être retirés.</w:t>
       </w:r>
     </w:p>
     <w:p>
@@ -1289,22 +1917,88 @@
           <w:sz w:val="24"/>
           <w:szCs w:val="24"/>
         </w:rPr>
-        <w:t>les deux salles ainsi qu’une image (de la salle, mais elle peut être fictive pour le projet).</w:t>
-      </w:r>
-    </w:p>
-    <w:p>
-      <w:pPr>
-        <w:rPr>
-          <w:sz w:val="24"/>
-          <w:szCs w:val="24"/>
-        </w:rPr>
-      </w:pPr>
-      <w:r>
-        <w:rPr>
-          <w:sz w:val="24"/>
-          <w:szCs w:val="24"/>
-        </w:rPr>
-        <w:t>Il va y avoir 4 « forfaits », selon :</w:t>
+        <w:t>les deux salles</w:t>
+      </w:r>
+      <w:r>
+        <w:rPr>
+          <w:sz w:val="24"/>
+          <w:szCs w:val="24"/>
+        </w:rPr>
+        <w:t xml:space="preserve"> </w:t>
+      </w:r>
+      <w:r>
+        <w:rPr>
+          <w:sz w:val="24"/>
+          <w:szCs w:val="24"/>
+          <w:highlight w:val="yellow"/>
+        </w:rPr>
+        <w:t>(</w:t>
+      </w:r>
+      <w:r>
+        <w:rPr>
+          <w:sz w:val="24"/>
+          <w:szCs w:val="24"/>
+          <w:highlight w:val="yellow"/>
+        </w:rPr>
+        <w:t>QUELLES</w:t>
+      </w:r>
+      <w:r>
+        <w:rPr>
+          <w:sz w:val="24"/>
+          <w:szCs w:val="24"/>
+          <w:highlight w:val="yellow"/>
+        </w:rPr>
+        <w:t xml:space="preserve"> DEUX SALLES???)</w:t>
+      </w:r>
+      <w:r>
+        <w:rPr>
+          <w:sz w:val="24"/>
+          <w:szCs w:val="24"/>
+        </w:rPr>
+        <w:t xml:space="preserve"> ainsi qu’une image </w:t>
+      </w:r>
+      <w:r>
+        <w:rPr>
+          <w:sz w:val="24"/>
+          <w:szCs w:val="24"/>
+        </w:rPr>
+        <w:t>de la salle</w:t>
+      </w:r>
+      <w:r>
+        <w:rPr>
+          <w:sz w:val="24"/>
+          <w:szCs w:val="24"/>
+        </w:rPr>
+        <w:t>.</w:t>
+      </w:r>
+    </w:p>
+    <w:p>
+      <w:pPr>
+        <w:rPr>
+          <w:sz w:val="24"/>
+          <w:szCs w:val="24"/>
+        </w:rPr>
+      </w:pPr>
+      <w:r>
+        <w:rPr>
+          <w:sz w:val="24"/>
+          <w:szCs w:val="24"/>
+        </w:rPr>
+        <w:t xml:space="preserve">Il va y avoir 4 « forfaits », </w:t>
+      </w:r>
+      <w:r>
+        <w:rPr>
+          <w:sz w:val="24"/>
+          <w:szCs w:val="24"/>
+        </w:rPr>
+        <w:t>soit</w:t>
+      </w:r>
+      <w:r>
+        <w:rPr>
+          <w:sz w:val="24"/>
+          <w:szCs w:val="24"/>
+        </w:rPr>
+        <w:t> :</w:t>
       </w:r>
       <w:r>
         <w:rPr>
@@ -1528,7 +2222,36 @@
           <w:sz w:val="24"/>
           <w:szCs w:val="24"/>
         </w:rPr>
-        <w:t>Les forfaits seront choisi et ajouté un par un.</w:t>
+        <w:lastRenderedPageBreak/>
+        <w:t>Les forfaits seront choisi</w:t>
+      </w:r>
+      <w:r>
+        <w:rPr>
+          <w:sz w:val="24"/>
+          <w:szCs w:val="24"/>
+        </w:rPr>
+        <w:t>s</w:t>
+      </w:r>
+      <w:r>
+        <w:rPr>
+          <w:sz w:val="24"/>
+          <w:szCs w:val="24"/>
+        </w:rPr>
+        <w:t xml:space="preserve"> et ajouté</w:t>
+      </w:r>
+      <w:r>
+        <w:rPr>
+          <w:sz w:val="24"/>
+          <w:szCs w:val="24"/>
+        </w:rPr>
+        <w:t>s</w:t>
+      </w:r>
+      <w:r>
+        <w:rPr>
+          <w:sz w:val="24"/>
+          <w:szCs w:val="24"/>
+        </w:rPr>
+        <w:t xml:space="preserve"> un par un.</w:t>
       </w:r>
     </w:p>
     <w:p>
@@ -1607,36 +2330,21 @@
       </w:pPr>
       <w:r>
         <w:rPr>
-          <w:sz w:val="36"/>
-          <w:szCs w:val="36"/>
-        </w:rPr>
-        <w:t>Package Mémos</w:t>
-      </w:r>
-    </w:p>
-    <w:p>
-      <w:pPr>
-        <w:rPr>
-          <w:sz w:val="24"/>
-          <w:szCs w:val="24"/>
-        </w:rPr>
-      </w:pPr>
-    </w:p>
-    <w:p>
-      <w:pPr>
-        <w:rPr>
-          <w:sz w:val="24"/>
-          <w:szCs w:val="24"/>
-        </w:rPr>
-      </w:pPr>
-      <w:r>
-        <w:rPr>
           <w:noProof/>
           <w:lang w:eastAsia="fr-CA"/>
         </w:rPr>
         <w:drawing>
-          <wp:inline distT="0" distB="0" distL="0" distR="0" wp14:anchorId="1D2C567E" wp14:editId="4BB18132">
-            <wp:extent cx="5486400" cy="2338705"/>
+          <wp:anchor distT="0" distB="0" distL="114300" distR="114300" simplePos="0" relativeHeight="251659264" behindDoc="0" locked="0" layoutInCell="1" allowOverlap="1" wp14:anchorId="0A4EDBED" wp14:editId="0E57C4A1">
+            <wp:simplePos x="0" y="0"/>
+            <wp:positionH relativeFrom="margin">
+              <wp:align>center</wp:align>
+            </wp:positionH>
+            <wp:positionV relativeFrom="paragraph">
+              <wp:posOffset>414020</wp:posOffset>
+            </wp:positionV>
+            <wp:extent cx="1989455" cy="2338705"/>
             <wp:effectExtent l="0" t="0" r="0" b="4445"/>
+            <wp:wrapTopAndBottom/>
             <wp:docPr id="2" name="Image 2"/>
             <wp:cNvGraphicFramePr>
               <a:graphicFrameLocks xmlns:a="http://schemas.openxmlformats.org/drawingml/2006/main" noChangeAspect="1"/>
@@ -1649,7 +2357,13 @@
                     <pic:cNvPicPr/>
                   </pic:nvPicPr>
                   <pic:blipFill>
-                    <a:blip r:embed="rId9"/>
+                    <a:blip r:embed="rId9">
+                      <a:extLst>
+                        <a:ext uri="{28A0092B-C50C-407E-A947-70E740481C1C}">
+                          <a14:useLocalDpi xmlns:a14="http://schemas.microsoft.com/office/drawing/2010/main" val="0"/>
+                        </a:ext>
+                      </a:extLst>
+                    </a:blip>
                     <a:stretch>
                       <a:fillRect/>
                     </a:stretch>
@@ -1657,7 +2371,7 @@
                   <pic:spPr>
                     <a:xfrm>
                       <a:off x="0" y="0"/>
-                      <a:ext cx="5486400" cy="2338705"/>
+                      <a:ext cx="1989455" cy="2338705"/>
                     </a:xfrm>
                     <a:prstGeom prst="rect">
                       <a:avLst/>
@@ -1666,17 +2380,16 @@
                 </pic:pic>
               </a:graphicData>
             </a:graphic>
-          </wp:inline>
+          </wp:anchor>
         </w:drawing>
       </w:r>
-    </w:p>
-    <w:p>
-      <w:pPr>
-        <w:rPr>
-          <w:sz w:val="24"/>
-          <w:szCs w:val="24"/>
-        </w:rPr>
-      </w:pPr>
+      <w:r>
+        <w:rPr>
+          <w:sz w:val="36"/>
+          <w:szCs w:val="36"/>
+        </w:rPr>
+        <w:t>Package Mémos</w:t>
+      </w:r>
     </w:p>
     <w:p>
       <w:pPr>
@@ -1704,7 +2417,21 @@
           <w:sz w:val="24"/>
           <w:szCs w:val="24"/>
         </w:rPr>
-        <w:t>. Il contient des informations essentielles afin de laisser une note à un autre utilisateur afin de lui rappeler de</w:t>
+        <w:t xml:space="preserve">. Il contient des informations essentielles afin de laisser une note à un autre utilisateur </w:t>
+      </w:r>
+      <w:r>
+        <w:rPr>
+          <w:sz w:val="24"/>
+          <w:szCs w:val="24"/>
+        </w:rPr>
+        <w:t>pour</w:t>
+      </w:r>
+      <w:r>
+        <w:rPr>
+          <w:sz w:val="24"/>
+          <w:szCs w:val="24"/>
+        </w:rPr>
+        <w:t xml:space="preserve"> lui rappeler de</w:t>
       </w:r>
       <w:r>
         <w:rPr>
@@ -1718,6 +2445,13 @@
           <w:sz w:val="24"/>
           <w:szCs w:val="24"/>
         </w:rPr>
+        <w:t xml:space="preserve"> ou de consulter</w:t>
+      </w:r>
+      <w:r>
+        <w:rPr>
+          <w:sz w:val="24"/>
+          <w:szCs w:val="24"/>
+        </w:rPr>
         <w:t xml:space="preserve"> quelque chose.</w:t>
       </w:r>
     </w:p>
@@ -1733,7 +2467,21 @@
           <w:sz w:val="24"/>
           <w:szCs w:val="24"/>
         </w:rPr>
-        <w:t>Expéditeur : Va prendre directement le nom de l’utilisateur en cours.</w:t>
+        <w:t xml:space="preserve">Expéditeur : </w:t>
+      </w:r>
+      <w:r>
+        <w:rPr>
+          <w:sz w:val="24"/>
+          <w:szCs w:val="24"/>
+        </w:rPr>
+        <w:t>L</w:t>
+      </w:r>
+      <w:r>
+        <w:rPr>
+          <w:sz w:val="24"/>
+          <w:szCs w:val="24"/>
+        </w:rPr>
+        <w:t>’utilisateur en cours.</w:t>
       </w:r>
     </w:p>
     <w:p>
@@ -1777,7 +2525,21 @@
           <w:sz w:val="24"/>
           <w:szCs w:val="24"/>
         </w:rPr>
-        <w:t xml:space="preserve">Info : Les informations que l’expéditeur envoie seront tout ici. Ils </w:t>
+        <w:t xml:space="preserve">Info : Les informations que l’expéditeur envoie seront </w:t>
+      </w:r>
+      <w:r>
+        <w:rPr>
+          <w:sz w:val="24"/>
+          <w:szCs w:val="24"/>
+        </w:rPr>
+        <w:t>tous</w:t>
+      </w:r>
+      <w:r>
+        <w:rPr>
+          <w:sz w:val="24"/>
+          <w:szCs w:val="24"/>
+        </w:rPr>
+        <w:t xml:space="preserve"> ici. Ils </w:t>
       </w:r>
       <w:r>
         <w:rPr>
@@ -1812,7 +2574,14 @@
           <w:sz w:val="24"/>
           <w:szCs w:val="24"/>
         </w:rPr>
-        <w:t>ans une boite de texte.</w:t>
+        <w:t>ans une boî</w:t>
+      </w:r>
+      <w:r>
+        <w:rPr>
+          <w:sz w:val="24"/>
+          <w:szCs w:val="24"/>
+        </w:rPr>
+        <w:t>te de texte.</w:t>
       </w:r>
     </w:p>
     <w:p>
@@ -1834,7 +2603,7 @@
           <w:sz w:val="24"/>
           <w:szCs w:val="24"/>
         </w:rPr>
-        <w:t>des mémos ont 3 formes : lues, non-lues et supprimés</w:t>
+        <w:t>des mémos ont 3 formes : lues ou non-lues</w:t>
       </w:r>
       <w:r>
         <w:rPr>
@@ -1856,7 +2625,14 @@
           <w:sz w:val="24"/>
           <w:szCs w:val="24"/>
         </w:rPr>
-        <w:t xml:space="preserve">Date : Prend la date de la création du </w:t>
+        <w:t>Date : D</w:t>
+      </w:r>
+      <w:r>
+        <w:rPr>
+          <w:sz w:val="24"/>
+          <w:szCs w:val="24"/>
+        </w:rPr>
+        <w:t xml:space="preserve">ate de la création du </w:t>
       </w:r>
       <w:r>
         <w:rPr>
@@ -1928,7 +2704,28 @@
           <w:sz w:val="24"/>
           <w:szCs w:val="24"/>
         </w:rPr>
-        <w:t xml:space="preserve"> est de couleur différente s’il n’est pas Lu</w:t>
+        <w:t xml:space="preserve"> est de cou</w:t>
+      </w:r>
+      <w:r>
+        <w:rPr>
+          <w:sz w:val="24"/>
+          <w:szCs w:val="24"/>
+        </w:rPr>
+        <w:t>leur différente s’il n’est pas l</w:t>
+      </w:r>
+      <w:r>
+        <w:rPr>
+          <w:sz w:val="24"/>
+          <w:szCs w:val="24"/>
+        </w:rPr>
+        <w:t>u</w:t>
+      </w:r>
+      <w:r>
+        <w:rPr>
+          <w:sz w:val="24"/>
+          <w:szCs w:val="24"/>
+        </w:rPr>
+        <w:t>.</w:t>
       </w:r>
     </w:p>
     <w:p>
@@ -1957,14 +2754,14 @@
           <w:sz w:val="24"/>
           <w:szCs w:val="24"/>
         </w:rPr>
-        <w:t xml:space="preserve"> devient « Lu » automatiquement dès qu’il y a un cli</w:t>
-      </w:r>
-      <w:r>
-        <w:rPr>
-          <w:sz w:val="24"/>
-          <w:szCs w:val="24"/>
-        </w:rPr>
-        <w:t>c</w:t>
+        <w:t xml:space="preserve"> devient « Lu » automatiquement dès </w:t>
+      </w:r>
+      <w:r>
+        <w:rPr>
+          <w:sz w:val="24"/>
+          <w:szCs w:val="24"/>
+        </w:rPr>
+        <w:t>que le destinataire clique dessus</w:t>
       </w:r>
       <w:r>
         <w:rPr>
@@ -1986,28 +2783,6 @@
           <w:sz w:val="24"/>
           <w:szCs w:val="24"/>
         </w:rPr>
-        <w:t>Lors de la suppression le mémo n’a pas de date supprimé il est complètement effacé</w:t>
-      </w:r>
-      <w:r>
-        <w:rPr>
-          <w:sz w:val="24"/>
-          <w:szCs w:val="24"/>
-        </w:rPr>
-        <w:t>.</w:t>
-      </w:r>
-    </w:p>
-    <w:p>
-      <w:pPr>
-        <w:rPr>
-          <w:sz w:val="24"/>
-          <w:szCs w:val="24"/>
-        </w:rPr>
-      </w:pPr>
-      <w:r>
-        <w:rPr>
-          <w:sz w:val="24"/>
-          <w:szCs w:val="24"/>
-        </w:rPr>
         <w:t xml:space="preserve">Le </w:t>
       </w:r>
       <w:r>
@@ -2022,35 +2797,41 @@
           <w:sz w:val="24"/>
           <w:szCs w:val="24"/>
         </w:rPr>
-        <w:t xml:space="preserve"> va être créé dans un pop-up ou on choisit le destinataire et on écrit le message.</w:t>
-      </w:r>
-    </w:p>
-    <w:p>
-      <w:pPr>
-        <w:rPr>
-          <w:sz w:val="24"/>
-          <w:szCs w:val="24"/>
-        </w:rPr>
-      </w:pPr>
-      <w:r>
-        <w:rPr>
-          <w:sz w:val="24"/>
-          <w:szCs w:val="24"/>
-        </w:rPr>
-        <w:t>Les mémos vont être dans la page d’accueil. Ils ne possèdent pas de page propre à eux.</w:t>
-      </w:r>
-    </w:p>
-    <w:p>
-      <w:pPr>
-        <w:rPr>
-          <w:sz w:val="24"/>
-          <w:szCs w:val="24"/>
-        </w:rPr>
-      </w:pPr>
+        <w:t xml:space="preserve"> va être créé dans un pop-up où</w:t>
+      </w:r>
+      <w:r>
+        <w:rPr>
+          <w:sz w:val="24"/>
+          <w:szCs w:val="24"/>
+        </w:rPr>
+        <w:t xml:space="preserve"> on choisit le destinataire et on écrit le message.</w:t>
+      </w:r>
+    </w:p>
+    <w:p>
+      <w:pPr>
+        <w:rPr>
+          <w:sz w:val="24"/>
+          <w:szCs w:val="24"/>
+        </w:rPr>
+      </w:pPr>
+      <w:r>
+        <w:rPr>
+          <w:sz w:val="24"/>
+          <w:szCs w:val="24"/>
+        </w:rPr>
+        <w:t>Les mémos vont être dans la page d’accueil. Ils ne pos</w:t>
+      </w:r>
+      <w:r>
+        <w:rPr>
+          <w:sz w:val="24"/>
+          <w:szCs w:val="24"/>
+        </w:rPr>
+        <w:t>sèdent pas de page propre à eux, mais un utilisateur pourra en créer depuis n’importe où.</w:t>
+      </w:r>
     </w:p>
     <w:sectPr>
       <w:pgSz w:w="12240" w:h="15840"/>
-      <w:pgMar w:top="1440" w:right="1800" w:bottom="1440" w:left="1800" w:header="708" w:footer="708" w:gutter="0"/>
+      <w:pgMar w:top="1440" w:right="1080" w:bottom="1440" w:left="1080" w:header="708" w:footer="708" w:gutter="0"/>
       <w:cols w:space="708"/>
       <w:docGrid w:linePitch="360"/>
     </w:sectPr>

</xml_diff>

<commit_message>
Mise à jour du package publicité dans le vpp et dans l'analyse globale
</commit_message>
<xml_diff>
--- a/Sprint 2/Package 1/Documentation/AnalyseGlobal.docx
+++ b/Sprint 2/Package 1/Documentation/AnalyseGlobal.docx
@@ -1317,22 +1317,24 @@
       <w:r>
         <w:rPr>
           <w:noProof/>
+          <w:sz w:val="36"/>
+          <w:szCs w:val="36"/>
           <w:lang w:eastAsia="fr-CA"/>
         </w:rPr>
         <w:lastRenderedPageBreak/>
         <w:drawing>
-          <wp:anchor distT="0" distB="0" distL="114300" distR="114300" simplePos="0" relativeHeight="251660288" behindDoc="0" locked="0" layoutInCell="1" allowOverlap="1" wp14:anchorId="24434337" wp14:editId="437656FE">
+          <wp:anchor distT="0" distB="0" distL="114300" distR="114300" simplePos="0" relativeHeight="251660288" behindDoc="0" locked="0" layoutInCell="1" allowOverlap="1" wp14:anchorId="4228F139" wp14:editId="37BAFB70">
             <wp:simplePos x="0" y="0"/>
             <wp:positionH relativeFrom="column">
-              <wp:posOffset>1576070</wp:posOffset>
+              <wp:posOffset>66675</wp:posOffset>
             </wp:positionH>
             <wp:positionV relativeFrom="paragraph">
-              <wp:posOffset>318770</wp:posOffset>
+              <wp:posOffset>476250</wp:posOffset>
             </wp:positionV>
-            <wp:extent cx="3152775" cy="2487930"/>
-            <wp:effectExtent l="0" t="0" r="0" b="7620"/>
-            <wp:wrapTopAndBottom/>
-            <wp:docPr id="10" name="Image 10"/>
+            <wp:extent cx="6400800" cy="4133215"/>
+            <wp:effectExtent l="0" t="0" r="0" b="635"/>
+            <wp:wrapSquare wrapText="bothSides"/>
+            <wp:docPr id="4" name="Image 4"/>
             <wp:cNvGraphicFramePr>
               <a:graphicFrameLocks xmlns:a="http://schemas.openxmlformats.org/drawingml/2006/main" noChangeAspect="1"/>
             </wp:cNvGraphicFramePr>
@@ -1340,7 +1342,7 @@
               <a:graphicData uri="http://schemas.openxmlformats.org/drawingml/2006/picture">
                 <pic:pic xmlns:pic="http://schemas.openxmlformats.org/drawingml/2006/picture">
                   <pic:nvPicPr>
-                    <pic:cNvPr id="1" name=""/>
+                    <pic:cNvPr id="4" name="package_publicité.jpg"/>
                     <pic:cNvPicPr/>
                   </pic:nvPicPr>
                   <pic:blipFill>
@@ -1358,7 +1360,7 @@
                   <pic:spPr>
                     <a:xfrm>
                       <a:off x="0" y="0"/>
-                      <a:ext cx="3152775" cy="2487930"/>
+                      <a:ext cx="6400800" cy="4133215"/>
                     </a:xfrm>
                     <a:prstGeom prst="rect">
                       <a:avLst/>
@@ -1375,7 +1377,7 @@
           <w:sz w:val="36"/>
           <w:szCs w:val="36"/>
         </w:rPr>
-        <w:t>Package Publicités</w:t>
+        <w:t>Package Publicité</w:t>
       </w:r>
     </w:p>
     <w:p>
@@ -1397,74 +1399,40 @@
           <w:sz w:val="24"/>
           <w:szCs w:val="24"/>
         </w:rPr>
-        <w:t xml:space="preserve">Il doit être possible de créer une publicité. Une fois la publicité </w:t>
-      </w:r>
-      <w:r>
-        <w:rPr>
-          <w:sz w:val="24"/>
-          <w:szCs w:val="24"/>
-        </w:rPr>
-        <w:t>créée</w:t>
-      </w:r>
-      <w:r>
-        <w:rPr>
-          <w:sz w:val="24"/>
-          <w:szCs w:val="24"/>
-        </w:rPr>
-        <w:t xml:space="preserve">, elle doit être </w:t>
-      </w:r>
-      <w:r>
-        <w:rPr>
-          <w:sz w:val="24"/>
-          <w:szCs w:val="24"/>
-        </w:rPr>
-        <w:t>envoyé</w:t>
-      </w:r>
-      <w:r>
-        <w:rPr>
-          <w:sz w:val="24"/>
-          <w:szCs w:val="24"/>
-        </w:rPr>
-        <w:t>e</w:t>
-      </w:r>
-      <w:r>
-        <w:rPr>
-          <w:sz w:val="24"/>
-          <w:szCs w:val="24"/>
-        </w:rPr>
-        <w:t xml:space="preserve"> en fichier </w:t>
-      </w:r>
-      <w:r>
-        <w:rPr>
-          <w:sz w:val="24"/>
-          <w:szCs w:val="24"/>
-        </w:rPr>
-        <w:t>XML</w:t>
-      </w:r>
-      <w:r>
-        <w:rPr>
-          <w:sz w:val="24"/>
-          <w:szCs w:val="24"/>
-        </w:rPr>
-        <w:t>.</w:t>
-      </w:r>
-      <w:r>
-        <w:rPr>
-          <w:sz w:val="24"/>
-          <w:szCs w:val="24"/>
-        </w:rPr>
-        <w:t xml:space="preserve"> </w:t>
-      </w:r>
-      <w:r>
-        <w:rPr>
-          <w:sz w:val="24"/>
-          <w:szCs w:val="24"/>
-          <w:highlight w:val="yellow"/>
-        </w:rPr>
-        <w:t>(À QUI?)</w:t>
+        <w:t xml:space="preserve">Il doit être possible de créer </w:t>
+      </w:r>
+      <w:r>
+        <w:rPr>
+          <w:sz w:val="24"/>
+          <w:szCs w:val="24"/>
+        </w:rPr>
+        <w:t xml:space="preserve">des publicités pour chaque évènement.  Cette publicité est représentée dans le diagramme par la table </w:t>
+      </w:r>
+      <w:proofErr w:type="spellStart"/>
+      <w:r>
+        <w:rPr>
+          <w:sz w:val="24"/>
+          <w:szCs w:val="24"/>
+        </w:rPr>
+        <w:t>AppelOf</w:t>
       </w:r>
       <w:bookmarkStart w:id="0" w:name="_GoBack"/>
       <w:bookmarkEnd w:id="0"/>
+      <w:r>
+        <w:rPr>
+          <w:sz w:val="24"/>
+          <w:szCs w:val="24"/>
+        </w:rPr>
+        <w:t>fre</w:t>
+      </w:r>
+      <w:proofErr w:type="spellEnd"/>
+      <w:r>
+        <w:rPr>
+          <w:sz w:val="24"/>
+          <w:szCs w:val="24"/>
+        </w:rPr>
+        <w:t xml:space="preserve"> </w:t>
+      </w:r>
     </w:p>
     <w:p>
       <w:pPr>
@@ -1962,14 +1930,7 @@
           <w:sz w:val="24"/>
           <w:szCs w:val="24"/>
         </w:rPr>
-        <w:t>de la salle</w:t>
-      </w:r>
-      <w:r>
-        <w:rPr>
-          <w:sz w:val="24"/>
-          <w:szCs w:val="24"/>
-        </w:rPr>
-        <w:t>.</w:t>
+        <w:t>de la salle.</w:t>
       </w:r>
     </w:p>
     <w:p>

</xml_diff>

<commit_message>
MAJ de l'interface d'ajout et sommaire de l'appel d'offre, Création de l'interface de détail de l'apple d'offre et de soumission. MAJ du vpp et de la documentation de puckage Publicité.
</commit_message>
<xml_diff>
--- a/Sprint 2/Package 1/Documentation/AnalyseGlobal.docx
+++ b/Sprint 2/Package 1/Documentation/AnalyseGlobal.docx
@@ -1323,18 +1323,18 @@
         </w:rPr>
         <w:lastRenderedPageBreak/>
         <w:drawing>
-          <wp:anchor distT="0" distB="0" distL="114300" distR="114300" simplePos="0" relativeHeight="251660288" behindDoc="0" locked="0" layoutInCell="1" allowOverlap="1" wp14:anchorId="4228F139" wp14:editId="37BAFB70">
+          <wp:anchor distT="0" distB="0" distL="114300" distR="114300" simplePos="0" relativeHeight="251660288" behindDoc="0" locked="0" layoutInCell="1" allowOverlap="1" wp14:anchorId="60740219" wp14:editId="5D81594A">
             <wp:simplePos x="0" y="0"/>
             <wp:positionH relativeFrom="column">
-              <wp:posOffset>66675</wp:posOffset>
+              <wp:posOffset>-145029</wp:posOffset>
             </wp:positionH>
             <wp:positionV relativeFrom="paragraph">
-              <wp:posOffset>476250</wp:posOffset>
+              <wp:posOffset>413467</wp:posOffset>
             </wp:positionV>
             <wp:extent cx="6400800" cy="4133215"/>
             <wp:effectExtent l="0" t="0" r="0" b="635"/>
             <wp:wrapSquare wrapText="bothSides"/>
-            <wp:docPr id="4" name="Image 4"/>
+            <wp:docPr id="5" name="Image 5"/>
             <wp:cNvGraphicFramePr>
               <a:graphicFrameLocks xmlns:a="http://schemas.openxmlformats.org/drawingml/2006/main" noChangeAspect="1"/>
             </wp:cNvGraphicFramePr>
@@ -1342,7 +1342,7 @@
               <a:graphicData uri="http://schemas.openxmlformats.org/drawingml/2006/picture">
                 <pic:pic xmlns:pic="http://schemas.openxmlformats.org/drawingml/2006/picture">
                   <pic:nvPicPr>
-                    <pic:cNvPr id="4" name="package_publicité.jpg"/>
+                    <pic:cNvPr id="5" name="package_publicité.jpg"/>
                     <pic:cNvPicPr/>
                   </pic:nvPicPr>
                   <pic:blipFill>
@@ -1379,53 +1379,217 @@
         </w:rPr>
         <w:t>Package Publicité</w:t>
       </w:r>
-    </w:p>
-    <w:p>
-      <w:pPr>
-        <w:rPr>
-          <w:sz w:val="24"/>
-          <w:szCs w:val="24"/>
-        </w:rPr>
-      </w:pPr>
-      <w:r>
-        <w:rPr>
-          <w:sz w:val="24"/>
-          <w:szCs w:val="24"/>
-        </w:rPr>
-        <w:br w:type="textWrapping" w:clear="all"/>
-      </w:r>
-      <w:r>
-        <w:rPr>
-          <w:sz w:val="24"/>
-          <w:szCs w:val="24"/>
-        </w:rPr>
-        <w:t xml:space="preserve">Il doit être possible de créer </w:t>
-      </w:r>
-      <w:r>
-        <w:rPr>
-          <w:sz w:val="24"/>
-          <w:szCs w:val="24"/>
-        </w:rPr>
-        <w:t xml:space="preserve">des publicités pour chaque évènement.  Cette publicité est représentée dans le diagramme par la table </w:t>
-      </w:r>
-      <w:proofErr w:type="spellStart"/>
-      <w:r>
-        <w:rPr>
-          <w:sz w:val="24"/>
-          <w:szCs w:val="24"/>
-        </w:rPr>
-        <w:t>AppelOf</w:t>
-      </w:r>
       <w:bookmarkStart w:id="0" w:name="_GoBack"/>
       <w:bookmarkEnd w:id="0"/>
-      <w:r>
-        <w:rPr>
-          <w:sz w:val="24"/>
-          <w:szCs w:val="24"/>
-        </w:rPr>
-        <w:t>fre</w:t>
-      </w:r>
-      <w:proofErr w:type="spellEnd"/>
+    </w:p>
+    <w:p>
+      <w:pPr>
+        <w:rPr>
+          <w:sz w:val="24"/>
+          <w:szCs w:val="24"/>
+        </w:rPr>
+      </w:pPr>
+      <w:r>
+        <w:rPr>
+          <w:sz w:val="24"/>
+          <w:szCs w:val="24"/>
+        </w:rPr>
+        <w:br w:type="textWrapping" w:clear="all"/>
+      </w:r>
+      <w:r>
+        <w:rPr>
+          <w:sz w:val="24"/>
+          <w:szCs w:val="24"/>
+        </w:rPr>
+        <w:t xml:space="preserve">Il doit être possible de créer </w:t>
+      </w:r>
+      <w:r>
+        <w:rPr>
+          <w:sz w:val="24"/>
+          <w:szCs w:val="24"/>
+        </w:rPr>
+        <w:t xml:space="preserve">des appels d’offres pour chaque évènement.  Cet appel d’offre </w:t>
+      </w:r>
+      <w:r>
+        <w:rPr>
+          <w:sz w:val="24"/>
+          <w:szCs w:val="24"/>
+        </w:rPr>
+        <w:t xml:space="preserve">est </w:t>
+      </w:r>
+      <w:r>
+        <w:rPr>
+          <w:sz w:val="24"/>
+          <w:szCs w:val="24"/>
+        </w:rPr>
+        <w:t>représenté</w:t>
+      </w:r>
+      <w:r>
+        <w:rPr>
+          <w:sz w:val="24"/>
+          <w:szCs w:val="24"/>
+        </w:rPr>
+        <w:t xml:space="preserve"> dans le diagramme par la table </w:t>
+      </w:r>
+      <w:r>
+        <w:rPr>
+          <w:sz w:val="24"/>
+          <w:szCs w:val="24"/>
+        </w:rPr>
+        <w:t>AppelOffre</w:t>
+      </w:r>
+      <w:r>
+        <w:rPr>
+          <w:sz w:val="24"/>
+          <w:szCs w:val="24"/>
+        </w:rPr>
+        <w:t>.</w:t>
+      </w:r>
+    </w:p>
+    <w:p>
+      <w:pPr>
+        <w:rPr>
+          <w:b/>
+          <w:sz w:val="24"/>
+          <w:szCs w:val="24"/>
+        </w:rPr>
+      </w:pPr>
+      <w:r>
+        <w:rPr>
+          <w:b/>
+          <w:sz w:val="24"/>
+          <w:szCs w:val="24"/>
+        </w:rPr>
+        <w:t>AppelOffre</w:t>
+      </w:r>
+    </w:p>
+    <w:p>
+      <w:pPr>
+        <w:rPr>
+          <w:sz w:val="24"/>
+          <w:szCs w:val="24"/>
+        </w:rPr>
+      </w:pPr>
+      <w:r>
+        <w:rPr>
+          <w:sz w:val="24"/>
+          <w:szCs w:val="24"/>
+        </w:rPr>
+        <w:t xml:space="preserve"> Lorsque l’appel d’offre</w:t>
+      </w:r>
+      <w:r>
+        <w:rPr>
+          <w:sz w:val="24"/>
+          <w:szCs w:val="24"/>
+        </w:rPr>
+        <w:t xml:space="preserve"> est créé son statut tombe à «En création », lorsqu’il est envoyé à l’agence son statut tombe à « Envoyé », la date d’envoi est saisie et date requise (la date maximale à laquelle l’agence doit répondre à l’appel d’offre)  sont saisies. </w:t>
+      </w:r>
+      <w:r>
+        <w:rPr>
+          <w:sz w:val="24"/>
+          <w:szCs w:val="24"/>
+        </w:rPr>
+        <w:t>Le Média est le canal par lequel la publicité sera communiquée (Radio, Tv, journal…)</w:t>
+      </w:r>
+    </w:p>
+    <w:p>
+      <w:pPr>
+        <w:rPr>
+          <w:b/>
+          <w:sz w:val="24"/>
+          <w:szCs w:val="24"/>
+        </w:rPr>
+      </w:pPr>
+      <w:r>
+        <w:rPr>
+          <w:b/>
+          <w:sz w:val="24"/>
+          <w:szCs w:val="24"/>
+        </w:rPr>
+        <w:t>AgencePublicité</w:t>
+      </w:r>
+    </w:p>
+    <w:p>
+      <w:pPr>
+        <w:rPr>
+          <w:sz w:val="24"/>
+          <w:szCs w:val="24"/>
+        </w:rPr>
+      </w:pPr>
+      <w:r>
+        <w:rPr>
+          <w:sz w:val="24"/>
+          <w:szCs w:val="24"/>
+        </w:rPr>
+        <w:t>Cette table représente l’agence de publicité</w:t>
+      </w:r>
+      <w:r>
+        <w:rPr>
+          <w:sz w:val="24"/>
+          <w:szCs w:val="24"/>
+        </w:rPr>
+        <w:t xml:space="preserve"> qui fait l’appel d’offre</w:t>
+      </w:r>
+      <w:r>
+        <w:rPr>
+          <w:sz w:val="24"/>
+          <w:szCs w:val="24"/>
+        </w:rPr>
+        <w:t>. Elle ne sera pas gérée par l’application. Au départ les agences  de publicité seront entrées dans la base de données.</w:t>
+      </w:r>
+    </w:p>
+    <w:p>
+      <w:pPr>
+        <w:rPr>
+          <w:b/>
+          <w:sz w:val="24"/>
+          <w:szCs w:val="24"/>
+        </w:rPr>
+      </w:pPr>
+      <w:r>
+        <w:rPr>
+          <w:b/>
+          <w:sz w:val="24"/>
+          <w:szCs w:val="24"/>
+        </w:rPr>
+        <w:t>Statut</w:t>
+      </w:r>
+    </w:p>
+    <w:p>
+      <w:pPr>
+        <w:rPr>
+          <w:sz w:val="24"/>
+          <w:szCs w:val="24"/>
+        </w:rPr>
+      </w:pPr>
+      <w:r>
+        <w:rPr>
+          <w:sz w:val="24"/>
+          <w:szCs w:val="24"/>
+        </w:rPr>
+        <w:t>Cette table est d’</w:t>
+      </w:r>
+      <w:r>
+        <w:rPr>
+          <w:sz w:val="24"/>
+          <w:szCs w:val="24"/>
+        </w:rPr>
+        <w:t>une table de code</w:t>
+      </w:r>
+      <w:r>
+        <w:rPr>
+          <w:sz w:val="24"/>
+          <w:szCs w:val="24"/>
+        </w:rPr>
+        <w:t>.</w:t>
+      </w:r>
+      <w:r>
+        <w:rPr>
+          <w:sz w:val="24"/>
+          <w:szCs w:val="24"/>
+        </w:rPr>
+        <w:t xml:space="preserve"> Le champ nom permet de stocker le nom du statut qui peut être « En création, Envoyer, Compléter, Annuler ». Le </w:t>
+      </w:r>
       <w:r>
         <w:rPr>
           <w:sz w:val="24"/>
@@ -1433,86 +1597,87 @@
         </w:rPr>
         <w:t xml:space="preserve"> </w:t>
       </w:r>
-    </w:p>
-    <w:p>
-      <w:pPr>
-        <w:rPr>
-          <w:sz w:val="24"/>
-          <w:szCs w:val="24"/>
-        </w:rPr>
-      </w:pPr>
-      <w:r>
-        <w:rPr>
-          <w:sz w:val="24"/>
-          <w:szCs w:val="24"/>
-        </w:rPr>
-        <w:t>Une fois que la publicité est créée, elle est envoyée à une agence de publicité</w:t>
-      </w:r>
-      <w:r>
-        <w:rPr>
-          <w:sz w:val="24"/>
-          <w:szCs w:val="24"/>
-        </w:rPr>
-        <w:t>. Cette publicité devient donc u</w:t>
-      </w:r>
-      <w:r>
-        <w:rPr>
-          <w:sz w:val="24"/>
-          <w:szCs w:val="24"/>
-        </w:rPr>
-        <w:t>n appel d’offre. Cet appel d’offre contient un statut. Le statut tombe en négociation, ensuite tout dépendamment des répon</w:t>
-      </w:r>
-      <w:r>
-        <w:rPr>
-          <w:sz w:val="24"/>
-          <w:szCs w:val="24"/>
-        </w:rPr>
-        <w:t>ses il peut être annulé, accepté</w:t>
-      </w:r>
-      <w:r>
-        <w:rPr>
-          <w:sz w:val="24"/>
-          <w:szCs w:val="24"/>
-        </w:rPr>
-        <w:t xml:space="preserve">, etc… Il est important de noter qu’il peut y avoir </w:t>
-      </w:r>
-      <w:r>
-        <w:rPr>
-          <w:sz w:val="24"/>
-          <w:szCs w:val="24"/>
-        </w:rPr>
-        <w:t>un seul</w:t>
-      </w:r>
-      <w:r>
-        <w:rPr>
-          <w:sz w:val="24"/>
-          <w:szCs w:val="24"/>
-        </w:rPr>
-        <w:t xml:space="preserve"> </w:t>
-      </w:r>
-      <w:r>
-        <w:rPr>
-          <w:sz w:val="24"/>
-          <w:szCs w:val="24"/>
-        </w:rPr>
-        <w:t xml:space="preserve">appel d’offre </w:t>
-      </w:r>
-      <w:r>
-        <w:rPr>
-          <w:sz w:val="24"/>
-          <w:szCs w:val="24"/>
-        </w:rPr>
-        <w:t>accepté</w:t>
-      </w:r>
-      <w:r>
-        <w:rPr>
-          <w:sz w:val="24"/>
-          <w:szCs w:val="24"/>
-        </w:rPr>
-        <w:t xml:space="preserve"> par publicité</w:t>
-      </w:r>
-      <w:r>
-        <w:rPr>
+      <w:r>
+        <w:rPr>
+          <w:sz w:val="24"/>
+          <w:szCs w:val="24"/>
+        </w:rPr>
+        <w:t>Champ couleur permet de sto</w:t>
+      </w:r>
+      <w:r>
+        <w:rPr>
+          <w:sz w:val="24"/>
+          <w:szCs w:val="24"/>
+        </w:rPr>
+        <w:t>c</w:t>
+      </w:r>
+      <w:r>
+        <w:rPr>
+          <w:sz w:val="24"/>
+          <w:szCs w:val="24"/>
+        </w:rPr>
+        <w:t>ker la couleur du statut.</w:t>
+      </w:r>
+    </w:p>
+    <w:p>
+      <w:pPr>
+        <w:rPr>
+          <w:b/>
+          <w:sz w:val="24"/>
+          <w:szCs w:val="24"/>
+        </w:rPr>
+      </w:pPr>
+      <w:r>
+        <w:rPr>
+          <w:b/>
+          <w:sz w:val="24"/>
+          <w:szCs w:val="24"/>
+        </w:rPr>
+        <w:lastRenderedPageBreak/>
+        <w:t>AppelOffreAgence</w:t>
+      </w:r>
+    </w:p>
+    <w:p>
+      <w:pPr>
+        <w:rPr>
+          <w:b/>
+          <w:sz w:val="24"/>
+          <w:szCs w:val="24"/>
+        </w:rPr>
+      </w:pPr>
+      <w:r>
+        <w:rPr>
+          <w:sz w:val="24"/>
+          <w:szCs w:val="24"/>
+        </w:rPr>
+        <w:t xml:space="preserve">Cette table permet de conserver l’agence de publicité et ses appels d’offres, par conséquent, elle va juste contenir les Pk de table </w:t>
+      </w:r>
+      <w:r>
+        <w:rPr>
+          <w:b/>
+          <w:sz w:val="24"/>
+          <w:szCs w:val="24"/>
+        </w:rPr>
+        <w:t xml:space="preserve">AppelOffre </w:t>
+      </w:r>
+      <w:r>
+        <w:rPr>
+          <w:sz w:val="24"/>
+          <w:szCs w:val="24"/>
+        </w:rPr>
+        <w:t xml:space="preserve"> et </w:t>
+      </w:r>
+      <w:r>
+        <w:rPr>
+          <w:b/>
+          <w:sz w:val="24"/>
+          <w:szCs w:val="24"/>
+        </w:rPr>
+        <w:t>AgencePublicité</w:t>
+      </w:r>
+      <w:r>
+        <w:rPr>
+          <w:b/>
           <w:sz w:val="24"/>
           <w:szCs w:val="24"/>
         </w:rPr>
@@ -1531,98 +1696,7 @@
           <w:sz w:val="24"/>
           <w:szCs w:val="24"/>
         </w:rPr>
-        <w:t>La publicité est obligatoirement liée à un évènement.</w:t>
-      </w:r>
-    </w:p>
-    <w:p>
-      <w:pPr>
-        <w:rPr>
-          <w:sz w:val="24"/>
-          <w:szCs w:val="24"/>
-        </w:rPr>
-      </w:pPr>
-      <w:r>
-        <w:rPr>
-          <w:sz w:val="24"/>
-          <w:szCs w:val="24"/>
-        </w:rPr>
-        <w:t xml:space="preserve">La création des publicités va être faite manuellement et par étapes générer le </w:t>
-      </w:r>
-      <w:proofErr w:type="spellStart"/>
-      <w:r>
-        <w:rPr>
-          <w:sz w:val="24"/>
-          <w:szCs w:val="24"/>
-        </w:rPr>
-        <w:t>xml</w:t>
-      </w:r>
-      <w:proofErr w:type="spellEnd"/>
-      <w:r>
-        <w:rPr>
-          <w:sz w:val="24"/>
-          <w:szCs w:val="24"/>
-        </w:rPr>
-        <w:t xml:space="preserve"> des choix à la fin.</w:t>
-      </w:r>
-    </w:p>
-    <w:p>
-      <w:pPr>
-        <w:rPr>
-          <w:sz w:val="24"/>
-          <w:szCs w:val="24"/>
-        </w:rPr>
-      </w:pPr>
-      <w:r>
-        <w:rPr>
-          <w:sz w:val="24"/>
-          <w:szCs w:val="24"/>
-        </w:rPr>
-        <w:t>Les appels d’offre et les soumissions peuvent être dans la même page.</w:t>
-      </w:r>
-    </w:p>
-    <w:p>
-      <w:pPr>
-        <w:rPr>
-          <w:sz w:val="24"/>
-          <w:szCs w:val="24"/>
-        </w:rPr>
-      </w:pPr>
-      <w:r>
-        <w:rPr>
-          <w:sz w:val="24"/>
-          <w:szCs w:val="24"/>
-        </w:rPr>
-        <w:t>Voir tous les appels d’offres et soumissions au même endroit.</w:t>
-      </w:r>
-    </w:p>
-    <w:p>
-      <w:pPr>
-        <w:rPr>
-          <w:sz w:val="24"/>
-          <w:szCs w:val="24"/>
-        </w:rPr>
-      </w:pPr>
-      <w:r>
-        <w:rPr>
-          <w:sz w:val="24"/>
-          <w:szCs w:val="24"/>
-        </w:rPr>
-        <w:t>L’écran de consultation montre les soumissions et l’écran de création fait un appel d’offre.</w:t>
-      </w:r>
-    </w:p>
-    <w:p>
-      <w:pPr>
-        <w:rPr>
-          <w:sz w:val="24"/>
-          <w:szCs w:val="24"/>
-        </w:rPr>
-      </w:pPr>
-      <w:r>
-        <w:rPr>
-          <w:sz w:val="24"/>
-          <w:szCs w:val="24"/>
-        </w:rPr>
-        <w:br w:type="page"/>
+        <w:t>Lorsque l’appel d’offre est accepté par l’agence, une soumission est envoyé sous forme d’XML et le statut de l’appel d’offre tombe à « Compléter »</w:t>
       </w:r>
     </w:p>
     <w:p>
@@ -2117,6 +2191,7 @@
           <w:sz w:val="24"/>
           <w:szCs w:val="24"/>
         </w:rPr>
+        <w:lastRenderedPageBreak/>
         <w:t>Ils vont</w:t>
       </w:r>
       <w:r>
@@ -2183,7 +2258,6 @@
           <w:sz w:val="24"/>
           <w:szCs w:val="24"/>
         </w:rPr>
-        <w:lastRenderedPageBreak/>
         <w:t>Les forfaits seront choisi</w:t>
       </w:r>
       <w:r>
@@ -2701,6 +2775,7 @@
           <w:sz w:val="24"/>
           <w:szCs w:val="24"/>
         </w:rPr>
+        <w:lastRenderedPageBreak/>
         <w:t xml:space="preserve">Le </w:t>
       </w:r>
       <w:r>

</xml_diff>

<commit_message>
Mettre la couleur de fond dans la table AppelOffre et MAJ de la documentation
</commit_message>
<xml_diff>
--- a/Sprint 2/Package 1/Documentation/AnalyseGlobal.docx
+++ b/Sprint 2/Package 1/Documentation/AnalyseGlobal.docx
@@ -404,13 +404,15 @@
       <w:r>
         <w:rPr>
           <w:noProof/>
+          <w:sz w:val="24"/>
+          <w:szCs w:val="24"/>
           <w:lang w:eastAsia="fr-CA"/>
         </w:rPr>
         <w:drawing>
-          <wp:inline distT="0" distB="0" distL="0" distR="0" wp14:anchorId="2D6F8D9F" wp14:editId="72C375DC">
-            <wp:extent cx="5486400" cy="3921710"/>
-            <wp:effectExtent l="0" t="0" r="0" b="3175"/>
-            <wp:docPr id="9" name="Image 9"/>
+          <wp:inline distT="0" distB="0" distL="0" distR="0">
+            <wp:extent cx="6400800" cy="4133215"/>
+            <wp:effectExtent l="0" t="0" r="0" b="635"/>
+            <wp:docPr id="4" name="Image 4"/>
             <wp:cNvGraphicFramePr>
               <a:graphicFrameLocks xmlns:a="http://schemas.openxmlformats.org/drawingml/2006/main" noChangeAspect="1"/>
             </wp:cNvGraphicFramePr>
@@ -418,7 +420,7 @@
               <a:graphicData uri="http://schemas.openxmlformats.org/drawingml/2006/picture">
                 <pic:pic xmlns:pic="http://schemas.openxmlformats.org/drawingml/2006/picture">
                   <pic:nvPicPr>
-                    <pic:cNvPr id="1" name=""/>
+                    <pic:cNvPr id="4" name="package_publicité.jpg"/>
                     <pic:cNvPicPr/>
                   </pic:nvPicPr>
                   <pic:blipFill>
@@ -436,7 +438,7 @@
                   <pic:spPr>
                     <a:xfrm>
                       <a:off x="0" y="0"/>
-                      <a:ext cx="5486400" cy="3921710"/>
+                      <a:ext cx="6400800" cy="4133215"/>
                     </a:xfrm>
                     <a:prstGeom prst="rect">
                       <a:avLst/>
@@ -448,6 +450,8 @@
           </wp:inline>
         </w:drawing>
       </w:r>
+      <w:bookmarkStart w:id="0" w:name="_GoBack"/>
+      <w:bookmarkEnd w:id="0"/>
     </w:p>
     <w:p>
       <w:pPr>
@@ -1379,8 +1383,6 @@
         </w:rPr>
         <w:t>Package Publicité</w:t>
       </w:r>
-      <w:bookmarkStart w:id="0" w:name="_GoBack"/>
-      <w:bookmarkEnd w:id="0"/>
     </w:p>
     <w:p>
       <w:pPr>

</xml_diff>

<commit_message>
Ajout des memos sur la page d'acceuil et révision de la documentation
</commit_message>
<xml_diff>
--- a/Sprint 2/Package 1/Documentation/AnalyseGlobal.docx
+++ b/Sprint 2/Package 1/Documentation/AnalyseGlobal.docx
@@ -362,14 +362,6 @@
     </w:p>
     <w:p>
       <w:pPr>
-        <w:rPr>
-          <w:sz w:val="24"/>
-          <w:szCs w:val="24"/>
-        </w:rPr>
-      </w:pPr>
-    </w:p>
-    <w:p>
-      <w:pPr>
         <w:jc w:val="center"/>
         <w:rPr>
           <w:sz w:val="36"/>
@@ -381,6 +373,7 @@
           <w:sz w:val="36"/>
           <w:szCs w:val="36"/>
         </w:rPr>
+        <w:lastRenderedPageBreak/>
         <w:t>Package Évènement</w:t>
       </w:r>
     </w:p>
@@ -467,7 +460,7 @@
         <w:drawing>
           <wp:inline distT="0" distB="0" distL="0" distR="0" wp14:anchorId="4FE1D305" wp14:editId="1BBEA0EE">
             <wp:extent cx="6400800" cy="2659380"/>
-            <wp:effectExtent l="0" t="0" r="0" b="7620"/>
+            <wp:effectExtent l="133350" t="95250" r="114300" b="102870"/>
             <wp:docPr id="10" name="Image 10"/>
             <wp:cNvGraphicFramePr>
               <a:graphicFrameLocks xmlns:a="http://schemas.openxmlformats.org/drawingml/2006/main" noChangeAspect="1"/>
@@ -493,6 +486,14 @@
                     <a:prstGeom prst="rect">
                       <a:avLst/>
                     </a:prstGeom>
+                    <a:effectLst>
+                      <a:outerShdw blurRad="63500" sx="102000" sy="102000" algn="ctr" rotWithShape="0">
+                        <a:prstClr val="black">
+                          <a:alpha val="40000"/>
+                        </a:prstClr>
+                      </a:outerShdw>
+                      <a:softEdge rad="12700"/>
+                    </a:effectLst>
                   </pic:spPr>
                 </pic:pic>
               </a:graphicData>
@@ -518,7 +519,7 @@
         <w:drawing>
           <wp:inline distT="0" distB="0" distL="0" distR="0" wp14:anchorId="3AFC5137" wp14:editId="19B0EBC7">
             <wp:extent cx="6400800" cy="4699221"/>
-            <wp:effectExtent l="0" t="0" r="0" b="6350"/>
+            <wp:effectExtent l="133350" t="114300" r="133350" b="120650"/>
             <wp:docPr id="11" name="Image 11"/>
             <wp:cNvGraphicFramePr>
               <a:graphicFrameLocks xmlns:a="http://schemas.openxmlformats.org/drawingml/2006/main" noChangeAspect="1"/>
@@ -544,6 +545,13 @@
                     <a:prstGeom prst="rect">
                       <a:avLst/>
                     </a:prstGeom>
+                    <a:effectLst>
+                      <a:outerShdw blurRad="63500" sx="102000" sy="102000" algn="ctr" rotWithShape="0">
+                        <a:prstClr val="black">
+                          <a:alpha val="40000"/>
+                        </a:prstClr>
+                      </a:outerShdw>
+                    </a:effectLst>
                   </pic:spPr>
                 </pic:pic>
               </a:graphicData>
@@ -568,7 +576,7 @@
         <w:drawing>
           <wp:inline distT="0" distB="0" distL="0" distR="0" wp14:anchorId="56259F1E" wp14:editId="7884D9C1">
             <wp:extent cx="6400800" cy="2867660"/>
-            <wp:effectExtent l="0" t="0" r="0" b="8890"/>
+            <wp:effectExtent l="133350" t="95250" r="133350" b="104140"/>
             <wp:docPr id="12" name="Image 12"/>
             <wp:cNvGraphicFramePr>
               <a:graphicFrameLocks xmlns:a="http://schemas.openxmlformats.org/drawingml/2006/main" noChangeAspect="1"/>
@@ -594,6 +602,13 @@
                     <a:prstGeom prst="rect">
                       <a:avLst/>
                     </a:prstGeom>
+                    <a:effectLst>
+                      <a:outerShdw blurRad="63500" sx="102000" sy="102000" algn="ctr" rotWithShape="0">
+                        <a:prstClr val="black">
+                          <a:alpha val="40000"/>
+                        </a:prstClr>
+                      </a:outerShdw>
+                    </a:effectLst>
                   </pic:spPr>
                 </pic:pic>
               </a:graphicData>
@@ -624,7 +639,6 @@
           <w:sz w:val="24"/>
           <w:szCs w:val="24"/>
         </w:rPr>
-        <w:lastRenderedPageBreak/>
         <w:t xml:space="preserve">On peut les comparer au festival général, pouvant contenir des sous-évènements, comme par exemple « Le </w:t>
       </w:r>
       <w:proofErr w:type="spellStart"/>
@@ -805,7 +819,7 @@
         <w:drawing>
           <wp:inline distT="0" distB="0" distL="0" distR="0" wp14:anchorId="4687961E" wp14:editId="465825C2">
             <wp:extent cx="6400800" cy="3073400"/>
-            <wp:effectExtent l="0" t="0" r="0" b="0"/>
+            <wp:effectExtent l="133350" t="95250" r="133350" b="88900"/>
             <wp:docPr id="15" name="Image 15"/>
             <wp:cNvGraphicFramePr>
               <a:graphicFrameLocks xmlns:a="http://schemas.openxmlformats.org/drawingml/2006/main" noChangeAspect="1"/>
@@ -831,6 +845,13 @@
                     <a:prstGeom prst="rect">
                       <a:avLst/>
                     </a:prstGeom>
+                    <a:effectLst>
+                      <a:outerShdw blurRad="63500" sx="102000" sy="102000" algn="ctr" rotWithShape="0">
+                        <a:prstClr val="black">
+                          <a:alpha val="40000"/>
+                        </a:prstClr>
+                      </a:outerShdw>
+                    </a:effectLst>
                   </pic:spPr>
                 </pic:pic>
               </a:graphicData>
@@ -909,7 +930,7 @@
         <w:drawing>
           <wp:inline distT="0" distB="0" distL="0" distR="0" wp14:anchorId="7833E5FA" wp14:editId="7A0AA70C">
             <wp:extent cx="6400800" cy="3834765"/>
-            <wp:effectExtent l="0" t="0" r="0" b="0"/>
+            <wp:effectExtent l="133350" t="114300" r="133350" b="108585"/>
             <wp:docPr id="9" name="Image 9"/>
             <wp:cNvGraphicFramePr>
               <a:graphicFrameLocks xmlns:a="http://schemas.openxmlformats.org/drawingml/2006/main" noChangeAspect="1"/>
@@ -935,6 +956,13 @@
                     <a:prstGeom prst="rect">
                       <a:avLst/>
                     </a:prstGeom>
+                    <a:effectLst>
+                      <a:outerShdw blurRad="63500" sx="102000" sy="102000" algn="ctr" rotWithShape="0">
+                        <a:prstClr val="black">
+                          <a:alpha val="40000"/>
+                        </a:prstClr>
+                      </a:outerShdw>
+                    </a:effectLst>
                   </pic:spPr>
                 </pic:pic>
               </a:graphicData>
@@ -950,7 +978,7 @@
         <w:drawing>
           <wp:inline distT="0" distB="0" distL="0" distR="0" wp14:anchorId="3F160019" wp14:editId="4A0E83B8">
             <wp:extent cx="6400800" cy="3275965"/>
-            <wp:effectExtent l="0" t="0" r="0" b="635"/>
+            <wp:effectExtent l="133350" t="114300" r="133350" b="114935"/>
             <wp:docPr id="8" name="Image 8"/>
             <wp:cNvGraphicFramePr>
               <a:graphicFrameLocks xmlns:a="http://schemas.openxmlformats.org/drawingml/2006/main" noChangeAspect="1"/>
@@ -976,6 +1004,13 @@
                     <a:prstGeom prst="rect">
                       <a:avLst/>
                     </a:prstGeom>
+                    <a:effectLst>
+                      <a:outerShdw blurRad="63500" sx="102000" sy="102000" algn="ctr" rotWithShape="0">
+                        <a:prstClr val="black">
+                          <a:alpha val="40000"/>
+                        </a:prstClr>
+                      </a:outerShdw>
+                    </a:effectLst>
                   </pic:spPr>
                 </pic:pic>
               </a:graphicData>
@@ -1006,6 +1041,7 @@
           <w:sz w:val="24"/>
           <w:szCs w:val="24"/>
         </w:rPr>
+        <w:lastRenderedPageBreak/>
         <w:t>Les activités vont avoir leurs interfaces à elles seules. Les activités sont en fait une note rapide que l’on prend pour s’assurer du suivi des tâches accomplies. Nous devons les voir sous forme de liste et de calendrier.</w:t>
       </w:r>
     </w:p>
@@ -1022,7 +1058,6 @@
           <w:sz w:val="24"/>
           <w:szCs w:val="24"/>
         </w:rPr>
-        <w:lastRenderedPageBreak/>
         <w:t>Une activité doit obligatoirement être liée à un évènement mais le lien entre elle et le</w:t>
       </w:r>
       <w:r>
@@ -1518,7 +1553,7 @@
         <w:drawing>
           <wp:inline distT="0" distB="0" distL="0" distR="0" wp14:anchorId="336569C9" wp14:editId="6E59DBD3">
             <wp:extent cx="6400800" cy="2738120"/>
-            <wp:effectExtent l="0" t="0" r="0" b="5080"/>
+            <wp:effectExtent l="133350" t="95250" r="133350" b="100330"/>
             <wp:docPr id="13" name="Image 13"/>
             <wp:cNvGraphicFramePr>
               <a:graphicFrameLocks xmlns:a="http://schemas.openxmlformats.org/drawingml/2006/main" noChangeAspect="1"/>
@@ -1544,6 +1579,13 @@
                     <a:prstGeom prst="rect">
                       <a:avLst/>
                     </a:prstGeom>
+                    <a:effectLst>
+                      <a:outerShdw blurRad="63500" sx="102000" sy="102000" algn="ctr" rotWithShape="0">
+                        <a:prstClr val="black">
+                          <a:alpha val="40000"/>
+                        </a:prstClr>
+                      </a:outerShdw>
+                    </a:effectLst>
                   </pic:spPr>
                 </pic:pic>
               </a:graphicData>
@@ -1576,7 +1618,7 @@
         <w:drawing>
           <wp:inline distT="0" distB="0" distL="0" distR="0" wp14:anchorId="6DA6754E" wp14:editId="356692E1">
             <wp:extent cx="6400800" cy="6040755"/>
-            <wp:effectExtent l="0" t="0" r="0" b="0"/>
+            <wp:effectExtent l="133350" t="133350" r="133350" b="131445"/>
             <wp:docPr id="14" name="Image 14"/>
             <wp:cNvGraphicFramePr>
               <a:graphicFrameLocks xmlns:a="http://schemas.openxmlformats.org/drawingml/2006/main" noChangeAspect="1"/>
@@ -1602,6 +1644,13 @@
                     <a:prstGeom prst="rect">
                       <a:avLst/>
                     </a:prstGeom>
+                    <a:effectLst>
+                      <a:outerShdw blurRad="63500" sx="102000" sy="102000" algn="ctr" rotWithShape="0">
+                        <a:prstClr val="black">
+                          <a:alpha val="40000"/>
+                        </a:prstClr>
+                      </a:outerShdw>
+                    </a:effectLst>
                   </pic:spPr>
                 </pic:pic>
               </a:graphicData>
@@ -1962,7 +2011,7 @@
         <w:drawing>
           <wp:inline distT="0" distB="0" distL="0" distR="0" wp14:anchorId="7244AC66" wp14:editId="4F96B958">
             <wp:extent cx="6145530" cy="4373217"/>
-            <wp:effectExtent l="0" t="0" r="7620" b="8890"/>
+            <wp:effectExtent l="133350" t="114300" r="140970" b="123190"/>
             <wp:docPr id="7" name="Image 7"/>
             <wp:cNvGraphicFramePr>
               <a:graphicFrameLocks xmlns:a="http://schemas.openxmlformats.org/drawingml/2006/main" noChangeAspect="1"/>
@@ -1988,6 +2037,13 @@
                     <a:prstGeom prst="rect">
                       <a:avLst/>
                     </a:prstGeom>
+                    <a:effectLst>
+                      <a:outerShdw blurRad="63500" sx="102000" sy="102000" algn="ctr" rotWithShape="0">
+                        <a:prstClr val="black">
+                          <a:alpha val="40000"/>
+                        </a:prstClr>
+                      </a:outerShdw>
+                    </a:effectLst>
                   </pic:spPr>
                 </pic:pic>
               </a:graphicData>
@@ -1995,8 +2051,6 @@
           </wp:inline>
         </w:drawing>
       </w:r>
-      <w:bookmarkStart w:id="0" w:name="_GoBack"/>
-      <w:bookmarkEnd w:id="0"/>
     </w:p>
     <w:p>
       <w:pPr>
@@ -2506,7 +2560,7 @@
           <w:sz w:val="24"/>
           <w:szCs w:val="24"/>
         </w:rPr>
-        <w:t xml:space="preserve"> un par un.</w:t>
+        <w:t xml:space="preserve"> un par un dans le sous-évènement.</w:t>
       </w:r>
     </w:p>
     <w:p>
@@ -2589,6 +2643,7 @@
           <w:noProof/>
           <w:lang w:eastAsia="fr-CA"/>
         </w:rPr>
+        <w:lastRenderedPageBreak/>
         <w:drawing>
           <wp:anchor distT="0" distB="0" distL="114300" distR="114300" simplePos="0" relativeHeight="251659264" behindDoc="0" locked="0" layoutInCell="1" allowOverlap="1" wp14:anchorId="77A69965" wp14:editId="4D57BEA3">
             <wp:simplePos x="0" y="0"/>
@@ -2699,7 +2754,72 @@
           <w:sz w:val="36"/>
           <w:szCs w:val="36"/>
         </w:rPr>
-        <w:t>Package Mémos</w:t>
+        <w:t>Package</w:t>
+      </w:r>
+      <w:r>
+        <w:rPr>
+          <w:noProof/>
+          <w:lang w:eastAsia="fr-CA"/>
+        </w:rPr>
+        <w:drawing>
+          <wp:inline distT="0" distB="0" distL="0" distR="0" wp14:anchorId="3DE2FA83" wp14:editId="47B1445D">
+            <wp:extent cx="6400106" cy="3847795"/>
+            <wp:effectExtent l="133350" t="114300" r="134620" b="114935"/>
+            <wp:docPr id="5" name="Image 5"/>
+            <wp:cNvGraphicFramePr>
+              <a:graphicFrameLocks xmlns:a="http://schemas.openxmlformats.org/drawingml/2006/main" noChangeAspect="1"/>
+            </wp:cNvGraphicFramePr>
+            <a:graphic xmlns:a="http://schemas.openxmlformats.org/drawingml/2006/main">
+              <a:graphicData uri="http://schemas.openxmlformats.org/drawingml/2006/picture">
+                <pic:pic xmlns:pic="http://schemas.openxmlformats.org/drawingml/2006/picture">
+                  <pic:nvPicPr>
+                    <pic:cNvPr id="1" name=""/>
+                    <pic:cNvPicPr/>
+                  </pic:nvPicPr>
+                  <pic:blipFill>
+                    <a:blip r:embed="rId20"/>
+                    <a:stretch>
+                      <a:fillRect/>
+                    </a:stretch>
+                  </pic:blipFill>
+                  <pic:spPr>
+                    <a:xfrm>
+                      <a:off x="0" y="0"/>
+                      <a:ext cx="6407705" cy="3852363"/>
+                    </a:xfrm>
+                    <a:prstGeom prst="rect">
+                      <a:avLst/>
+                    </a:prstGeom>
+                    <a:effectLst>
+                      <a:outerShdw blurRad="63500" sx="102000" sy="102000" algn="ctr" rotWithShape="0">
+                        <a:prstClr val="black">
+                          <a:alpha val="40000"/>
+                        </a:prstClr>
+                      </a:outerShdw>
+                    </a:effectLst>
+                  </pic:spPr>
+                </pic:pic>
+              </a:graphicData>
+            </a:graphic>
+          </wp:inline>
+        </w:drawing>
+      </w:r>
+      <w:r>
+        <w:rPr>
+          <w:sz w:val="36"/>
+          <w:szCs w:val="36"/>
+        </w:rPr>
+        <w:t xml:space="preserve"> </w:t>
+      </w:r>
+      <w:bookmarkStart w:id="0" w:name="_GoBack"/>
+      <w:bookmarkEnd w:id="0"/>
+      <w:r>
+        <w:rPr>
+          <w:sz w:val="36"/>
+          <w:szCs w:val="36"/>
+        </w:rPr>
+        <w:lastRenderedPageBreak/>
+        <w:t>Mémos</w:t>
       </w:r>
     </w:p>
     <w:p>
@@ -3108,7 +3228,6 @@
           <w:sz w:val="24"/>
           <w:szCs w:val="24"/>
         </w:rPr>
-        <w:lastRenderedPageBreak/>
         <w:t xml:space="preserve">Le </w:t>
       </w:r>
       <w:r>

</xml_diff>

<commit_message>
Correction de l'analyse et mise a jour du commanditaire
</commit_message>
<xml_diff>
--- a/Sprint 2/Package 1/Documentation/AnalyseGlobal.docx
+++ b/Sprint 2/Package 1/Documentation/AnalyseGlobal.docx
@@ -674,15 +674,13 @@
       <w:r>
         <w:rPr>
           <w:noProof/>
-          <w:sz w:val="24"/>
-          <w:szCs w:val="24"/>
           <w:lang w:eastAsia="fr-CA"/>
         </w:rPr>
         <w:drawing>
-          <wp:inline distT="0" distB="0" distL="0" distR="0">
-            <wp:extent cx="6400800" cy="3494405"/>
-            <wp:effectExtent l="133350" t="114300" r="133350" b="106045"/>
-            <wp:docPr id="16" name="Image 16"/>
+          <wp:inline distT="0" distB="0" distL="0" distR="0" wp14:anchorId="570272E5" wp14:editId="1078C992">
+            <wp:extent cx="6400800" cy="4959350"/>
+            <wp:effectExtent l="133350" t="114300" r="133350" b="107950"/>
+            <wp:docPr id="22" name="Image 22"/>
             <wp:cNvGraphicFramePr>
               <a:graphicFrameLocks xmlns:a="http://schemas.openxmlformats.org/drawingml/2006/main" noChangeAspect="1"/>
             </wp:cNvGraphicFramePr>
@@ -690,17 +688,11 @@
               <a:graphicData uri="http://schemas.openxmlformats.org/drawingml/2006/picture">
                 <pic:pic xmlns:pic="http://schemas.openxmlformats.org/drawingml/2006/picture">
                   <pic:nvPicPr>
-                    <pic:cNvPr id="16" name="SousEvents1.PNG"/>
+                    <pic:cNvPr id="1" name=""/>
                     <pic:cNvPicPr/>
                   </pic:nvPicPr>
                   <pic:blipFill>
-                    <a:blip r:embed="rId10" cstate="print">
-                      <a:extLst>
-                        <a:ext uri="{28A0092B-C50C-407E-A947-70E740481C1C}">
-                          <a14:useLocalDpi xmlns:a14="http://schemas.microsoft.com/office/drawing/2010/main" val="0"/>
-                        </a:ext>
-                      </a:extLst>
-                    </a:blip>
+                    <a:blip r:embed="rId10"/>
                     <a:stretch>
                       <a:fillRect/>
                     </a:stretch>
@@ -708,7 +700,7 @@
                   <pic:spPr>
                     <a:xfrm>
                       <a:off x="0" y="0"/>
-                      <a:ext cx="6400800" cy="3494405"/>
+                      <a:ext cx="6400800" cy="4959350"/>
                     </a:xfrm>
                     <a:prstGeom prst="rect">
                       <a:avLst/>
@@ -727,6 +719,8 @@
           </wp:inline>
         </w:drawing>
       </w:r>
+      <w:bookmarkStart w:id="0" w:name="_GoBack"/>
+      <w:bookmarkEnd w:id="0"/>
     </w:p>
     <w:p>
       <w:pPr>
@@ -739,16 +733,14 @@
       <w:r>
         <w:rPr>
           <w:noProof/>
-          <w:sz w:val="24"/>
-          <w:szCs w:val="24"/>
           <w:lang w:eastAsia="fr-CA"/>
         </w:rPr>
         <w:lastRenderedPageBreak/>
         <w:drawing>
-          <wp:inline distT="0" distB="0" distL="0" distR="0">
-            <wp:extent cx="6400800" cy="3491230"/>
-            <wp:effectExtent l="133350" t="114300" r="133350" b="109220"/>
-            <wp:docPr id="18" name="Image 18"/>
+          <wp:inline distT="0" distB="0" distL="0" distR="0" wp14:anchorId="01B5B04A" wp14:editId="77D09675">
+            <wp:extent cx="6400800" cy="3326130"/>
+            <wp:effectExtent l="133350" t="114300" r="133350" b="121920"/>
+            <wp:docPr id="23" name="Image 23"/>
             <wp:cNvGraphicFramePr>
               <a:graphicFrameLocks xmlns:a="http://schemas.openxmlformats.org/drawingml/2006/main" noChangeAspect="1"/>
             </wp:cNvGraphicFramePr>
@@ -756,17 +748,11 @@
               <a:graphicData uri="http://schemas.openxmlformats.org/drawingml/2006/picture">
                 <pic:pic xmlns:pic="http://schemas.openxmlformats.org/drawingml/2006/picture">
                   <pic:nvPicPr>
-                    <pic:cNvPr id="18" name="SousEvents2.PNG"/>
+                    <pic:cNvPr id="1" name=""/>
                     <pic:cNvPicPr/>
                   </pic:nvPicPr>
                   <pic:blipFill>
-                    <a:blip r:embed="rId11" cstate="print">
-                      <a:extLst>
-                        <a:ext uri="{28A0092B-C50C-407E-A947-70E740481C1C}">
-                          <a14:useLocalDpi xmlns:a14="http://schemas.microsoft.com/office/drawing/2010/main" val="0"/>
-                        </a:ext>
-                      </a:extLst>
-                    </a:blip>
+                    <a:blip r:embed="rId11"/>
                     <a:stretch>
                       <a:fillRect/>
                     </a:stretch>
@@ -774,7 +760,7 @@
                   <pic:spPr>
                     <a:xfrm>
                       <a:off x="0" y="0"/>
-                      <a:ext cx="6400800" cy="3491230"/>
+                      <a:ext cx="6400800" cy="3326130"/>
                     </a:xfrm>
                     <a:prstGeom prst="rect">
                       <a:avLst/>
@@ -910,10 +896,10 @@
         </w:rPr>
         <w:lastRenderedPageBreak/>
         <w:drawing>
-          <wp:inline distT="0" distB="0" distL="0" distR="0" wp14:anchorId="4687961E" wp14:editId="465825C2">
-            <wp:extent cx="6400800" cy="3073400"/>
-            <wp:effectExtent l="133350" t="95250" r="133350" b="88900"/>
-            <wp:docPr id="15" name="Image 15"/>
+          <wp:inline distT="0" distB="0" distL="0" distR="0" wp14:anchorId="099F2DFE" wp14:editId="4FFDB23A">
+            <wp:extent cx="6400448" cy="3079631"/>
+            <wp:effectExtent l="133350" t="95250" r="133985" b="102235"/>
+            <wp:docPr id="19" name="Image 19"/>
             <wp:cNvGraphicFramePr>
               <a:graphicFrameLocks xmlns:a="http://schemas.openxmlformats.org/drawingml/2006/main" noChangeAspect="1"/>
             </wp:cNvGraphicFramePr>
@@ -933,7 +919,7 @@
                   <pic:spPr>
                     <a:xfrm>
                       <a:off x="0" y="0"/>
-                      <a:ext cx="6400800" cy="3073400"/>
+                      <a:ext cx="6423708" cy="3090823"/>
                     </a:xfrm>
                     <a:prstGeom prst="rect">
                       <a:avLst/>
@@ -962,6 +948,119 @@
       </w:pPr>
       <w:r>
         <w:rPr>
+          <w:noProof/>
+          <w:lang w:eastAsia="fr-CA"/>
+        </w:rPr>
+        <w:drawing>
+          <wp:inline distT="0" distB="0" distL="0" distR="0" wp14:anchorId="4266AFD3" wp14:editId="2F236482">
+            <wp:extent cx="6400422" cy="4537495"/>
+            <wp:effectExtent l="133350" t="114300" r="133985" b="111125"/>
+            <wp:docPr id="20" name="Image 20"/>
+            <wp:cNvGraphicFramePr>
+              <a:graphicFrameLocks xmlns:a="http://schemas.openxmlformats.org/drawingml/2006/main" noChangeAspect="1"/>
+            </wp:cNvGraphicFramePr>
+            <a:graphic xmlns:a="http://schemas.openxmlformats.org/drawingml/2006/main">
+              <a:graphicData uri="http://schemas.openxmlformats.org/drawingml/2006/picture">
+                <pic:pic xmlns:pic="http://schemas.openxmlformats.org/drawingml/2006/picture">
+                  <pic:nvPicPr>
+                    <pic:cNvPr id="1" name=""/>
+                    <pic:cNvPicPr/>
+                  </pic:nvPicPr>
+                  <pic:blipFill>
+                    <a:blip r:embed="rId13"/>
+                    <a:stretch>
+                      <a:fillRect/>
+                    </a:stretch>
+                  </pic:blipFill>
+                  <pic:spPr>
+                    <a:xfrm>
+                      <a:off x="0" y="0"/>
+                      <a:ext cx="6407519" cy="4542526"/>
+                    </a:xfrm>
+                    <a:prstGeom prst="rect">
+                      <a:avLst/>
+                    </a:prstGeom>
+                    <a:effectLst>
+                      <a:outerShdw blurRad="63500" sx="102000" sy="102000" algn="ctr" rotWithShape="0">
+                        <a:prstClr val="black">
+                          <a:alpha val="40000"/>
+                        </a:prstClr>
+                      </a:outerShdw>
+                    </a:effectLst>
+                  </pic:spPr>
+                </pic:pic>
+              </a:graphicData>
+            </a:graphic>
+          </wp:inline>
+        </w:drawing>
+      </w:r>
+    </w:p>
+    <w:p>
+      <w:pPr>
+        <w:rPr>
+          <w:sz w:val="24"/>
+          <w:szCs w:val="24"/>
+        </w:rPr>
+      </w:pPr>
+      <w:r>
+        <w:rPr>
+          <w:noProof/>
+          <w:lang w:eastAsia="fr-CA"/>
+        </w:rPr>
+        <w:lastRenderedPageBreak/>
+        <w:drawing>
+          <wp:inline distT="0" distB="0" distL="0" distR="0" wp14:anchorId="00774CA0" wp14:editId="4CC50E9A">
+            <wp:extent cx="6400800" cy="2731135"/>
+            <wp:effectExtent l="133350" t="95250" r="133350" b="88265"/>
+            <wp:docPr id="21" name="Image 21"/>
+            <wp:cNvGraphicFramePr>
+              <a:graphicFrameLocks xmlns:a="http://schemas.openxmlformats.org/drawingml/2006/main" noChangeAspect="1"/>
+            </wp:cNvGraphicFramePr>
+            <a:graphic xmlns:a="http://schemas.openxmlformats.org/drawingml/2006/main">
+              <a:graphicData uri="http://schemas.openxmlformats.org/drawingml/2006/picture">
+                <pic:pic xmlns:pic="http://schemas.openxmlformats.org/drawingml/2006/picture">
+                  <pic:nvPicPr>
+                    <pic:cNvPr id="1" name=""/>
+                    <pic:cNvPicPr/>
+                  </pic:nvPicPr>
+                  <pic:blipFill>
+                    <a:blip r:embed="rId14"/>
+                    <a:stretch>
+                      <a:fillRect/>
+                    </a:stretch>
+                  </pic:blipFill>
+                  <pic:spPr>
+                    <a:xfrm>
+                      <a:off x="0" y="0"/>
+                      <a:ext cx="6400800" cy="2731135"/>
+                    </a:xfrm>
+                    <a:prstGeom prst="rect">
+                      <a:avLst/>
+                    </a:prstGeom>
+                    <a:effectLst>
+                      <a:outerShdw blurRad="63500" sx="102000" sy="102000" algn="ctr" rotWithShape="0">
+                        <a:prstClr val="black">
+                          <a:alpha val="40000"/>
+                        </a:prstClr>
+                      </a:outerShdw>
+                    </a:effectLst>
+                  </pic:spPr>
+                </pic:pic>
+              </a:graphicData>
+            </a:graphic>
+          </wp:inline>
+        </w:drawing>
+      </w:r>
+    </w:p>
+    <w:p>
+      <w:pPr>
+        <w:rPr>
+          <w:sz w:val="24"/>
+          <w:szCs w:val="24"/>
+        </w:rPr>
+      </w:pPr>
+      <w:r>
+        <w:rPr>
           <w:sz w:val="24"/>
           <w:szCs w:val="24"/>
         </w:rPr>
@@ -1036,7 +1135,7 @@
                     <pic:cNvPicPr/>
                   </pic:nvPicPr>
                   <pic:blipFill>
-                    <a:blip r:embed="rId13"/>
+                    <a:blip r:embed="rId15"/>
                     <a:stretch>
                       <a:fillRect/>
                     </a:stretch>
@@ -1084,7 +1183,7 @@
                     <pic:cNvPicPr/>
                   </pic:nvPicPr>
                   <pic:blipFill>
-                    <a:blip r:embed="rId14"/>
+                    <a:blip r:embed="rId16"/>
                     <a:stretch>
                       <a:fillRect/>
                     </a:stretch>
@@ -1446,6 +1545,62 @@
     <w:p>
       <w:pPr>
         <w:rPr>
+          <w:sz w:val="24"/>
+          <w:szCs w:val="24"/>
+        </w:rPr>
+      </w:pPr>
+      <w:r>
+        <w:rPr>
+          <w:noProof/>
+          <w:lang w:eastAsia="fr-CA"/>
+        </w:rPr>
+        <w:drawing>
+          <wp:inline distT="0" distB="0" distL="0" distR="0" wp14:anchorId="36DAD2E3" wp14:editId="4C5ACBA1">
+            <wp:extent cx="6400800" cy="2044065"/>
+            <wp:effectExtent l="133350" t="95250" r="133350" b="89535"/>
+            <wp:docPr id="24" name="Image 24"/>
+            <wp:cNvGraphicFramePr>
+              <a:graphicFrameLocks xmlns:a="http://schemas.openxmlformats.org/drawingml/2006/main" noChangeAspect="1"/>
+            </wp:cNvGraphicFramePr>
+            <a:graphic xmlns:a="http://schemas.openxmlformats.org/drawingml/2006/main">
+              <a:graphicData uri="http://schemas.openxmlformats.org/drawingml/2006/picture">
+                <pic:pic xmlns:pic="http://schemas.openxmlformats.org/drawingml/2006/picture">
+                  <pic:nvPicPr>
+                    <pic:cNvPr id="1" name=""/>
+                    <pic:cNvPicPr/>
+                  </pic:nvPicPr>
+                  <pic:blipFill>
+                    <a:blip r:embed="rId17"/>
+                    <a:stretch>
+                      <a:fillRect/>
+                    </a:stretch>
+                  </pic:blipFill>
+                  <pic:spPr>
+                    <a:xfrm>
+                      <a:off x="0" y="0"/>
+                      <a:ext cx="6400800" cy="2044065"/>
+                    </a:xfrm>
+                    <a:prstGeom prst="rect">
+                      <a:avLst/>
+                    </a:prstGeom>
+                    <a:effectLst>
+                      <a:outerShdw blurRad="63500" sx="102000" sy="102000" algn="ctr" rotWithShape="0">
+                        <a:prstClr val="black">
+                          <a:alpha val="40000"/>
+                        </a:prstClr>
+                      </a:outerShdw>
+                    </a:effectLst>
+                  </pic:spPr>
+                </pic:pic>
+              </a:graphicData>
+            </a:graphic>
+          </wp:inline>
+        </w:drawing>
+      </w:r>
+    </w:p>
+    <w:p>
+      <w:pPr>
+        <w:rPr>
           <w:b/>
           <w:sz w:val="24"/>
           <w:szCs w:val="24"/>
@@ -1541,21 +1696,6 @@
           <w:szCs w:val="24"/>
         </w:rPr>
         <w:t>, notifiant le commanditaire que l’action a bien eu lieu.</w:t>
-      </w:r>
-    </w:p>
-    <w:p>
-      <w:pPr>
-        <w:rPr>
-          <w:sz w:val="24"/>
-          <w:szCs w:val="24"/>
-        </w:rPr>
-      </w:pPr>
-      <w:r>
-        <w:rPr>
-          <w:sz w:val="24"/>
-          <w:szCs w:val="24"/>
-        </w:rPr>
-        <w:br w:type="page"/>
       </w:r>
     </w:p>
     <w:p>
@@ -1611,7 +1751,7 @@
                     <pic:cNvPicPr/>
                   </pic:nvPicPr>
                   <pic:blipFill>
-                    <a:blip r:embed="rId15"/>
+                    <a:blip r:embed="rId18"/>
                     <a:stretch>
                       <a:fillRect/>
                     </a:stretch>
@@ -1659,7 +1799,7 @@
                     <pic:cNvPicPr/>
                   </pic:nvPicPr>
                   <pic:blipFill>
-                    <a:blip r:embed="rId16"/>
+                    <a:blip r:embed="rId19"/>
                     <a:stretch>
                       <a:fillRect/>
                     </a:stretch>
@@ -1724,7 +1864,7 @@
                     <pic:cNvPicPr/>
                   </pic:nvPicPr>
                   <pic:blipFill>
-                    <a:blip r:embed="rId17"/>
+                    <a:blip r:embed="rId20"/>
                     <a:stretch>
                       <a:fillRect/>
                     </a:stretch>
@@ -2117,7 +2257,7 @@
                     <pic:cNvPicPr/>
                   </pic:nvPicPr>
                   <pic:blipFill>
-                    <a:blip r:embed="rId18"/>
+                    <a:blip r:embed="rId21"/>
                     <a:stretch>
                       <a:fillRect/>
                     </a:stretch>
@@ -2182,7 +2322,7 @@
                     <pic:cNvPicPr/>
                   </pic:nvPicPr>
                   <pic:blipFill>
-                    <a:blip r:embed="rId19">
+                    <a:blip r:embed="rId22">
                       <a:extLst>
                         <a:ext uri="{28A0092B-C50C-407E-A947-70E740481C1C}">
                           <a14:useLocalDpi xmlns:a14="http://schemas.microsoft.com/office/drawing/2010/main" val="0"/>
@@ -2761,7 +2901,7 @@
                     <pic:cNvPicPr/>
                   </pic:nvPicPr>
                   <pic:blipFill>
-                    <a:blip r:embed="rId20">
+                    <a:blip r:embed="rId23">
                       <a:extLst>
                         <a:ext uri="{28A0092B-C50C-407E-A947-70E740481C1C}">
                           <a14:useLocalDpi xmlns:a14="http://schemas.microsoft.com/office/drawing/2010/main" val="0"/>
@@ -2816,7 +2956,7 @@
                     <pic:cNvPicPr/>
                   </pic:nvPicPr>
                   <pic:blipFill>
-                    <a:blip r:embed="rId21">
+                    <a:blip r:embed="rId24">
                       <a:extLst>
                         <a:ext uri="{28A0092B-C50C-407E-A947-70E740481C1C}">
                           <a14:useLocalDpi xmlns:a14="http://schemas.microsoft.com/office/drawing/2010/main" val="0"/>
@@ -2849,8 +2989,6 @@
         </w:rPr>
         <w:t>Package</w:t>
       </w:r>
-      <w:bookmarkStart w:id="0" w:name="_GoBack"/>
-      <w:bookmarkEnd w:id="0"/>
       <w:r>
         <w:rPr>
           <w:noProof/>
@@ -2872,7 +3010,7 @@
                     <pic:cNvPicPr/>
                   </pic:nvPicPr>
                   <pic:blipFill>
-                    <a:blip r:embed="rId22"/>
+                    <a:blip r:embed="rId25"/>
                     <a:stretch>
                       <a:fillRect/>
                     </a:stretch>

</xml_diff>

<commit_message>
Mise à jour de divers views pour pouvoir screenshot et mettre le document a jour
</commit_message>
<xml_diff>
--- a/Sprint 2/Package 1/Documentation/AnalyseGlobal.docx
+++ b/Sprint 2/Package 1/Documentation/AnalyseGlobal.docx
@@ -418,6 +418,55 @@
           <w:noProof/>
           <w:lang w:eastAsia="fr-CA"/>
         </w:rPr>
+        <w:lastRenderedPageBreak/>
+        <w:drawing>
+          <wp:inline distT="0" distB="0" distL="0" distR="0" wp14:anchorId="5AD3105A" wp14:editId="3E8B18C9">
+            <wp:extent cx="6400800" cy="4156075"/>
+            <wp:effectExtent l="133350" t="114300" r="133350" b="111125"/>
+            <wp:docPr id="15" name="Image 15"/>
+            <wp:cNvGraphicFramePr>
+              <a:graphicFrameLocks xmlns:a="http://schemas.openxmlformats.org/drawingml/2006/main" noChangeAspect="1"/>
+            </wp:cNvGraphicFramePr>
+            <a:graphic xmlns:a="http://schemas.openxmlformats.org/drawingml/2006/main">
+              <a:graphicData uri="http://schemas.openxmlformats.org/drawingml/2006/picture">
+                <pic:pic xmlns:pic="http://schemas.openxmlformats.org/drawingml/2006/picture">
+                  <pic:nvPicPr>
+                    <pic:cNvPr id="1" name=""/>
+                    <pic:cNvPicPr/>
+                  </pic:nvPicPr>
+                  <pic:blipFill>
+                    <a:blip r:embed="rId7"/>
+                    <a:stretch>
+                      <a:fillRect/>
+                    </a:stretch>
+                  </pic:blipFill>
+                  <pic:spPr>
+                    <a:xfrm>
+                      <a:off x="0" y="0"/>
+                      <a:ext cx="6400800" cy="4156075"/>
+                    </a:xfrm>
+                    <a:prstGeom prst="rect">
+                      <a:avLst/>
+                    </a:prstGeom>
+                    <a:effectLst>
+                      <a:outerShdw blurRad="63500" sx="102000" sy="102000" algn="ctr" rotWithShape="0">
+                        <a:prstClr val="black">
+                          <a:alpha val="40000"/>
+                        </a:prstClr>
+                      </a:outerShdw>
+                    </a:effectLst>
+                  </pic:spPr>
+                </pic:pic>
+              </a:graphicData>
+            </a:graphic>
+          </wp:inline>
+        </w:drawing>
+      </w:r>
+      <w:r>
+        <w:rPr>
+          <w:noProof/>
+          <w:lang w:eastAsia="fr-CA"/>
+        </w:rPr>
         <w:drawing>
           <wp:inline distT="0" distB="0" distL="0" distR="0" wp14:anchorId="4FE1D305" wp14:editId="1BBEA0EE">
             <wp:extent cx="6400800" cy="2659380"/>
@@ -434,7 +483,7 @@
                     <pic:cNvPicPr/>
                   </pic:nvPicPr>
                   <pic:blipFill>
-                    <a:blip r:embed="rId7"/>
+                    <a:blip r:embed="rId8"/>
                     <a:stretch>
                       <a:fillRect/>
                     </a:stretch>
@@ -467,6 +516,15 @@
       <w:pPr>
         <w:jc w:val="both"/>
         <w:rPr>
+          <w:noProof/>
+          <w:lang w:eastAsia="fr-CA"/>
+        </w:rPr>
+      </w:pPr>
+    </w:p>
+    <w:p>
+      <w:pPr>
+        <w:jc w:val="both"/>
+        <w:rPr>
           <w:sz w:val="24"/>
           <w:szCs w:val="24"/>
         </w:rPr>
@@ -493,7 +551,7 @@
                     <pic:cNvPicPr/>
                   </pic:nvPicPr>
                   <pic:blipFill>
-                    <a:blip r:embed="rId8"/>
+                    <a:blip r:embed="rId9"/>
                     <a:stretch>
                       <a:fillRect/>
                     </a:stretch>
@@ -535,152 +593,10 @@
           <w:lang w:eastAsia="fr-CA"/>
         </w:rPr>
         <w:drawing>
-          <wp:inline distT="0" distB="0" distL="0" distR="0" wp14:anchorId="56259F1E" wp14:editId="7884D9C1">
-            <wp:extent cx="6400800" cy="2867660"/>
-            <wp:effectExtent l="133350" t="95250" r="133350" b="104140"/>
-            <wp:docPr id="12" name="Image 12"/>
-            <wp:cNvGraphicFramePr>
-              <a:graphicFrameLocks xmlns:a="http://schemas.openxmlformats.org/drawingml/2006/main" noChangeAspect="1"/>
-            </wp:cNvGraphicFramePr>
-            <a:graphic xmlns:a="http://schemas.openxmlformats.org/drawingml/2006/main">
-              <a:graphicData uri="http://schemas.openxmlformats.org/drawingml/2006/picture">
-                <pic:pic xmlns:pic="http://schemas.openxmlformats.org/drawingml/2006/picture">
-                  <pic:nvPicPr>
-                    <pic:cNvPr id="1" name=""/>
-                    <pic:cNvPicPr/>
-                  </pic:nvPicPr>
-                  <pic:blipFill>
-                    <a:blip r:embed="rId9"/>
-                    <a:stretch>
-                      <a:fillRect/>
-                    </a:stretch>
-                  </pic:blipFill>
-                  <pic:spPr>
-                    <a:xfrm>
-                      <a:off x="0" y="0"/>
-                      <a:ext cx="6400800" cy="2867660"/>
-                    </a:xfrm>
-                    <a:prstGeom prst="rect">
-                      <a:avLst/>
-                    </a:prstGeom>
-                    <a:effectLst>
-                      <a:outerShdw blurRad="63500" sx="102000" sy="102000" algn="ctr" rotWithShape="0">
-                        <a:prstClr val="black">
-                          <a:alpha val="40000"/>
-                        </a:prstClr>
-                      </a:outerShdw>
-                    </a:effectLst>
-                  </pic:spPr>
-                </pic:pic>
-              </a:graphicData>
-            </a:graphic>
-          </wp:inline>
-        </w:drawing>
-      </w:r>
-    </w:p>
-    <w:p>
-      <w:pPr>
-        <w:jc w:val="both"/>
-        <w:rPr>
-          <w:sz w:val="24"/>
-          <w:szCs w:val="24"/>
-        </w:rPr>
-      </w:pPr>
-    </w:p>
-    <w:p>
-      <w:pPr>
-        <w:jc w:val="both"/>
-        <w:rPr>
-          <w:sz w:val="24"/>
-          <w:szCs w:val="24"/>
-        </w:rPr>
-      </w:pPr>
-      <w:r>
-        <w:rPr>
-          <w:sz w:val="24"/>
-          <w:szCs w:val="24"/>
-        </w:rPr>
-        <w:t xml:space="preserve">On peut les comparer au festival général, pouvant contenir des sous-évènements, comme par exemple « Le </w:t>
-      </w:r>
-      <w:proofErr w:type="spellStart"/>
-      <w:r>
-        <w:rPr>
-          <w:sz w:val="24"/>
-          <w:szCs w:val="24"/>
-        </w:rPr>
-        <w:t>Festi</w:t>
-      </w:r>
-      <w:proofErr w:type="spellEnd"/>
-      <w:r>
-        <w:rPr>
-          <w:sz w:val="24"/>
-          <w:szCs w:val="24"/>
-        </w:rPr>
-        <w:t>-Rire 2016 ».</w:t>
-      </w:r>
-      <w:r>
-        <w:rPr>
-          <w:sz w:val="24"/>
-          <w:szCs w:val="24"/>
-        </w:rPr>
-        <w:t xml:space="preserve"> Pour ce qui est des sous-évènements, des activités ainsi que les commanditaires, ce sont </w:t>
-      </w:r>
-      <w:r>
-        <w:rPr>
-          <w:sz w:val="24"/>
-          <w:szCs w:val="24"/>
-        </w:rPr>
-        <w:t>toutes</w:t>
-      </w:r>
-      <w:r>
-        <w:rPr>
-          <w:sz w:val="24"/>
-          <w:szCs w:val="24"/>
-        </w:rPr>
-        <w:t xml:space="preserve"> des classes apparts. Le sous-évènement sont en fait les spectacles, les souper bénéfices, les campagnes de financements, etc… Les commanditaires ne commanditent pas un évènement, ils commanditent un sous-évènement.</w:t>
-      </w:r>
-      <w:r>
-        <w:rPr>
-          <w:sz w:val="24"/>
-          <w:szCs w:val="24"/>
-        </w:rPr>
-        <w:t xml:space="preserve"> </w:t>
-      </w:r>
-    </w:p>
-    <w:p>
-      <w:pPr>
-        <w:jc w:val="both"/>
-        <w:rPr>
-          <w:sz w:val="24"/>
-          <w:szCs w:val="24"/>
-        </w:rPr>
-      </w:pPr>
-      <w:r>
-        <w:rPr>
-          <w:sz w:val="24"/>
-          <w:szCs w:val="24"/>
-        </w:rPr>
-        <w:t>Les engagements sont visibles, par contre ils sont en lecture seule. Le seul moyen de les modifier est dans la console d’administration.</w:t>
-      </w:r>
-    </w:p>
-    <w:p>
-      <w:pPr>
-        <w:jc w:val="both"/>
-        <w:rPr>
-          <w:sz w:val="24"/>
-          <w:szCs w:val="24"/>
-        </w:rPr>
-      </w:pPr>
-      <w:r>
-        <w:rPr>
-          <w:noProof/>
-          <w:lang w:eastAsia="fr-CA"/>
-        </w:rPr>
-        <w:drawing>
-          <wp:inline distT="0" distB="0" distL="0" distR="0" wp14:anchorId="570272E5" wp14:editId="1078C992">
-            <wp:extent cx="6400800" cy="4959350"/>
-            <wp:effectExtent l="133350" t="114300" r="133350" b="107950"/>
-            <wp:docPr id="22" name="Image 22"/>
+          <wp:inline distT="0" distB="0" distL="0" distR="0" wp14:anchorId="30A6F4E0" wp14:editId="67B3EF6A">
+            <wp:extent cx="6400800" cy="2832100"/>
+            <wp:effectExtent l="133350" t="95250" r="133350" b="101600"/>
+            <wp:docPr id="16" name="Image 16"/>
             <wp:cNvGraphicFramePr>
               <a:graphicFrameLocks xmlns:a="http://schemas.openxmlformats.org/drawingml/2006/main" noChangeAspect="1"/>
             </wp:cNvGraphicFramePr>
@@ -700,7 +616,7 @@
                   <pic:spPr>
                     <a:xfrm>
                       <a:off x="0" y="0"/>
-                      <a:ext cx="6400800" cy="4959350"/>
+                      <a:ext cx="6400800" cy="2832100"/>
                     </a:xfrm>
                     <a:prstGeom prst="rect">
                       <a:avLst/>
@@ -719,8 +635,91 @@
           </wp:inline>
         </w:drawing>
       </w:r>
-      <w:bookmarkStart w:id="0" w:name="_GoBack"/>
-      <w:bookmarkEnd w:id="0"/>
+    </w:p>
+    <w:p>
+      <w:pPr>
+        <w:jc w:val="both"/>
+        <w:rPr>
+          <w:sz w:val="24"/>
+          <w:szCs w:val="24"/>
+        </w:rPr>
+      </w:pPr>
+    </w:p>
+    <w:p>
+      <w:pPr>
+        <w:jc w:val="both"/>
+        <w:rPr>
+          <w:sz w:val="24"/>
+          <w:szCs w:val="24"/>
+        </w:rPr>
+      </w:pPr>
+      <w:r>
+        <w:rPr>
+          <w:sz w:val="24"/>
+          <w:szCs w:val="24"/>
+        </w:rPr>
+        <w:t xml:space="preserve">On peut les comparer au festival général, pouvant contenir des sous-évènements, comme par exemple « Le </w:t>
+      </w:r>
+      <w:proofErr w:type="spellStart"/>
+      <w:r>
+        <w:rPr>
+          <w:sz w:val="24"/>
+          <w:szCs w:val="24"/>
+        </w:rPr>
+        <w:t>Festi</w:t>
+      </w:r>
+      <w:proofErr w:type="spellEnd"/>
+      <w:r>
+        <w:rPr>
+          <w:sz w:val="24"/>
+          <w:szCs w:val="24"/>
+        </w:rPr>
+        <w:t>-Rire 2016 ».</w:t>
+      </w:r>
+      <w:r>
+        <w:rPr>
+          <w:sz w:val="24"/>
+          <w:szCs w:val="24"/>
+        </w:rPr>
+        <w:t xml:space="preserve"> Pour ce qui est des sous-évènements, des activités ainsi que les commanditaires, ce sont </w:t>
+      </w:r>
+      <w:r>
+        <w:rPr>
+          <w:sz w:val="24"/>
+          <w:szCs w:val="24"/>
+        </w:rPr>
+        <w:t>toutes</w:t>
+      </w:r>
+      <w:r>
+        <w:rPr>
+          <w:sz w:val="24"/>
+          <w:szCs w:val="24"/>
+        </w:rPr>
+        <w:t xml:space="preserve"> des classes apparts. Le sous-évènement sont en fait les spectacles, les souper bénéfices, les campagnes de financements, etc… Les commanditaires ne commanditent pas un évènement, ils commanditent un sous-évènement.</w:t>
+      </w:r>
+      <w:r>
+        <w:rPr>
+          <w:sz w:val="24"/>
+          <w:szCs w:val="24"/>
+        </w:rPr>
+        <w:t xml:space="preserve"> </w:t>
+      </w:r>
+    </w:p>
+    <w:p>
+      <w:pPr>
+        <w:jc w:val="both"/>
+        <w:rPr>
+          <w:sz w:val="24"/>
+          <w:szCs w:val="24"/>
+        </w:rPr>
+      </w:pPr>
+      <w:r>
+        <w:rPr>
+          <w:sz w:val="24"/>
+          <w:szCs w:val="24"/>
+        </w:rPr>
+        <w:t>Les engagements sont visibles, par contre ils sont en lecture seule. Le seul moyen de les modifier est dans la console d’administration.</w:t>
+      </w:r>
     </w:p>
     <w:p>
       <w:pPr>
@@ -735,12 +734,11 @@
           <w:noProof/>
           <w:lang w:eastAsia="fr-CA"/>
         </w:rPr>
-        <w:lastRenderedPageBreak/>
         <w:drawing>
-          <wp:inline distT="0" distB="0" distL="0" distR="0" wp14:anchorId="01B5B04A" wp14:editId="77D09675">
-            <wp:extent cx="6400800" cy="3326130"/>
-            <wp:effectExtent l="133350" t="114300" r="133350" b="121920"/>
-            <wp:docPr id="23" name="Image 23"/>
+          <wp:inline distT="0" distB="0" distL="0" distR="0" wp14:anchorId="5B40025D" wp14:editId="47B87173">
+            <wp:extent cx="6400800" cy="5349240"/>
+            <wp:effectExtent l="133350" t="133350" r="133350" b="137160"/>
+            <wp:docPr id="18" name="Image 18"/>
             <wp:cNvGraphicFramePr>
               <a:graphicFrameLocks xmlns:a="http://schemas.openxmlformats.org/drawingml/2006/main" noChangeAspect="1"/>
             </wp:cNvGraphicFramePr>
@@ -760,7 +758,7 @@
                   <pic:spPr>
                     <a:xfrm>
                       <a:off x="0" y="0"/>
-                      <a:ext cx="6400800" cy="3326130"/>
+                      <a:ext cx="6400800" cy="5349240"/>
                     </a:xfrm>
                     <a:prstGeom prst="rect">
                       <a:avLst/>
@@ -782,108 +780,7 @@
     </w:p>
     <w:p>
       <w:pPr>
-        <w:rPr>
-          <w:sz w:val="24"/>
-          <w:szCs w:val="24"/>
-        </w:rPr>
-      </w:pPr>
-      <w:r>
-        <w:rPr>
-          <w:sz w:val="24"/>
-          <w:szCs w:val="24"/>
-        </w:rPr>
-        <w:t>Un sous-évènement ne contient pratiquement aucune info</w:t>
-      </w:r>
-      <w:r>
-        <w:rPr>
-          <w:sz w:val="24"/>
-          <w:szCs w:val="24"/>
-        </w:rPr>
-        <w:t>rmation</w:t>
-      </w:r>
-      <w:r>
-        <w:rPr>
-          <w:sz w:val="24"/>
-          <w:szCs w:val="24"/>
-        </w:rPr>
-        <w:t>.</w:t>
-      </w:r>
-      <w:r>
-        <w:rPr>
-          <w:sz w:val="24"/>
-          <w:szCs w:val="24"/>
-        </w:rPr>
-        <w:t xml:space="preserve"> Il sert principalement à regrouper les informations sur le</w:t>
-      </w:r>
-      <w:r>
-        <w:rPr>
-          <w:sz w:val="24"/>
-          <w:szCs w:val="24"/>
-        </w:rPr>
-        <w:t>s salles, les forfaits et</w:t>
-      </w:r>
-      <w:r>
-        <w:rPr>
-          <w:sz w:val="24"/>
-          <w:szCs w:val="24"/>
-        </w:rPr>
-        <w:t xml:space="preserve"> les services requis pour pouvoir choisir une salle convenable</w:t>
-      </w:r>
-      <w:r>
-        <w:rPr>
-          <w:sz w:val="24"/>
-          <w:szCs w:val="24"/>
-        </w:rPr>
-        <w:t xml:space="preserve"> pour le sous-évènement.</w:t>
-      </w:r>
-    </w:p>
-    <w:p>
-      <w:pPr>
-        <w:rPr>
-          <w:sz w:val="24"/>
-          <w:szCs w:val="24"/>
-        </w:rPr>
-      </w:pPr>
-      <w:r>
-        <w:rPr>
-          <w:sz w:val="24"/>
-          <w:szCs w:val="24"/>
-        </w:rPr>
-        <w:t>Dans les détails, le site web sera une icône (planète) qui envoie vers le site web de l’évènement.</w:t>
-      </w:r>
-    </w:p>
-    <w:p>
-      <w:pPr>
-        <w:rPr>
-          <w:sz w:val="24"/>
-          <w:szCs w:val="24"/>
-        </w:rPr>
-      </w:pPr>
-      <w:r>
-        <w:rPr>
-          <w:sz w:val="24"/>
-          <w:szCs w:val="24"/>
-        </w:rPr>
-        <w:t>Dans les détails de l’évènement, on y trouvera la liste des sous-évènements et les activités reliées ainsi que les activités liés aux sous-évènements enfant.</w:t>
-      </w:r>
-    </w:p>
-    <w:p>
-      <w:pPr>
-        <w:rPr>
-          <w:sz w:val="24"/>
-          <w:szCs w:val="24"/>
-        </w:rPr>
-      </w:pPr>
-      <w:r>
-        <w:rPr>
-          <w:sz w:val="24"/>
-          <w:szCs w:val="24"/>
-        </w:rPr>
-        <w:t>L’affichage des sous-évènements devra afficher TOUT ce qui est lié aux sous-évènements.</w:t>
-      </w:r>
-    </w:p>
-    <w:p>
-      <w:pPr>
+        <w:jc w:val="both"/>
         <w:rPr>
           <w:sz w:val="24"/>
           <w:szCs w:val="24"/>
@@ -895,6 +792,324 @@
           <w:lang w:eastAsia="fr-CA"/>
         </w:rPr>
         <w:lastRenderedPageBreak/>
+        <w:drawing>
+          <wp:inline distT="0" distB="0" distL="0" distR="0" wp14:anchorId="380E53A6" wp14:editId="46919F34">
+            <wp:extent cx="6400800" cy="2336800"/>
+            <wp:effectExtent l="133350" t="95250" r="133350" b="101600"/>
+            <wp:docPr id="25" name="Image 25"/>
+            <wp:cNvGraphicFramePr>
+              <a:graphicFrameLocks xmlns:a="http://schemas.openxmlformats.org/drawingml/2006/main" noChangeAspect="1"/>
+            </wp:cNvGraphicFramePr>
+            <a:graphic xmlns:a="http://schemas.openxmlformats.org/drawingml/2006/main">
+              <a:graphicData uri="http://schemas.openxmlformats.org/drawingml/2006/picture">
+                <pic:pic xmlns:pic="http://schemas.openxmlformats.org/drawingml/2006/picture">
+                  <pic:nvPicPr>
+                    <pic:cNvPr id="1" name=""/>
+                    <pic:cNvPicPr/>
+                  </pic:nvPicPr>
+                  <pic:blipFill>
+                    <a:blip r:embed="rId12"/>
+                    <a:stretch>
+                      <a:fillRect/>
+                    </a:stretch>
+                  </pic:blipFill>
+                  <pic:spPr>
+                    <a:xfrm>
+                      <a:off x="0" y="0"/>
+                      <a:ext cx="6400800" cy="2336800"/>
+                    </a:xfrm>
+                    <a:prstGeom prst="rect">
+                      <a:avLst/>
+                    </a:prstGeom>
+                    <a:effectLst>
+                      <a:outerShdw blurRad="63500" sx="102000" sy="102000" algn="ctr" rotWithShape="0">
+                        <a:prstClr val="black">
+                          <a:alpha val="40000"/>
+                        </a:prstClr>
+                      </a:outerShdw>
+                    </a:effectLst>
+                  </pic:spPr>
+                </pic:pic>
+              </a:graphicData>
+            </a:graphic>
+          </wp:inline>
+        </w:drawing>
+      </w:r>
+    </w:p>
+    <w:p>
+      <w:pPr>
+        <w:rPr>
+          <w:sz w:val="24"/>
+          <w:szCs w:val="24"/>
+        </w:rPr>
+      </w:pPr>
+    </w:p>
+    <w:p>
+      <w:pPr>
+        <w:rPr>
+          <w:sz w:val="24"/>
+          <w:szCs w:val="24"/>
+        </w:rPr>
+      </w:pPr>
+      <w:r>
+        <w:rPr>
+          <w:noProof/>
+          <w:lang w:eastAsia="fr-CA"/>
+        </w:rPr>
+        <w:drawing>
+          <wp:inline distT="0" distB="0" distL="0" distR="0" wp14:anchorId="1CF66588" wp14:editId="62CC22C5">
+            <wp:extent cx="5334000" cy="4286250"/>
+            <wp:effectExtent l="133350" t="114300" r="133350" b="114300"/>
+            <wp:docPr id="26" name="Image 26"/>
+            <wp:cNvGraphicFramePr>
+              <a:graphicFrameLocks xmlns:a="http://schemas.openxmlformats.org/drawingml/2006/main" noChangeAspect="1"/>
+            </wp:cNvGraphicFramePr>
+            <a:graphic xmlns:a="http://schemas.openxmlformats.org/drawingml/2006/main">
+              <a:graphicData uri="http://schemas.openxmlformats.org/drawingml/2006/picture">
+                <pic:pic xmlns:pic="http://schemas.openxmlformats.org/drawingml/2006/picture">
+                  <pic:nvPicPr>
+                    <pic:cNvPr id="1" name=""/>
+                    <pic:cNvPicPr/>
+                  </pic:nvPicPr>
+                  <pic:blipFill>
+                    <a:blip r:embed="rId13"/>
+                    <a:stretch>
+                      <a:fillRect/>
+                    </a:stretch>
+                  </pic:blipFill>
+                  <pic:spPr>
+                    <a:xfrm>
+                      <a:off x="0" y="0"/>
+                      <a:ext cx="5334000" cy="4286250"/>
+                    </a:xfrm>
+                    <a:prstGeom prst="rect">
+                      <a:avLst/>
+                    </a:prstGeom>
+                    <a:effectLst>
+                      <a:outerShdw blurRad="63500" sx="102000" sy="102000" algn="ctr" rotWithShape="0">
+                        <a:prstClr val="black">
+                          <a:alpha val="40000"/>
+                        </a:prstClr>
+                      </a:outerShdw>
+                    </a:effectLst>
+                  </pic:spPr>
+                </pic:pic>
+              </a:graphicData>
+            </a:graphic>
+          </wp:inline>
+        </w:drawing>
+      </w:r>
+    </w:p>
+    <w:p>
+      <w:pPr>
+        <w:rPr>
+          <w:sz w:val="24"/>
+          <w:szCs w:val="24"/>
+        </w:rPr>
+      </w:pPr>
+      <w:r>
+        <w:rPr>
+          <w:sz w:val="24"/>
+          <w:szCs w:val="24"/>
+        </w:rPr>
+        <w:t xml:space="preserve">Toutes les fenêtres d’ajout vont être comme celle-ci et les choix seront </w:t>
+      </w:r>
+      <w:r>
+        <w:rPr>
+          <w:sz w:val="24"/>
+          <w:szCs w:val="24"/>
+        </w:rPr>
+        <w:t>ajoutés</w:t>
+      </w:r>
+      <w:r>
+        <w:rPr>
+          <w:sz w:val="24"/>
+          <w:szCs w:val="24"/>
+        </w:rPr>
+        <w:t xml:space="preserve"> au sommaire qui sera mis à jour.</w:t>
+      </w:r>
+    </w:p>
+    <w:p>
+      <w:pPr>
+        <w:rPr>
+          <w:sz w:val="24"/>
+          <w:szCs w:val="24"/>
+        </w:rPr>
+      </w:pPr>
+      <w:r>
+        <w:rPr>
+          <w:noProof/>
+          <w:lang w:eastAsia="fr-CA"/>
+        </w:rPr>
+        <w:lastRenderedPageBreak/>
+        <w:drawing>
+          <wp:inline distT="0" distB="0" distL="0" distR="0" wp14:anchorId="37912035" wp14:editId="4EE85E3B">
+            <wp:extent cx="6400800" cy="2019935"/>
+            <wp:effectExtent l="133350" t="95250" r="133350" b="94615"/>
+            <wp:docPr id="27" name="Image 27"/>
+            <wp:cNvGraphicFramePr>
+              <a:graphicFrameLocks xmlns:a="http://schemas.openxmlformats.org/drawingml/2006/main" noChangeAspect="1"/>
+            </wp:cNvGraphicFramePr>
+            <a:graphic xmlns:a="http://schemas.openxmlformats.org/drawingml/2006/main">
+              <a:graphicData uri="http://schemas.openxmlformats.org/drawingml/2006/picture">
+                <pic:pic xmlns:pic="http://schemas.openxmlformats.org/drawingml/2006/picture">
+                  <pic:nvPicPr>
+                    <pic:cNvPr id="1" name=""/>
+                    <pic:cNvPicPr/>
+                  </pic:nvPicPr>
+                  <pic:blipFill>
+                    <a:blip r:embed="rId14"/>
+                    <a:stretch>
+                      <a:fillRect/>
+                    </a:stretch>
+                  </pic:blipFill>
+                  <pic:spPr>
+                    <a:xfrm>
+                      <a:off x="0" y="0"/>
+                      <a:ext cx="6400800" cy="2019935"/>
+                    </a:xfrm>
+                    <a:prstGeom prst="rect">
+                      <a:avLst/>
+                    </a:prstGeom>
+                    <a:effectLst>
+                      <a:outerShdw blurRad="63500" sx="102000" sy="102000" algn="ctr" rotWithShape="0">
+                        <a:prstClr val="black">
+                          <a:alpha val="40000"/>
+                        </a:prstClr>
+                      </a:outerShdw>
+                    </a:effectLst>
+                  </pic:spPr>
+                </pic:pic>
+              </a:graphicData>
+            </a:graphic>
+          </wp:inline>
+        </w:drawing>
+      </w:r>
+      <w:bookmarkStart w:id="0" w:name="_GoBack"/>
+      <w:bookmarkEnd w:id="0"/>
+    </w:p>
+    <w:p>
+      <w:pPr>
+        <w:rPr>
+          <w:sz w:val="24"/>
+          <w:szCs w:val="24"/>
+        </w:rPr>
+      </w:pPr>
+    </w:p>
+    <w:p>
+      <w:pPr>
+        <w:rPr>
+          <w:sz w:val="24"/>
+          <w:szCs w:val="24"/>
+        </w:rPr>
+      </w:pPr>
+      <w:r>
+        <w:rPr>
+          <w:sz w:val="24"/>
+          <w:szCs w:val="24"/>
+        </w:rPr>
+        <w:t>Un sous-évènement ne contient pratiquement aucune info</w:t>
+      </w:r>
+      <w:r>
+        <w:rPr>
+          <w:sz w:val="24"/>
+          <w:szCs w:val="24"/>
+        </w:rPr>
+        <w:t>rmation</w:t>
+      </w:r>
+      <w:r>
+        <w:rPr>
+          <w:sz w:val="24"/>
+          <w:szCs w:val="24"/>
+        </w:rPr>
+        <w:t>.</w:t>
+      </w:r>
+      <w:r>
+        <w:rPr>
+          <w:sz w:val="24"/>
+          <w:szCs w:val="24"/>
+        </w:rPr>
+        <w:t xml:space="preserve"> Il sert principalement à regrouper les informations sur le</w:t>
+      </w:r>
+      <w:r>
+        <w:rPr>
+          <w:sz w:val="24"/>
+          <w:szCs w:val="24"/>
+        </w:rPr>
+        <w:t>s salles, les forfaits et</w:t>
+      </w:r>
+      <w:r>
+        <w:rPr>
+          <w:sz w:val="24"/>
+          <w:szCs w:val="24"/>
+        </w:rPr>
+        <w:t xml:space="preserve"> les services requis pour pouvoir choisir une salle convenable</w:t>
+      </w:r>
+      <w:r>
+        <w:rPr>
+          <w:sz w:val="24"/>
+          <w:szCs w:val="24"/>
+        </w:rPr>
+        <w:t xml:space="preserve"> pour le sous-évènement.</w:t>
+      </w:r>
+    </w:p>
+    <w:p>
+      <w:pPr>
+        <w:rPr>
+          <w:sz w:val="24"/>
+          <w:szCs w:val="24"/>
+        </w:rPr>
+      </w:pPr>
+      <w:r>
+        <w:rPr>
+          <w:sz w:val="24"/>
+          <w:szCs w:val="24"/>
+        </w:rPr>
+        <w:t>Dans les détails, le site web sera une icône (planète) qui envoie vers le site web de l’évènement.</w:t>
+      </w:r>
+    </w:p>
+    <w:p>
+      <w:pPr>
+        <w:rPr>
+          <w:sz w:val="24"/>
+          <w:szCs w:val="24"/>
+        </w:rPr>
+      </w:pPr>
+      <w:r>
+        <w:rPr>
+          <w:sz w:val="24"/>
+          <w:szCs w:val="24"/>
+        </w:rPr>
+        <w:t>Dans les détails de l’évènement, on y trouvera la liste des sous-évènements et les activités reliées ainsi que les activités liés aux sous-évènements enfant.</w:t>
+      </w:r>
+    </w:p>
+    <w:p>
+      <w:pPr>
+        <w:rPr>
+          <w:sz w:val="24"/>
+          <w:szCs w:val="24"/>
+        </w:rPr>
+      </w:pPr>
+      <w:r>
+        <w:rPr>
+          <w:sz w:val="24"/>
+          <w:szCs w:val="24"/>
+        </w:rPr>
+        <w:t>L’affichage des sous-évènements devra afficher TOUT ce qui est lié aux sous-évènements.</w:t>
+      </w:r>
+    </w:p>
+    <w:p>
+      <w:pPr>
+        <w:rPr>
+          <w:sz w:val="24"/>
+          <w:szCs w:val="24"/>
+        </w:rPr>
+      </w:pPr>
+      <w:r>
+        <w:rPr>
+          <w:noProof/>
+          <w:lang w:eastAsia="fr-CA"/>
+        </w:rPr>
         <w:drawing>
           <wp:inline distT="0" distB="0" distL="0" distR="0" wp14:anchorId="099F2DFE" wp14:editId="4FFDB23A">
             <wp:extent cx="6400448" cy="3079631"/>
@@ -911,7 +1126,7 @@
                     <pic:cNvPicPr/>
                   </pic:nvPicPr>
                   <pic:blipFill>
-                    <a:blip r:embed="rId12"/>
+                    <a:blip r:embed="rId15"/>
                     <a:stretch>
                       <a:fillRect/>
                     </a:stretch>
@@ -951,6 +1166,7 @@
           <w:noProof/>
           <w:lang w:eastAsia="fr-CA"/>
         </w:rPr>
+        <w:lastRenderedPageBreak/>
         <w:drawing>
           <wp:inline distT="0" distB="0" distL="0" distR="0" wp14:anchorId="4266AFD3" wp14:editId="2F236482">
             <wp:extent cx="6400422" cy="4537495"/>
@@ -967,7 +1183,7 @@
                     <pic:cNvPicPr/>
                   </pic:nvPicPr>
                   <pic:blipFill>
-                    <a:blip r:embed="rId13"/>
+                    <a:blip r:embed="rId16"/>
                     <a:stretch>
                       <a:fillRect/>
                     </a:stretch>
@@ -1007,7 +1223,6 @@
           <w:noProof/>
           <w:lang w:eastAsia="fr-CA"/>
         </w:rPr>
-        <w:lastRenderedPageBreak/>
         <w:drawing>
           <wp:inline distT="0" distB="0" distL="0" distR="0" wp14:anchorId="00774CA0" wp14:editId="4CC50E9A">
             <wp:extent cx="6400800" cy="2731135"/>
@@ -1024,7 +1239,7 @@
                     <pic:cNvPicPr/>
                   </pic:nvPicPr>
                   <pic:blipFill>
-                    <a:blip r:embed="rId14"/>
+                    <a:blip r:embed="rId17"/>
                     <a:stretch>
                       <a:fillRect/>
                     </a:stretch>
@@ -1064,6 +1279,7 @@
           <w:sz w:val="24"/>
           <w:szCs w:val="24"/>
         </w:rPr>
+        <w:lastRenderedPageBreak/>
         <w:t xml:space="preserve">Les commanditaires ont la possibilité de faire un ou plusieurs dons. Lorsqu’ils passent un certain cap, ils atteignent un niveau </w:t>
       </w:r>
       <w:r>
@@ -1135,7 +1351,7 @@
                     <pic:cNvPicPr/>
                   </pic:nvPicPr>
                   <pic:blipFill>
-                    <a:blip r:embed="rId15"/>
+                    <a:blip r:embed="rId18"/>
                     <a:stretch>
                       <a:fillRect/>
                     </a:stretch>
@@ -1183,7 +1399,7 @@
                     <pic:cNvPicPr/>
                   </pic:nvPicPr>
                   <pic:blipFill>
-                    <a:blip r:embed="rId16"/>
+                    <a:blip r:embed="rId19"/>
                     <a:stretch>
                       <a:fillRect/>
                     </a:stretch>
@@ -1570,7 +1786,7 @@
                     <pic:cNvPicPr/>
                   </pic:nvPicPr>
                   <pic:blipFill>
-                    <a:blip r:embed="rId17"/>
+                    <a:blip r:embed="rId20"/>
                     <a:stretch>
                       <a:fillRect/>
                     </a:stretch>
@@ -1751,7 +1967,7 @@
                     <pic:cNvPicPr/>
                   </pic:nvPicPr>
                   <pic:blipFill>
-                    <a:blip r:embed="rId18"/>
+                    <a:blip r:embed="rId21"/>
                     <a:stretch>
                       <a:fillRect/>
                     </a:stretch>
@@ -1799,7 +2015,7 @@
                     <pic:cNvPicPr/>
                   </pic:nvPicPr>
                   <pic:blipFill>
-                    <a:blip r:embed="rId19"/>
+                    <a:blip r:embed="rId22"/>
                     <a:stretch>
                       <a:fillRect/>
                     </a:stretch>
@@ -1864,7 +2080,7 @@
                     <pic:cNvPicPr/>
                   </pic:nvPicPr>
                   <pic:blipFill>
-                    <a:blip r:embed="rId20"/>
+                    <a:blip r:embed="rId23"/>
                     <a:stretch>
                       <a:fillRect/>
                     </a:stretch>
@@ -2257,7 +2473,7 @@
                     <pic:cNvPicPr/>
                   </pic:nvPicPr>
                   <pic:blipFill>
-                    <a:blip r:embed="rId21"/>
+                    <a:blip r:embed="rId24"/>
                     <a:stretch>
                       <a:fillRect/>
                     </a:stretch>
@@ -2322,7 +2538,7 @@
                     <pic:cNvPicPr/>
                   </pic:nvPicPr>
                   <pic:blipFill>
-                    <a:blip r:embed="rId22">
+                    <a:blip r:embed="rId25">
                       <a:extLst>
                         <a:ext uri="{28A0092B-C50C-407E-A947-70E740481C1C}">
                           <a14:useLocalDpi xmlns:a14="http://schemas.microsoft.com/office/drawing/2010/main" val="0"/>
@@ -2878,7 +3094,7 @@
         </w:rPr>
         <w:lastRenderedPageBreak/>
         <w:drawing>
-          <wp:anchor distT="0" distB="0" distL="114300" distR="114300" simplePos="0" relativeHeight="251659264" behindDoc="0" locked="0" layoutInCell="1" allowOverlap="1" wp14:anchorId="77A69965" wp14:editId="4D57BEA3">
+          <wp:anchor distT="0" distB="0" distL="114300" distR="114300" simplePos="0" relativeHeight="251659264" behindDoc="0" locked="0" layoutInCell="1" allowOverlap="1" wp14:anchorId="7DEDEA3D" wp14:editId="2B4029F6">
             <wp:simplePos x="0" y="0"/>
             <wp:positionH relativeFrom="margin">
               <wp:posOffset>472219</wp:posOffset>
@@ -2901,7 +3117,7 @@
                     <pic:cNvPicPr/>
                   </pic:nvPicPr>
                   <pic:blipFill>
-                    <a:blip r:embed="rId23">
+                    <a:blip r:embed="rId26">
                       <a:extLst>
                         <a:ext uri="{28A0092B-C50C-407E-A947-70E740481C1C}">
                           <a14:useLocalDpi xmlns:a14="http://schemas.microsoft.com/office/drawing/2010/main" val="0"/>
@@ -2933,7 +3149,7 @@
           <w:lang w:eastAsia="fr-CA"/>
         </w:rPr>
         <w:drawing>
-          <wp:anchor distT="0" distB="0" distL="114300" distR="114300" simplePos="0" relativeHeight="251661312" behindDoc="1" locked="0" layoutInCell="1" allowOverlap="1" wp14:anchorId="5FBE2FA9" wp14:editId="1E374375">
+          <wp:anchor distT="0" distB="0" distL="114300" distR="114300" simplePos="0" relativeHeight="251661312" behindDoc="1" locked="0" layoutInCell="1" allowOverlap="1" wp14:anchorId="57968953" wp14:editId="451F0F84">
             <wp:simplePos x="0" y="0"/>
             <wp:positionH relativeFrom="column">
               <wp:posOffset>2987675</wp:posOffset>
@@ -2956,7 +3172,7 @@
                     <pic:cNvPicPr/>
                   </pic:nvPicPr>
                   <pic:blipFill>
-                    <a:blip r:embed="rId24">
+                    <a:blip r:embed="rId27">
                       <a:extLst>
                         <a:ext uri="{28A0092B-C50C-407E-A947-70E740481C1C}">
                           <a14:useLocalDpi xmlns:a14="http://schemas.microsoft.com/office/drawing/2010/main" val="0"/>
@@ -2991,11 +3207,18 @@
       </w:r>
       <w:r>
         <w:rPr>
+          <w:sz w:val="36"/>
+          <w:szCs w:val="36"/>
+        </w:rPr>
+        <w:t xml:space="preserve"> Memo</w:t>
+      </w:r>
+      <w:r>
+        <w:rPr>
           <w:noProof/>
           <w:lang w:eastAsia="fr-CA"/>
         </w:rPr>
         <w:drawing>
-          <wp:inline distT="0" distB="0" distL="0" distR="0" wp14:anchorId="3DE2FA83" wp14:editId="47B1445D">
+          <wp:inline distT="0" distB="0" distL="0" distR="0" wp14:anchorId="018CAAEC" wp14:editId="0C85DC34">
             <wp:extent cx="6400106" cy="3847795"/>
             <wp:effectExtent l="133350" t="114300" r="134620" b="114935"/>
             <wp:docPr id="5" name="Image 5"/>
@@ -3010,7 +3233,7 @@
                     <pic:cNvPicPr/>
                   </pic:nvPicPr>
                   <pic:blipFill>
-                    <a:blip r:embed="rId25"/>
+                    <a:blip r:embed="rId28"/>
                     <a:stretch>
                       <a:fillRect/>
                     </a:stretch>
@@ -3044,27 +3267,20 @@
         </w:rPr>
         <w:t xml:space="preserve"> </w:t>
       </w:r>
-      <w:r>
-        <w:rPr>
-          <w:sz w:val="36"/>
-          <w:szCs w:val="36"/>
+    </w:p>
+    <w:p>
+      <w:pPr>
+        <w:rPr>
+          <w:sz w:val="24"/>
+          <w:szCs w:val="24"/>
+        </w:rPr>
+      </w:pPr>
+      <w:r>
+        <w:rPr>
+          <w:sz w:val="24"/>
+          <w:szCs w:val="24"/>
         </w:rPr>
         <w:lastRenderedPageBreak/>
-        <w:t>Mémos</w:t>
-      </w:r>
-    </w:p>
-    <w:p>
-      <w:pPr>
-        <w:rPr>
-          <w:sz w:val="24"/>
-          <w:szCs w:val="24"/>
-        </w:rPr>
-      </w:pPr>
-      <w:r>
-        <w:rPr>
-          <w:sz w:val="24"/>
-          <w:szCs w:val="24"/>
-        </w:rPr>
         <w:t xml:space="preserve">Le package mémos est une table </w:t>
       </w:r>
       <w:r>

</xml_diff>

<commit_message>
Modif. de quelques interfaces et modif. du doc. d'analyse
</commit_message>
<xml_diff>
--- a/Sprint 2/Package 1/Documentation/AnalyseGlobal.docx
+++ b/Sprint 2/Package 1/Documentation/AnalyseGlobal.docx
@@ -161,7 +161,7 @@
                     <pic:cNvPicPr/>
                   </pic:nvPicPr>
                   <pic:blipFill>
-                    <a:blip r:embed="rId5" cstate="print">
+                    <a:blip r:embed="rId6" cstate="print">
                       <a:extLst>
                         <a:ext uri="{28A0092B-C50C-407E-A947-70E740481C1C}">
                           <a14:useLocalDpi xmlns:a14="http://schemas.microsoft.com/office/drawing/2010/main" val="0"/>
@@ -378,7 +378,7 @@
                     <pic:cNvPicPr/>
                   </pic:nvPicPr>
                   <pic:blipFill>
-                    <a:blip r:embed="rId6">
+                    <a:blip r:embed="rId7">
                       <a:extLst>
                         <a:ext uri="{28A0092B-C50C-407E-A947-70E740481C1C}">
                           <a14:useLocalDpi xmlns:a14="http://schemas.microsoft.com/office/drawing/2010/main" val="0"/>
@@ -435,7 +435,7 @@
                     <pic:cNvPicPr/>
                   </pic:nvPicPr>
                   <pic:blipFill>
-                    <a:blip r:embed="rId7"/>
+                    <a:blip r:embed="rId8"/>
                     <a:stretch>
                       <a:fillRect/>
                     </a:stretch>
@@ -483,7 +483,7 @@
                     <pic:cNvPicPr/>
                   </pic:nvPicPr>
                   <pic:blipFill>
-                    <a:blip r:embed="rId8"/>
+                    <a:blip r:embed="rId9"/>
                     <a:stretch>
                       <a:fillRect/>
                     </a:stretch>
@@ -551,7 +551,7 @@
                     <pic:cNvPicPr/>
                   </pic:nvPicPr>
                   <pic:blipFill>
-                    <a:blip r:embed="rId9"/>
+                    <a:blip r:embed="rId10"/>
                     <a:stretch>
                       <a:fillRect/>
                     </a:stretch>
@@ -608,7 +608,7 @@
                     <pic:cNvPicPr/>
                   </pic:nvPicPr>
                   <pic:blipFill>
-                    <a:blip r:embed="rId10"/>
+                    <a:blip r:embed="rId11"/>
                     <a:stretch>
                       <a:fillRect/>
                     </a:stretch>
@@ -750,7 +750,7 @@
                     <pic:cNvPicPr/>
                   </pic:nvPicPr>
                   <pic:blipFill>
-                    <a:blip r:embed="rId11"/>
+                    <a:blip r:embed="rId12"/>
                     <a:stretch>
                       <a:fillRect/>
                     </a:stretch>
@@ -808,7 +808,7 @@
                     <pic:cNvPicPr/>
                   </pic:nvPicPr>
                   <pic:blipFill>
-                    <a:blip r:embed="rId12"/>
+                    <a:blip r:embed="rId13"/>
                     <a:stretch>
                       <a:fillRect/>
                     </a:stretch>
@@ -872,7 +872,7 @@
                     <pic:cNvPicPr/>
                   </pic:nvPicPr>
                   <pic:blipFill>
-                    <a:blip r:embed="rId13"/>
+                    <a:blip r:embed="rId14"/>
                     <a:stretch>
                       <a:fillRect/>
                     </a:stretch>
@@ -958,7 +958,7 @@
                     <pic:cNvPicPr/>
                   </pic:nvPicPr>
                   <pic:blipFill>
-                    <a:blip r:embed="rId14"/>
+                    <a:blip r:embed="rId15"/>
                     <a:stretch>
                       <a:fillRect/>
                     </a:stretch>
@@ -1103,16 +1103,136 @@
           <w:szCs w:val="24"/>
         </w:rPr>
       </w:pPr>
-      <w:r>
-        <w:rPr>
+    </w:p>
+    <w:p>
+      <w:pPr>
+        <w:rPr>
+          <w:sz w:val="24"/>
+          <w:szCs w:val="24"/>
+        </w:rPr>
+      </w:pPr>
+    </w:p>
+    <w:p>
+      <w:pPr>
+        <w:rPr>
+          <w:sz w:val="24"/>
+          <w:szCs w:val="24"/>
+        </w:rPr>
+      </w:pPr>
+    </w:p>
+    <w:p>
+      <w:pPr>
+        <w:rPr>
+          <w:sz w:val="24"/>
+          <w:szCs w:val="24"/>
+        </w:rPr>
+      </w:pPr>
+    </w:p>
+    <w:p>
+      <w:pPr>
+        <w:rPr>
+          <w:sz w:val="24"/>
+          <w:szCs w:val="24"/>
+        </w:rPr>
+      </w:pPr>
+    </w:p>
+    <w:p>
+      <w:pPr>
+        <w:rPr>
+          <w:sz w:val="24"/>
+          <w:szCs w:val="24"/>
+        </w:rPr>
+      </w:pPr>
+    </w:p>
+    <w:p>
+      <w:pPr>
+        <w:rPr>
+          <w:sz w:val="24"/>
+          <w:szCs w:val="24"/>
+        </w:rPr>
+      </w:pPr>
+    </w:p>
+    <w:p>
+      <w:pPr>
+        <w:rPr>
+          <w:sz w:val="24"/>
+          <w:szCs w:val="24"/>
+        </w:rPr>
+      </w:pPr>
+    </w:p>
+    <w:p>
+      <w:pPr>
+        <w:rPr>
+          <w:sz w:val="24"/>
+          <w:szCs w:val="24"/>
+        </w:rPr>
+      </w:pPr>
+    </w:p>
+    <w:p>
+      <w:pPr>
+        <w:rPr>
+          <w:sz w:val="24"/>
+          <w:szCs w:val="24"/>
+        </w:rPr>
+      </w:pPr>
+    </w:p>
+    <w:p>
+      <w:pPr>
+        <w:rPr>
+          <w:sz w:val="24"/>
+          <w:szCs w:val="24"/>
+        </w:rPr>
+      </w:pPr>
+    </w:p>
+    <w:p>
+      <w:pPr>
+        <w:rPr>
+          <w:sz w:val="24"/>
+          <w:szCs w:val="24"/>
+        </w:rPr>
+      </w:pPr>
+    </w:p>
+    <w:p>
+      <w:pPr>
+        <w:jc w:val="center"/>
+        <w:rPr>
+          <w:b/>
+          <w:sz w:val="36"/>
+          <w:szCs w:val="36"/>
+        </w:rPr>
+      </w:pPr>
+      <w:r>
+        <w:rPr>
+          <w:b/>
+          <w:sz w:val="36"/>
+          <w:szCs w:val="36"/>
+        </w:rPr>
+        <w:lastRenderedPageBreak/>
+        <w:t>Les commanditaires</w:t>
+      </w:r>
+    </w:p>
+    <w:p>
+      <w:pPr>
+        <w:jc w:val="center"/>
+        <w:rPr>
+          <w:b/>
+          <w:sz w:val="36"/>
+          <w:szCs w:val="36"/>
+        </w:rPr>
+      </w:pPr>
+      <w:r>
+        <w:rPr>
+          <w:b/>
           <w:noProof/>
+          <w:sz w:val="36"/>
+          <w:szCs w:val="36"/>
           <w:lang w:eastAsia="fr-CA"/>
         </w:rPr>
         <w:drawing>
-          <wp:inline distT="0" distB="0" distL="0" distR="0" wp14:anchorId="099F2DFE" wp14:editId="4FFDB23A">
-            <wp:extent cx="6400448" cy="3079631"/>
-            <wp:effectExtent l="133350" t="95250" r="133985" b="102235"/>
-            <wp:docPr id="19" name="Image 19"/>
+          <wp:inline distT="0" distB="0" distL="0" distR="0">
+            <wp:extent cx="2600688" cy="3077004"/>
+            <wp:effectExtent l="0" t="0" r="9525" b="9525"/>
+            <wp:docPr id="20" name="Image 20"/>
             <wp:cNvGraphicFramePr>
               <a:graphicFrameLocks xmlns:a="http://schemas.openxmlformats.org/drawingml/2006/main" noChangeAspect="1"/>
             </wp:cNvGraphicFramePr>
@@ -1120,11 +1240,17 @@
               <a:graphicData uri="http://schemas.openxmlformats.org/drawingml/2006/picture">
                 <pic:pic xmlns:pic="http://schemas.openxmlformats.org/drawingml/2006/picture">
                   <pic:nvPicPr>
-                    <pic:cNvPr id="1" name=""/>
+                    <pic:cNvPr id="20" name="CV.PNG"/>
                     <pic:cNvPicPr/>
                   </pic:nvPicPr>
                   <pic:blipFill>
-                    <a:blip r:embed="rId15"/>
+                    <a:blip r:embed="rId16">
+                      <a:extLst>
+                        <a:ext uri="{28A0092B-C50C-407E-A947-70E740481C1C}">
+                          <a14:useLocalDpi xmlns:a14="http://schemas.microsoft.com/office/drawing/2010/main" val="0"/>
+                        </a:ext>
+                      </a:extLst>
+                    </a:blip>
                     <a:stretch>
                       <a:fillRect/>
                     </a:stretch>
@@ -1132,7 +1258,66 @@
                   <pic:spPr>
                     <a:xfrm>
                       <a:off x="0" y="0"/>
-                      <a:ext cx="6423708" cy="3090823"/>
+                      <a:ext cx="2600688" cy="3077004"/>
+                    </a:xfrm>
+                    <a:prstGeom prst="rect">
+                      <a:avLst/>
+                    </a:prstGeom>
+                  </pic:spPr>
+                </pic:pic>
+              </a:graphicData>
+            </a:graphic>
+          </wp:inline>
+        </w:drawing>
+      </w:r>
+    </w:p>
+    <w:p>
+      <w:pPr>
+        <w:jc w:val="center"/>
+        <w:rPr>
+          <w:b/>
+          <w:sz w:val="36"/>
+          <w:szCs w:val="36"/>
+        </w:rPr>
+      </w:pPr>
+      <w:r>
+        <w:rPr>
+          <w:noProof/>
+          <w:sz w:val="24"/>
+          <w:szCs w:val="24"/>
+          <w:lang w:eastAsia="fr-CA"/>
+        </w:rPr>
+        <w:drawing>
+          <wp:inline distT="0" distB="0" distL="0" distR="0">
+            <wp:extent cx="6400800" cy="3165475"/>
+            <wp:effectExtent l="133350" t="95250" r="133350" b="92075"/>
+            <wp:docPr id="31" name="Image 31"/>
+            <wp:cNvGraphicFramePr>
+              <a:graphicFrameLocks xmlns:a="http://schemas.openxmlformats.org/drawingml/2006/main" noChangeAspect="1"/>
+            </wp:cNvGraphicFramePr>
+            <a:graphic xmlns:a="http://schemas.openxmlformats.org/drawingml/2006/main">
+              <a:graphicData uri="http://schemas.openxmlformats.org/drawingml/2006/picture">
+                <pic:pic xmlns:pic="http://schemas.openxmlformats.org/drawingml/2006/picture">
+                  <pic:nvPicPr>
+                    <pic:cNvPr id="31" name="Co.PNG"/>
+                    <pic:cNvPicPr/>
+                  </pic:nvPicPr>
+                  <pic:blipFill>
+                    <a:blip r:embed="rId17" cstate="print">
+                      <a:extLst>
+                        <a:ext uri="{28A0092B-C50C-407E-A947-70E740481C1C}">
+                          <a14:useLocalDpi xmlns:a14="http://schemas.microsoft.com/office/drawing/2010/main" val="0"/>
+                        </a:ext>
+                      </a:extLst>
+                    </a:blip>
+                    <a:stretch>
+                      <a:fillRect/>
+                    </a:stretch>
+                  </pic:blipFill>
+                  <pic:spPr>
+                    <a:xfrm>
+                      <a:off x="0" y="0"/>
+                      <a:ext cx="6400800" cy="3165475"/>
                     </a:xfrm>
                     <a:prstGeom prst="rect">
                       <a:avLst/>
@@ -1154,6 +1339,7 @@
     </w:p>
     <w:p>
       <w:pPr>
+        <w:jc w:val="center"/>
         <w:rPr>
           <w:sz w:val="24"/>
           <w:szCs w:val="24"/>
@@ -1162,14 +1348,16 @@
       <w:r>
         <w:rPr>
           <w:noProof/>
+          <w:sz w:val="24"/>
+          <w:szCs w:val="24"/>
           <w:lang w:eastAsia="fr-CA"/>
         </w:rPr>
         <w:lastRenderedPageBreak/>
         <w:drawing>
-          <wp:inline distT="0" distB="0" distL="0" distR="0" wp14:anchorId="4266AFD3" wp14:editId="2F236482">
-            <wp:extent cx="6400422" cy="4537495"/>
-            <wp:effectExtent l="133350" t="114300" r="133985" b="111125"/>
-            <wp:docPr id="20" name="Image 20"/>
+          <wp:inline distT="0" distB="0" distL="0" distR="0">
+            <wp:extent cx="6400800" cy="3190240"/>
+            <wp:effectExtent l="133350" t="114300" r="133350" b="105410"/>
+            <wp:docPr id="32" name="Image 32"/>
             <wp:cNvGraphicFramePr>
               <a:graphicFrameLocks xmlns:a="http://schemas.openxmlformats.org/drawingml/2006/main" noChangeAspect="1"/>
             </wp:cNvGraphicFramePr>
@@ -1177,11 +1365,17 @@
               <a:graphicData uri="http://schemas.openxmlformats.org/drawingml/2006/picture">
                 <pic:pic xmlns:pic="http://schemas.openxmlformats.org/drawingml/2006/picture">
                   <pic:nvPicPr>
-                    <pic:cNvPr id="1" name=""/>
+                    <pic:cNvPr id="32" name="Co3.PNG"/>
                     <pic:cNvPicPr/>
                   </pic:nvPicPr>
                   <pic:blipFill>
-                    <a:blip r:embed="rId16"/>
+                    <a:blip r:embed="rId18" cstate="print">
+                      <a:extLst>
+                        <a:ext uri="{28A0092B-C50C-407E-A947-70E740481C1C}">
+                          <a14:useLocalDpi xmlns:a14="http://schemas.microsoft.com/office/drawing/2010/main" val="0"/>
+                        </a:ext>
+                      </a:extLst>
+                    </a:blip>
                     <a:stretch>
                       <a:fillRect/>
                     </a:stretch>
@@ -1189,7 +1383,7 @@
                   <pic:spPr>
                     <a:xfrm>
                       <a:off x="0" y="0"/>
-                      <a:ext cx="6407519" cy="4542526"/>
+                      <a:ext cx="6400800" cy="3190240"/>
                     </a:xfrm>
                     <a:prstGeom prst="rect">
                       <a:avLst/>
@@ -1237,7 +1431,7 @@
                     <pic:cNvPicPr/>
                   </pic:nvPicPr>
                   <pic:blipFill>
-                    <a:blip r:embed="rId17"/>
+                    <a:blip r:embed="rId19"/>
                     <a:stretch>
                       <a:fillRect/>
                     </a:stretch>
@@ -1275,14 +1469,16 @@
       <w:r>
         <w:rPr>
           <w:noProof/>
+          <w:sz w:val="24"/>
+          <w:szCs w:val="24"/>
           <w:lang w:eastAsia="fr-CA"/>
         </w:rPr>
         <w:lastRenderedPageBreak/>
         <w:drawing>
-          <wp:inline distT="0" distB="0" distL="0" distR="0" wp14:anchorId="3EFAAAE2" wp14:editId="7BD5DAF9">
-            <wp:extent cx="6400800" cy="5643245"/>
-            <wp:effectExtent l="133350" t="133350" r="133350" b="128905"/>
-            <wp:docPr id="22" name="Image 22"/>
+          <wp:inline distT="0" distB="0" distL="0" distR="0">
+            <wp:extent cx="6400800" cy="3171825"/>
+            <wp:effectExtent l="133350" t="114300" r="133350" b="123825"/>
+            <wp:docPr id="30" name="Image 30"/>
             <wp:cNvGraphicFramePr>
               <a:graphicFrameLocks xmlns:a="http://schemas.openxmlformats.org/drawingml/2006/main" noChangeAspect="1"/>
             </wp:cNvGraphicFramePr>
@@ -1290,11 +1486,17 @@
               <a:graphicData uri="http://schemas.openxmlformats.org/drawingml/2006/picture">
                 <pic:pic xmlns:pic="http://schemas.openxmlformats.org/drawingml/2006/picture">
                   <pic:nvPicPr>
-                    <pic:cNvPr id="1" name=""/>
+                    <pic:cNvPr id="30" name="Co2.PNG"/>
                     <pic:cNvPicPr/>
                   </pic:nvPicPr>
                   <pic:blipFill>
-                    <a:blip r:embed="rId18"/>
+                    <a:blip r:embed="rId20" cstate="print">
+                      <a:extLst>
+                        <a:ext uri="{28A0092B-C50C-407E-A947-70E740481C1C}">
+                          <a14:useLocalDpi xmlns:a14="http://schemas.microsoft.com/office/drawing/2010/main" val="0"/>
+                        </a:ext>
+                      </a:extLst>
+                    </a:blip>
                     <a:stretch>
                       <a:fillRect/>
                     </a:stretch>
@@ -1302,7 +1504,7 @@
                   <pic:spPr>
                     <a:xfrm>
                       <a:off x="0" y="0"/>
-                      <a:ext cx="6400800" cy="5643245"/>
+                      <a:ext cx="6400800" cy="3171825"/>
                     </a:xfrm>
                     <a:prstGeom prst="rect">
                       <a:avLst/>
@@ -1334,22 +1536,64 @@
           <w:sz w:val="24"/>
           <w:szCs w:val="24"/>
         </w:rPr>
-        <w:t xml:space="preserve">Les commanditaires ont la possibilité de faire un ou plusieurs dons. Lorsqu’ils passent un certain cap, ils atteignent un niveau </w:t>
-      </w:r>
-      <w:r>
-        <w:rPr>
-          <w:sz w:val="24"/>
-          <w:szCs w:val="24"/>
-          <w:highlight w:val="yellow"/>
-        </w:rPr>
-        <w:t>(À CHANGER AVEC LE BON CAP POUR OR, ARGENT, AMI, ETC.)</w:t>
-      </w:r>
-      <w:r>
-        <w:rPr>
-          <w:sz w:val="24"/>
-          <w:szCs w:val="24"/>
-        </w:rPr>
-        <w:t xml:space="preserve"> </w:t>
+        <w:t>Les commanditaires ont la possibilité de faire un ou plusieurs dons. Lorsqu’ils passent un certai</w:t>
+      </w:r>
+      <w:r>
+        <w:rPr>
+          <w:sz w:val="24"/>
+          <w:szCs w:val="24"/>
+        </w:rPr>
+        <w:t xml:space="preserve">n cap, ils atteignent un niveau. </w:t>
+      </w:r>
+    </w:p>
+    <w:p>
+      <w:pPr>
+        <w:rPr>
+          <w:sz w:val="24"/>
+          <w:szCs w:val="24"/>
+        </w:rPr>
+      </w:pPr>
+      <w:r>
+        <w:rPr>
+          <w:sz w:val="24"/>
+          <w:szCs w:val="24"/>
+        </w:rPr>
+        <w:t xml:space="preserve">Selon le montant, </w:t>
+      </w:r>
+      <w:r>
+        <w:rPr>
+          <w:sz w:val="24"/>
+          <w:szCs w:val="24"/>
+        </w:rPr>
+        <w:t>le commanditaire</w:t>
+      </w:r>
+      <w:r>
+        <w:rPr>
+          <w:sz w:val="24"/>
+          <w:szCs w:val="24"/>
+        </w:rPr>
+        <w:t xml:space="preserve"> peux avoir </w:t>
+      </w:r>
+      <w:r>
+        <w:rPr>
+          <w:sz w:val="24"/>
+          <w:szCs w:val="24"/>
+        </w:rPr>
+        <w:t>les rangs</w:t>
+      </w:r>
+      <w:r>
+        <w:rPr>
+          <w:sz w:val="24"/>
+          <w:szCs w:val="24"/>
+        </w:rPr>
+        <w:t xml:space="preserve"> de :</w:t>
+      </w:r>
+      <w:r>
+        <w:rPr>
+          <w:sz w:val="24"/>
+          <w:szCs w:val="24"/>
+        </w:rPr>
+        <w:t xml:space="preserve"> ami, argent ou or. Or étant le plus grand et ami le plus petit.</w:t>
       </w:r>
     </w:p>
     <w:p>
@@ -1374,10 +1618,16 @@
           <w:szCs w:val="24"/>
         </w:rPr>
       </w:pPr>
-    </w:p>
-    <w:p>
-      <w:pPr>
-        <w:jc w:val="both"/>
+      <w:r>
+        <w:rPr>
+          <w:sz w:val="24"/>
+          <w:szCs w:val="24"/>
+        </w:rPr>
+        <w:t>Les commanditaires comprennent leur URL ainsi qu’une image de leur logo.</w:t>
+      </w:r>
+    </w:p>
+    <w:p>
+      <w:pPr>
         <w:rPr>
           <w:sz w:val="24"/>
           <w:szCs w:val="24"/>
@@ -1386,14 +1636,16 @@
       <w:r>
         <w:rPr>
           <w:noProof/>
+          <w:sz w:val="24"/>
+          <w:szCs w:val="24"/>
           <w:lang w:eastAsia="fr-CA"/>
         </w:rPr>
         <w:lastRenderedPageBreak/>
         <w:drawing>
-          <wp:inline distT="0" distB="0" distL="0" distR="0" wp14:anchorId="7833E5FA" wp14:editId="7A0AA70C">
-            <wp:extent cx="6400800" cy="3834765"/>
-            <wp:effectExtent l="133350" t="114300" r="133350" b="108585"/>
-            <wp:docPr id="9" name="Image 9"/>
+          <wp:inline distT="0" distB="0" distL="0" distR="0">
+            <wp:extent cx="4429743" cy="3172268"/>
+            <wp:effectExtent l="0" t="0" r="0" b="9525"/>
+            <wp:docPr id="16" name="Image 16"/>
             <wp:cNvGraphicFramePr>
               <a:graphicFrameLocks xmlns:a="http://schemas.openxmlformats.org/drawingml/2006/main" noChangeAspect="1"/>
             </wp:cNvGraphicFramePr>
@@ -1401,11 +1653,17 @@
               <a:graphicData uri="http://schemas.openxmlformats.org/drawingml/2006/picture">
                 <pic:pic xmlns:pic="http://schemas.openxmlformats.org/drawingml/2006/picture">
                   <pic:nvPicPr>
-                    <pic:cNvPr id="1" name=""/>
+                    <pic:cNvPr id="16" name="AV.PNG"/>
                     <pic:cNvPicPr/>
                   </pic:nvPicPr>
                   <pic:blipFill>
-                    <a:blip r:embed="rId19"/>
+                    <a:blip r:embed="rId21">
+                      <a:extLst>
+                        <a:ext uri="{28A0092B-C50C-407E-A947-70E740481C1C}">
+                          <a14:useLocalDpi xmlns:a14="http://schemas.microsoft.com/office/drawing/2010/main" val="0"/>
+                        </a:ext>
+                      </a:extLst>
+                    </a:blip>
                     <a:stretch>
                       <a:fillRect/>
                     </a:stretch>
@@ -1413,7 +1671,65 @@
                   <pic:spPr>
                     <a:xfrm>
                       <a:off x="0" y="0"/>
-                      <a:ext cx="6400800" cy="3834765"/>
+                      <a:ext cx="4429743" cy="3172268"/>
+                    </a:xfrm>
+                    <a:prstGeom prst="rect">
+                      <a:avLst/>
+                    </a:prstGeom>
+                  </pic:spPr>
+                </pic:pic>
+              </a:graphicData>
+            </a:graphic>
+          </wp:inline>
+        </w:drawing>
+      </w:r>
+    </w:p>
+    <w:p>
+      <w:pPr>
+        <w:rPr>
+          <w:sz w:val="24"/>
+          <w:szCs w:val="24"/>
+        </w:rPr>
+      </w:pPr>
+      <w:bookmarkStart w:id="0" w:name="_GoBack"/>
+      <w:r>
+        <w:rPr>
+          <w:noProof/>
+          <w:sz w:val="24"/>
+          <w:szCs w:val="24"/>
+          <w:lang w:eastAsia="fr-CA"/>
+        </w:rPr>
+        <w:drawing>
+          <wp:inline distT="0" distB="0" distL="0" distR="0">
+            <wp:extent cx="6400800" cy="3183890"/>
+            <wp:effectExtent l="133350" t="114300" r="133350" b="111760"/>
+            <wp:docPr id="17" name="Image 17"/>
+            <wp:cNvGraphicFramePr>
+              <a:graphicFrameLocks xmlns:a="http://schemas.openxmlformats.org/drawingml/2006/main" noChangeAspect="1"/>
+            </wp:cNvGraphicFramePr>
+            <a:graphic xmlns:a="http://schemas.openxmlformats.org/drawingml/2006/main">
+              <a:graphicData uri="http://schemas.openxmlformats.org/drawingml/2006/picture">
+                <pic:pic xmlns:pic="http://schemas.openxmlformats.org/drawingml/2006/picture">
+                  <pic:nvPicPr>
+                    <pic:cNvPr id="17" name="AA.PNG"/>
+                    <pic:cNvPicPr/>
+                  </pic:nvPicPr>
+                  <pic:blipFill>
+                    <a:blip r:embed="rId22" cstate="print">
+                      <a:extLst>
+                        <a:ext uri="{28A0092B-C50C-407E-A947-70E740481C1C}">
+                          <a14:useLocalDpi xmlns:a14="http://schemas.microsoft.com/office/drawing/2010/main" val="0"/>
+                        </a:ext>
+                      </a:extLst>
+                    </a:blip>
+                    <a:stretch>
+                      <a:fillRect/>
+                    </a:stretch>
+                  </pic:blipFill>
+                  <pic:spPr>
+                    <a:xfrm>
+                      <a:off x="0" y="0"/>
+                      <a:ext cx="6400800" cy="3183890"/>
                     </a:xfrm>
                     <a:prstGeom prst="rect">
                       <a:avLst/>
@@ -1432,6 +1748,72 @@
           </wp:inline>
         </w:drawing>
       </w:r>
+      <w:bookmarkEnd w:id="0"/>
+    </w:p>
+    <w:p>
+      <w:pPr>
+        <w:rPr>
+          <w:sz w:val="24"/>
+          <w:szCs w:val="24"/>
+        </w:rPr>
+      </w:pPr>
+      <w:r>
+        <w:rPr>
+          <w:noProof/>
+          <w:sz w:val="24"/>
+          <w:szCs w:val="24"/>
+          <w:lang w:eastAsia="fr-CA"/>
+        </w:rPr>
+        <w:lastRenderedPageBreak/>
+        <w:drawing>
+          <wp:inline distT="0" distB="0" distL="0" distR="0">
+            <wp:extent cx="6400800" cy="3156585"/>
+            <wp:effectExtent l="133350" t="95250" r="133350" b="100965"/>
+            <wp:docPr id="19" name="Image 19"/>
+            <wp:cNvGraphicFramePr>
+              <a:graphicFrameLocks xmlns:a="http://schemas.openxmlformats.org/drawingml/2006/main" noChangeAspect="1"/>
+            </wp:cNvGraphicFramePr>
+            <a:graphic xmlns:a="http://schemas.openxmlformats.org/drawingml/2006/main">
+              <a:graphicData uri="http://schemas.openxmlformats.org/drawingml/2006/picture">
+                <pic:pic xmlns:pic="http://schemas.openxmlformats.org/drawingml/2006/picture">
+                  <pic:nvPicPr>
+                    <pic:cNvPr id="19" name="AD.PNG"/>
+                    <pic:cNvPicPr/>
+                  </pic:nvPicPr>
+                  <pic:blipFill>
+                    <a:blip r:embed="rId23" cstate="print">
+                      <a:extLst>
+                        <a:ext uri="{28A0092B-C50C-407E-A947-70E740481C1C}">
+                          <a14:useLocalDpi xmlns:a14="http://schemas.microsoft.com/office/drawing/2010/main" val="0"/>
+                        </a:ext>
+                      </a:extLst>
+                    </a:blip>
+                    <a:stretch>
+                      <a:fillRect/>
+                    </a:stretch>
+                  </pic:blipFill>
+                  <pic:spPr>
+                    <a:xfrm>
+                      <a:off x="0" y="0"/>
+                      <a:ext cx="6400800" cy="3156585"/>
+                    </a:xfrm>
+                    <a:prstGeom prst="rect">
+                      <a:avLst/>
+                    </a:prstGeom>
+                    <a:effectLst>
+                      <a:outerShdw blurRad="63500" sx="102000" sy="102000" algn="ctr" rotWithShape="0">
+                        <a:prstClr val="black">
+                          <a:alpha val="40000"/>
+                        </a:prstClr>
+                      </a:outerShdw>
+                    </a:effectLst>
+                  </pic:spPr>
+                </pic:pic>
+              </a:graphicData>
+            </a:graphic>
+          </wp:inline>
+        </w:drawing>
+      </w:r>
     </w:p>
     <w:p>
       <w:pPr>
@@ -1450,6 +1832,15 @@
           <w:szCs w:val="24"/>
         </w:rPr>
       </w:pPr>
+    </w:p>
+    <w:p>
+      <w:pPr>
+        <w:jc w:val="both"/>
+        <w:rPr>
+          <w:sz w:val="24"/>
+          <w:szCs w:val="24"/>
+        </w:rPr>
+      </w:pPr>
       <w:r>
         <w:rPr>
           <w:sz w:val="24"/>
@@ -1725,7 +2116,6 @@
           <w:sz w:val="24"/>
           <w:szCs w:val="24"/>
         </w:rPr>
-        <w:lastRenderedPageBreak/>
         <w:t xml:space="preserve">Pour ajouter une </w:t>
       </w:r>
       <w:r>
@@ -1776,6 +2166,7 @@
           <w:noProof/>
           <w:lang w:eastAsia="fr-CA"/>
         </w:rPr>
+        <w:lastRenderedPageBreak/>
         <w:drawing>
           <wp:inline distT="0" distB="0" distL="0" distR="0" wp14:anchorId="36DAD2E3" wp14:editId="4C5ACBA1">
             <wp:extent cx="6400800" cy="2044065"/>
@@ -1792,7 +2183,7 @@
                     <pic:cNvPicPr/>
                   </pic:nvPicPr>
                   <pic:blipFill>
-                    <a:blip r:embed="rId20"/>
+                    <a:blip r:embed="rId24"/>
                     <a:stretch>
                       <a:fillRect/>
                     </a:stretch>
@@ -1970,13 +2361,15 @@
       <w:r>
         <w:rPr>
           <w:noProof/>
+          <w:sz w:val="24"/>
+          <w:szCs w:val="24"/>
           <w:lang w:eastAsia="fr-CA"/>
         </w:rPr>
         <w:drawing>
-          <wp:inline distT="0" distB="0" distL="0" distR="0" wp14:anchorId="1B1A928B" wp14:editId="6574B077">
-            <wp:extent cx="6400800" cy="4029710"/>
-            <wp:effectExtent l="0" t="0" r="0" b="8890"/>
-            <wp:docPr id="17" name="Image 17"/>
+          <wp:inline distT="0" distB="0" distL="0" distR="0">
+            <wp:extent cx="6400800" cy="4145915"/>
+            <wp:effectExtent l="0" t="0" r="0" b="6985"/>
+            <wp:docPr id="8" name="Image 8"/>
             <wp:cNvGraphicFramePr>
               <a:graphicFrameLocks xmlns:a="http://schemas.openxmlformats.org/drawingml/2006/main" noChangeAspect="1"/>
             </wp:cNvGraphicFramePr>
@@ -1984,11 +2377,17 @@
               <a:graphicData uri="http://schemas.openxmlformats.org/drawingml/2006/picture">
                 <pic:pic xmlns:pic="http://schemas.openxmlformats.org/drawingml/2006/picture">
                   <pic:nvPicPr>
-                    <pic:cNvPr id="1" name=""/>
+                    <pic:cNvPr id="8" name="Capture.PNG"/>
                     <pic:cNvPicPr/>
                   </pic:nvPicPr>
                   <pic:blipFill>
-                    <a:blip r:embed="rId21"/>
+                    <a:blip r:embed="rId25">
+                      <a:extLst>
+                        <a:ext uri="{28A0092B-C50C-407E-A947-70E740481C1C}">
+                          <a14:useLocalDpi xmlns:a14="http://schemas.microsoft.com/office/drawing/2010/main" val="0"/>
+                        </a:ext>
+                      </a:extLst>
+                    </a:blip>
                     <a:stretch>
                       <a:fillRect/>
                     </a:stretch>
@@ -1996,7 +2395,7 @@
                   <pic:spPr>
                     <a:xfrm>
                       <a:off x="0" y="0"/>
-                      <a:ext cx="6400800" cy="4029710"/>
+                      <a:ext cx="6400800" cy="4145915"/>
                     </a:xfrm>
                     <a:prstGeom prst="rect">
                       <a:avLst/>
@@ -2036,7 +2435,7 @@
                     <pic:cNvPicPr/>
                   </pic:nvPicPr>
                   <pic:blipFill>
-                    <a:blip r:embed="rId22"/>
+                    <a:blip r:embed="rId26"/>
                     <a:stretch>
                       <a:fillRect/>
                     </a:stretch>
@@ -2101,7 +2500,7 @@
                     <pic:cNvPicPr/>
                   </pic:nvPicPr>
                   <pic:blipFill>
-                    <a:blip r:embed="rId23"/>
+                    <a:blip r:embed="rId27"/>
                     <a:stretch>
                       <a:fillRect/>
                     </a:stretch>
@@ -2494,7 +2893,7 @@
                     <pic:cNvPicPr/>
                   </pic:nvPicPr>
                   <pic:blipFill>
-                    <a:blip r:embed="rId24"/>
+                    <a:blip r:embed="rId28"/>
                     <a:stretch>
                       <a:fillRect/>
                     </a:stretch>
@@ -2559,7 +2958,7 @@
                     <pic:cNvPicPr/>
                   </pic:nvPicPr>
                   <pic:blipFill>
-                    <a:blip r:embed="rId25">
+                    <a:blip r:embed="rId29">
                       <a:extLst>
                         <a:ext uri="{28A0092B-C50C-407E-A947-70E740481C1C}">
                           <a14:useLocalDpi xmlns:a14="http://schemas.microsoft.com/office/drawing/2010/main" val="0"/>
@@ -2882,8 +3281,6 @@
         </w:rPr>
         <w:t>.</w:t>
       </w:r>
-      <w:bookmarkStart w:id="0" w:name="_GoBack"/>
-      <w:bookmarkEnd w:id="0"/>
     </w:p>
     <w:p>
       <w:pPr>
@@ -3120,13 +3517,13 @@
           <wp:anchor distT="0" distB="0" distL="114300" distR="114300" simplePos="0" relativeHeight="251659264" behindDoc="0" locked="0" layoutInCell="1" allowOverlap="1" wp14:anchorId="7DEDEA3D" wp14:editId="2B4029F6">
             <wp:simplePos x="0" y="0"/>
             <wp:positionH relativeFrom="margin">
-              <wp:posOffset>472219</wp:posOffset>
+              <wp:posOffset>469900</wp:posOffset>
             </wp:positionH>
             <wp:positionV relativeFrom="paragraph">
-              <wp:posOffset>493340</wp:posOffset>
+              <wp:posOffset>489585</wp:posOffset>
             </wp:positionV>
-            <wp:extent cx="1989455" cy="2338705"/>
-            <wp:effectExtent l="0" t="0" r="0" b="4445"/>
+            <wp:extent cx="2457450" cy="3394075"/>
+            <wp:effectExtent l="0" t="0" r="0" b="0"/>
             <wp:wrapTopAndBottom/>
             <wp:docPr id="2" name="Image 2"/>
             <wp:cNvGraphicFramePr>
@@ -3140,7 +3537,7 @@
                     <pic:cNvPicPr/>
                   </pic:nvPicPr>
                   <pic:blipFill>
-                    <a:blip r:embed="rId26">
+                    <a:blip r:embed="rId30">
                       <a:extLst>
                         <a:ext uri="{28A0092B-C50C-407E-A947-70E740481C1C}">
                           <a14:useLocalDpi xmlns:a14="http://schemas.microsoft.com/office/drawing/2010/main" val="0"/>
@@ -3154,7 +3551,7 @@
                   <pic:spPr>
                     <a:xfrm>
                       <a:off x="0" y="0"/>
-                      <a:ext cx="1989455" cy="2338705"/>
+                      <a:ext cx="2457450" cy="3394075"/>
                     </a:xfrm>
                     <a:prstGeom prst="rect">
                       <a:avLst/>
@@ -3163,6 +3560,12 @@
                 </pic:pic>
               </a:graphicData>
             </a:graphic>
+            <wp14:sizeRelH relativeFrom="margin">
+              <wp14:pctWidth>0</wp14:pctWidth>
+            </wp14:sizeRelH>
+            <wp14:sizeRelV relativeFrom="margin">
+              <wp14:pctHeight>0</wp14:pctHeight>
+            </wp14:sizeRelV>
           </wp:anchor>
         </w:drawing>
       </w:r>
@@ -3172,7 +3575,7 @@
           <w:lang w:eastAsia="fr-CA"/>
         </w:rPr>
         <w:drawing>
-          <wp:anchor distT="0" distB="0" distL="114300" distR="114300" simplePos="0" relativeHeight="251661312" behindDoc="1" locked="0" layoutInCell="1" allowOverlap="1" wp14:anchorId="57968953" wp14:editId="451F0F84">
+          <wp:anchor distT="0" distB="0" distL="114300" distR="114300" simplePos="0" relativeHeight="251661312" behindDoc="1" locked="0" layoutInCell="1" allowOverlap="1" wp14:anchorId="4C9FFD92" wp14:editId="30CFB39D">
             <wp:simplePos x="0" y="0"/>
             <wp:positionH relativeFrom="column">
               <wp:posOffset>2987675</wp:posOffset>
@@ -3195,7 +3598,7 @@
                     <pic:cNvPicPr/>
                   </pic:nvPicPr>
                   <pic:blipFill>
-                    <a:blip r:embed="rId27">
+                    <a:blip r:embed="rId31">
                       <a:extLst>
                         <a:ext uri="{28A0092B-C50C-407E-A947-70E740481C1C}">
                           <a14:useLocalDpi xmlns:a14="http://schemas.microsoft.com/office/drawing/2010/main" val="0"/>
@@ -3256,7 +3659,7 @@
                     <pic:cNvPicPr/>
                   </pic:nvPicPr>
                   <pic:blipFill>
-                    <a:blip r:embed="rId28"/>
+                    <a:blip r:embed="rId32"/>
                     <a:stretch>
                       <a:fillRect/>
                     </a:stretch>
@@ -4542,4 +4945,16 @@
     </a:ext>
   </a:extLst>
 </a:theme>
+</file>
+
+<file path=customXml/item1.xml><?xml version="1.0" encoding="utf-8"?>
+<b:Sources xmlns:b="http://schemas.openxmlformats.org/officeDocument/2006/bibliography" xmlns="http://schemas.openxmlformats.org/officeDocument/2006/bibliography" SelectedStyle="\APASixthEditionOfficeOnline.xsl" StyleName="APA" Version="6"/>
+</file>
+
+<file path=customXml/itemProps1.xml><?xml version="1.0" encoding="utf-8"?>
+<ds:datastoreItem xmlns:ds="http://schemas.openxmlformats.org/officeDocument/2006/customXml" ds:itemID="{B7AC72CE-6725-4736-8F2B-FC4A793DD79D}">
+  <ds:schemaRefs>
+    <ds:schemaRef ds:uri="http://schemas.openxmlformats.org/officeDocument/2006/bibliography"/>
+  </ds:schemaRefs>
+</ds:datastoreItem>
 </file>
</xml_diff>